<commit_message>
Update project plan, Add Trello link
</commit_message>
<xml_diff>
--- a/docs/Individual Project Plan.docx
+++ b/docs/Individual Project Plan.docx
@@ -12,7 +12,7 @@
           <w:lang w:val="en-GB"/>
         </w:rPr>
       </w:pPr>
-      <w:bookmarkStart w:id="0" w:name="_Toc69509504"/>
+      <w:bookmarkStart w:id="0" w:name="_Toc97507203"/>
       <w:r>
         <w:rPr>
           <w:sz w:val="72"/>
@@ -117,23 +117,7 @@
           <w:szCs w:val="24"/>
           <w:lang w:val="en-GB"/>
         </w:rPr>
-        <w:t>Márcio</w:t>
-      </w:r>
-      <w:r>
-        <w:rPr>
-          <w:sz w:val="24"/>
-          <w:szCs w:val="24"/>
-          <w:lang w:val="en-GB"/>
-        </w:rPr>
-        <w:t xml:space="preserve"> </w:t>
-      </w:r>
-      <w:r>
-        <w:rPr>
-          <w:sz w:val="24"/>
-          <w:szCs w:val="24"/>
-          <w:lang w:val="en-GB"/>
-        </w:rPr>
-        <w:t>Paixão Dantas</w:t>
+        <w:t>Márcio Paixão Dantas</w:t>
       </w:r>
     </w:p>
     <w:p>
@@ -542,7 +526,15 @@
                 <w:szCs w:val="26"/>
                 <w:lang w:val="en-GB"/>
               </w:rPr>
-              <w:t>/02/2021</w:t>
+              <w:t>/02/202</w:t>
+            </w:r>
+            <w:r>
+              <w:rPr>
+                <w:sz w:val="26"/>
+                <w:szCs w:val="26"/>
+                <w:lang w:val="en-GB"/>
+              </w:rPr>
+              <w:t>2</w:t>
             </w:r>
           </w:p>
         </w:tc>
@@ -575,6 +567,88 @@
                 <w:lang w:val="en-GB"/>
               </w:rPr>
               <w:t>, limited backlog</w:t>
+            </w:r>
+          </w:p>
+        </w:tc>
+      </w:tr>
+      <w:tr>
+        <w:tc>
+          <w:tcPr>
+            <w:cnfStyle w:val="001000000000" w:firstRow="0" w:lastRow="0" w:firstColumn="1" w:lastColumn="0" w:oddVBand="0" w:evenVBand="0" w:oddHBand="0" w:evenHBand="0" w:firstRowFirstColumn="0" w:firstRowLastColumn="0" w:lastRowFirstColumn="0" w:lastRowLastColumn="0"/>
+            <w:tcW w:w="1271" w:type="dxa"/>
+          </w:tcPr>
+          <w:p>
+            <w:pPr>
+              <w:jc w:val="center"/>
+              <w:rPr>
+                <w:sz w:val="26"/>
+                <w:szCs w:val="26"/>
+                <w:lang w:val="en-GB"/>
+              </w:rPr>
+            </w:pPr>
+            <w:r>
+              <w:rPr>
+                <w:sz w:val="26"/>
+                <w:szCs w:val="26"/>
+                <w:lang w:val="en-GB"/>
+              </w:rPr>
+              <w:t>0.2</w:t>
+            </w:r>
+          </w:p>
+        </w:tc>
+        <w:tc>
+          <w:tcPr>
+            <w:tcW w:w="1701" w:type="dxa"/>
+          </w:tcPr>
+          <w:p>
+            <w:pPr>
+              <w:jc w:val="center"/>
+              <w:cnfStyle w:val="000000000000" w:firstRow="0" w:lastRow="0" w:firstColumn="0" w:lastColumn="0" w:oddVBand="0" w:evenVBand="0" w:oddHBand="0" w:evenHBand="0" w:firstRowFirstColumn="0" w:firstRowLastColumn="0" w:lastRowFirstColumn="0" w:lastRowLastColumn="0"/>
+              <w:rPr>
+                <w:sz w:val="26"/>
+                <w:szCs w:val="26"/>
+                <w:lang w:val="en-GB"/>
+              </w:rPr>
+            </w:pPr>
+            <w:r>
+              <w:rPr>
+                <w:sz w:val="26"/>
+                <w:szCs w:val="26"/>
+                <w:lang w:val="en-GB"/>
+              </w:rPr>
+              <w:t>06/03/2022</w:t>
+            </w:r>
+          </w:p>
+        </w:tc>
+        <w:tc>
+          <w:tcPr>
+            <w:tcW w:w="6095" w:type="dxa"/>
+          </w:tcPr>
+          <w:p>
+            <w:pPr>
+              <w:spacing w:line="276" w:lineRule="auto"/>
+              <w:cnfStyle w:val="000000000000" w:firstRow="0" w:lastRow="0" w:firstColumn="0" w:lastColumn="0" w:oddVBand="0" w:evenVBand="0" w:oddHBand="0" w:evenHBand="0" w:firstRowFirstColumn="0" w:firstRowLastColumn="0" w:lastRowFirstColumn="0" w:lastRowLastColumn="0"/>
+              <w:rPr>
+                <w:sz w:val="26"/>
+                <w:szCs w:val="26"/>
+                <w:lang w:val="en-GB"/>
+              </w:rPr>
+            </w:pPr>
+            <w:r>
+              <w:rPr>
+                <w:sz w:val="26"/>
+                <w:szCs w:val="26"/>
+                <w:lang w:val="en-GB"/>
+              </w:rPr>
+              <w:t>Added MoSCow prioritization, Added CRUD user stories for cities</w:t>
+            </w:r>
+            <w:r>
+              <w:rPr>
+                <w:sz w:val="26"/>
+                <w:szCs w:val="26"/>
+                <w:lang w:val="en-GB"/>
+              </w:rPr>
+              <w:t>, Moved the backlog to Trello</w:t>
             </w:r>
           </w:p>
         </w:tc>
@@ -648,7 +722,7 @@
             <w:rPr>
               <w:rFonts w:eastAsiaTheme="minorEastAsia"/>
               <w:noProof/>
-              <w:lang w:eastAsia="en-NL"/>
+              <w:lang w:val="en-NL" w:eastAsia="en-NL"/>
             </w:rPr>
           </w:pPr>
           <w:r>
@@ -660,7 +734,7 @@
           <w:r>
             <w:fldChar w:fldCharType="separate"/>
           </w:r>
-          <w:hyperlink w:anchor="_Toc69509504" w:history="1">
+          <w:hyperlink w:anchor="_Toc97507203" w:history="1">
             <w:r>
               <w:rPr>
                 <w:rStyle w:val="Hyperlink"/>
@@ -688,7 +762,7 @@
                 <w:noProof/>
                 <w:webHidden/>
               </w:rPr>
-              <w:instrText xml:space="preserve"> PAGEREF _Toc69509504 \h </w:instrText>
+              <w:instrText xml:space="preserve"> PAGEREF _Toc97507203 \h </w:instrText>
             </w:r>
             <w:r>
               <w:rPr>
@@ -728,10 +802,10 @@
             <w:rPr>
               <w:rFonts w:eastAsiaTheme="minorEastAsia"/>
               <w:noProof/>
-              <w:lang w:eastAsia="en-NL"/>
+              <w:lang w:val="en-NL" w:eastAsia="en-NL"/>
             </w:rPr>
           </w:pPr>
-          <w:hyperlink w:anchor="_Toc69509505" w:history="1">
+          <w:hyperlink w:anchor="_Toc97507204" w:history="1">
             <w:r>
               <w:rPr>
                 <w:rStyle w:val="Hyperlink"/>
@@ -759,7 +833,7 @@
                 <w:noProof/>
                 <w:webHidden/>
               </w:rPr>
-              <w:instrText xml:space="preserve"> PAGEREF _Toc69509505 \h </w:instrText>
+              <w:instrText xml:space="preserve"> PAGEREF _Toc97507204 \h </w:instrText>
             </w:r>
             <w:r>
               <w:rPr>
@@ -799,10 +873,10 @@
             <w:rPr>
               <w:rFonts w:eastAsiaTheme="minorEastAsia"/>
               <w:noProof/>
-              <w:lang w:eastAsia="en-NL"/>
+              <w:lang w:val="en-NL" w:eastAsia="en-NL"/>
             </w:rPr>
           </w:pPr>
-          <w:hyperlink w:anchor="_Toc69509506" w:history="1">
+          <w:hyperlink w:anchor="_Toc97507205" w:history="1">
             <w:r>
               <w:rPr>
                 <w:rStyle w:val="Hyperlink"/>
@@ -830,7 +904,7 @@
                 <w:noProof/>
                 <w:webHidden/>
               </w:rPr>
-              <w:instrText xml:space="preserve"> PAGEREF _Toc69509506 \h </w:instrText>
+              <w:instrText xml:space="preserve"> PAGEREF _Toc97507205 \h </w:instrText>
             </w:r>
             <w:r>
               <w:rPr>
@@ -851,77 +925,6 @@
                 <w:webHidden/>
               </w:rPr>
               <w:t>3</w:t>
-            </w:r>
-            <w:r>
-              <w:rPr>
-                <w:noProof/>
-                <w:webHidden/>
-              </w:rPr>
-              <w:fldChar w:fldCharType="end"/>
-            </w:r>
-          </w:hyperlink>
-        </w:p>
-        <w:p>
-          <w:pPr>
-            <w:pStyle w:val="TOC2"/>
-            <w:tabs>
-              <w:tab w:val="right" w:leader="dot" w:pos="9016"/>
-            </w:tabs>
-            <w:rPr>
-              <w:rFonts w:eastAsiaTheme="minorEastAsia"/>
-              <w:noProof/>
-              <w:lang w:eastAsia="en-NL"/>
-            </w:rPr>
-          </w:pPr>
-          <w:hyperlink w:anchor="_Toc69509507" w:history="1">
-            <w:r>
-              <w:rPr>
-                <w:rStyle w:val="Hyperlink"/>
-                <w:noProof/>
-                <w:lang w:val="en-GB"/>
-              </w:rPr>
-              <w:t>Product Backlog:</w:t>
-            </w:r>
-            <w:r>
-              <w:rPr>
-                <w:noProof/>
-                <w:webHidden/>
-              </w:rPr>
-              <w:tab/>
-            </w:r>
-            <w:r>
-              <w:rPr>
-                <w:noProof/>
-                <w:webHidden/>
-              </w:rPr>
-              <w:fldChar w:fldCharType="begin"/>
-            </w:r>
-            <w:r>
-              <w:rPr>
-                <w:noProof/>
-                <w:webHidden/>
-              </w:rPr>
-              <w:instrText xml:space="preserve"> PAGEREF _Toc69509507 \h </w:instrText>
-            </w:r>
-            <w:r>
-              <w:rPr>
-                <w:noProof/>
-                <w:webHidden/>
-              </w:rPr>
-            </w:r>
-            <w:r>
-              <w:rPr>
-                <w:noProof/>
-                <w:webHidden/>
-              </w:rPr>
-              <w:fldChar w:fldCharType="separate"/>
-            </w:r>
-            <w:r>
-              <w:rPr>
-                <w:noProof/>
-                <w:webHidden/>
-              </w:rPr>
-              <w:t>6</w:t>
             </w:r>
             <w:r>
               <w:rPr>
@@ -967,7 +970,7 @@
           <w:lang w:val="en-GB"/>
         </w:rPr>
       </w:pPr>
-      <w:bookmarkStart w:id="1" w:name="_Toc69509505"/>
+      <w:bookmarkStart w:id="1" w:name="_Toc97507204"/>
       <w:r>
         <w:rPr>
           <w:sz w:val="40"/>
@@ -1118,7 +1121,7 @@
           <w:lang w:val="en-GB"/>
         </w:rPr>
       </w:pPr>
-      <w:bookmarkStart w:id="2" w:name="_Toc69509506"/>
+      <w:bookmarkStart w:id="2" w:name="_Toc97507205"/>
       <w:r>
         <w:rPr>
           <w:sz w:val="40"/>
@@ -1132,15 +1135,15 @@
     <w:tbl>
       <w:tblPr>
         <w:tblStyle w:val="GridTable6Colorful"/>
-        <w:tblW w:w="9634" w:type="dxa"/>
+        <w:tblW w:w="9016" w:type="dxa"/>
         <w:tblLayout w:type="fixed"/>
         <w:tblLook w:val="04A0" w:firstRow="1" w:lastRow="0" w:firstColumn="1" w:lastColumn="0" w:noHBand="0" w:noVBand="1"/>
       </w:tblPr>
       <w:tblGrid>
-        <w:gridCol w:w="664"/>
-        <w:gridCol w:w="2875"/>
-        <w:gridCol w:w="567"/>
-        <w:gridCol w:w="5528"/>
+        <w:gridCol w:w="539"/>
+        <w:gridCol w:w="2107"/>
+        <w:gridCol w:w="5146"/>
+        <w:gridCol w:w="1224"/>
       </w:tblGrid>
       <w:tr>
         <w:trPr>
@@ -1149,7 +1152,7 @@
         <w:tc>
           <w:tcPr>
             <w:cnfStyle w:val="001000000000" w:firstRow="0" w:lastRow="0" w:firstColumn="1" w:lastColumn="0" w:oddVBand="0" w:evenVBand="0" w:oddHBand="0" w:evenHBand="0" w:firstRowFirstColumn="0" w:firstRowLastColumn="0" w:lastRowFirstColumn="0" w:lastRowLastColumn="0"/>
-            <w:tcW w:w="664" w:type="dxa"/>
+            <w:tcW w:w="539" w:type="dxa"/>
           </w:tcPr>
           <w:p>
             <w:pPr>
@@ -1172,7 +1175,7 @@
         </w:tc>
         <w:tc>
           <w:tcPr>
-            <w:tcW w:w="2875" w:type="dxa"/>
+            <w:tcW w:w="2107" w:type="dxa"/>
           </w:tcPr>
           <w:p>
             <w:pPr>
@@ -1196,8 +1199,7 @@
         </w:tc>
         <w:tc>
           <w:tcPr>
-            <w:tcW w:w="6095" w:type="dxa"/>
-            <w:gridSpan w:val="2"/>
+            <w:tcW w:w="5146" w:type="dxa"/>
           </w:tcPr>
           <w:p>
             <w:pPr>
@@ -1216,6 +1218,30 @@
                 <w:lang w:val="en-GB"/>
               </w:rPr>
               <w:t>Acceptance Criteria</w:t>
+            </w:r>
+          </w:p>
+        </w:tc>
+        <w:tc>
+          <w:tcPr>
+            <w:tcW w:w="1224" w:type="dxa"/>
+          </w:tcPr>
+          <w:p>
+            <w:pPr>
+              <w:jc w:val="center"/>
+              <w:cnfStyle w:val="100000000000" w:firstRow="1" w:lastRow="0" w:firstColumn="0" w:lastColumn="0" w:oddVBand="0" w:evenVBand="0" w:oddHBand="0" w:evenHBand="0" w:firstRowFirstColumn="0" w:firstRowLastColumn="0" w:lastRowFirstColumn="0" w:lastRowLastColumn="0"/>
+              <w:rPr>
+                <w:sz w:val="26"/>
+                <w:szCs w:val="26"/>
+                <w:lang w:val="en-GB"/>
+              </w:rPr>
+            </w:pPr>
+            <w:r>
+              <w:rPr>
+                <w:sz w:val="26"/>
+                <w:szCs w:val="26"/>
+                <w:lang w:val="en-GB"/>
+              </w:rPr>
+              <w:t>MoSCoW</w:t>
             </w:r>
           </w:p>
         </w:tc>
@@ -1227,7 +1253,7 @@
         <w:tc>
           <w:tcPr>
             <w:cnfStyle w:val="001000000000" w:firstRow="0" w:lastRow="0" w:firstColumn="1" w:lastColumn="0" w:oddVBand="0" w:evenVBand="0" w:oddHBand="0" w:evenHBand="0" w:firstRowFirstColumn="0" w:firstRowLastColumn="0" w:lastRowFirstColumn="0" w:lastRowLastColumn="0"/>
-            <w:tcW w:w="664" w:type="dxa"/>
+            <w:tcW w:w="539" w:type="dxa"/>
           </w:tcPr>
           <w:p>
             <w:pPr>
@@ -1254,8 +1280,7 @@
         </w:tc>
         <w:tc>
           <w:tcPr>
-            <w:tcW w:w="3442" w:type="dxa"/>
-            <w:gridSpan w:val="2"/>
+            <w:tcW w:w="2107" w:type="dxa"/>
           </w:tcPr>
           <w:p>
             <w:pPr>
@@ -1279,7 +1304,7 @@
         </w:tc>
         <w:tc>
           <w:tcPr>
-            <w:tcW w:w="5528" w:type="dxa"/>
+            <w:tcW w:w="5146" w:type="dxa"/>
           </w:tcPr>
           <w:p>
             <w:pPr>
@@ -1293,13 +1318,7 @@
               <w:rPr>
                 <w:lang w:val="en-GB"/>
               </w:rPr>
-              <w:t xml:space="preserve">Scenario: The guest user </w:t>
-            </w:r>
-            <w:r>
-              <w:rPr>
-                <w:lang w:val="en-GB"/>
-              </w:rPr>
-              <w:t>creates a personal account.</w:t>
+              <w:t>Scenario: The guest user creates a personal account.</w:t>
             </w:r>
           </w:p>
           <w:p>
@@ -1314,38 +1333,14 @@
               <w:rPr>
                 <w:lang w:val="en-GB"/>
               </w:rPr>
-              <w:t xml:space="preserve">Given that the guest is in the </w:t>
-            </w:r>
-            <w:r>
-              <w:rPr>
-                <w:lang w:val="en-GB"/>
-              </w:rPr>
-              <w:t>sign-up</w:t>
-            </w:r>
-            <w:r>
-              <w:rPr>
-                <w:lang w:val="en-GB"/>
-              </w:rPr>
-              <w:t xml:space="preserve"> page</w:t>
+              <w:t>Given that the guest is in the sign-up page</w:t>
             </w:r>
             <w:r>
               <w:rPr>
                 <w:lang w:val="en-GB"/>
               </w:rPr>
               <w:br/>
-              <w:t>When he enters the required data in a valid format and clicks the sign</w:t>
-            </w:r>
-            <w:r>
-              <w:rPr>
-                <w:lang w:val="en-GB"/>
-              </w:rPr>
-              <w:t>-</w:t>
-            </w:r>
-            <w:r>
-              <w:rPr>
-                <w:lang w:val="en-GB"/>
-              </w:rPr>
-              <w:t>up button</w:t>
+              <w:t>When he enters the required data in a valid format and clicks the sign-up button</w:t>
             </w:r>
           </w:p>
           <w:p>
@@ -1360,19 +1355,27 @@
               <w:rPr>
                 <w:lang w:val="en-GB"/>
               </w:rPr>
-              <w:t xml:space="preserve">Then his account will be </w:t>
-            </w:r>
-            <w:r>
-              <w:rPr>
-                <w:lang w:val="en-GB"/>
-              </w:rPr>
-              <w:t>created,</w:t>
-            </w:r>
-            <w:r>
-              <w:rPr>
-                <w:lang w:val="en-GB"/>
-              </w:rPr>
-              <w:t xml:space="preserve"> and he will get redirected to the sign in page.</w:t>
+              <w:t>Then his account will be created, and he will get redirected to the sign in page.</w:t>
+            </w:r>
+          </w:p>
+        </w:tc>
+        <w:tc>
+          <w:tcPr>
+            <w:tcW w:w="1224" w:type="dxa"/>
+          </w:tcPr>
+          <w:p>
+            <w:pPr>
+              <w:spacing w:line="276" w:lineRule="auto"/>
+              <w:cnfStyle w:val="000000100000" w:firstRow="0" w:lastRow="0" w:firstColumn="0" w:lastColumn="0" w:oddVBand="0" w:evenVBand="0" w:oddHBand="1" w:evenHBand="0" w:firstRowFirstColumn="0" w:firstRowLastColumn="0" w:lastRowFirstColumn="0" w:lastRowLastColumn="0"/>
+              <w:rPr>
+                <w:lang w:val="en-GB"/>
+              </w:rPr>
+            </w:pPr>
+            <w:r>
+              <w:rPr>
+                <w:lang w:val="en-GB"/>
+              </w:rPr>
+              <w:t>M</w:t>
             </w:r>
           </w:p>
         </w:tc>
@@ -1381,7 +1384,7 @@
         <w:tc>
           <w:tcPr>
             <w:cnfStyle w:val="001000000000" w:firstRow="0" w:lastRow="0" w:firstColumn="1" w:lastColumn="0" w:oddVBand="0" w:evenVBand="0" w:oddHBand="0" w:evenHBand="0" w:firstRowFirstColumn="0" w:firstRowLastColumn="0" w:lastRowFirstColumn="0" w:lastRowLastColumn="0"/>
-            <w:tcW w:w="664" w:type="dxa"/>
+            <w:tcW w:w="539" w:type="dxa"/>
           </w:tcPr>
           <w:p>
             <w:pPr>
@@ -1408,8 +1411,7 @@
         </w:tc>
         <w:tc>
           <w:tcPr>
-            <w:tcW w:w="3442" w:type="dxa"/>
-            <w:gridSpan w:val="2"/>
+            <w:tcW w:w="2107" w:type="dxa"/>
           </w:tcPr>
           <w:p>
             <w:pPr>
@@ -1433,7 +1435,7 @@
         </w:tc>
         <w:tc>
           <w:tcPr>
-            <w:tcW w:w="5528" w:type="dxa"/>
+            <w:tcW w:w="5146" w:type="dxa"/>
           </w:tcPr>
           <w:p>
             <w:pPr>
@@ -1474,19 +1476,7 @@
               <w:rPr>
                 <w:lang w:val="en-GB"/>
               </w:rPr>
-              <w:t xml:space="preserve"> has an account and is in sign</w:t>
-            </w:r>
-            <w:r>
-              <w:rPr>
-                <w:lang w:val="en-GB"/>
-              </w:rPr>
-              <w:t>-</w:t>
-            </w:r>
-            <w:r>
-              <w:rPr>
-                <w:lang w:val="en-GB"/>
-              </w:rPr>
-              <w:t>in page</w:t>
+              <w:t xml:space="preserve"> has an account and is in sign-in page</w:t>
             </w:r>
           </w:p>
           <w:p>
@@ -1501,19 +1491,7 @@
               <w:rPr>
                 <w:lang w:val="en-GB"/>
               </w:rPr>
-              <w:t>When he enters the required data in a valid format and clicks the sign</w:t>
-            </w:r>
-            <w:r>
-              <w:rPr>
-                <w:lang w:val="en-GB"/>
-              </w:rPr>
-              <w:t>-</w:t>
-            </w:r>
-            <w:r>
-              <w:rPr>
-                <w:lang w:val="en-GB"/>
-              </w:rPr>
-              <w:t>in button</w:t>
+              <w:t>When he enters the required data in a valid format and clicks the sign-in button</w:t>
             </w:r>
           </w:p>
           <w:p>
@@ -1541,6 +1519,26 @@
                 <w:lang w:val="en-GB"/>
               </w:rPr>
               <w:t xml:space="preserve"> the system and redirected to the home page.</w:t>
+            </w:r>
+          </w:p>
+        </w:tc>
+        <w:tc>
+          <w:tcPr>
+            <w:tcW w:w="1224" w:type="dxa"/>
+          </w:tcPr>
+          <w:p>
+            <w:pPr>
+              <w:spacing w:line="276" w:lineRule="auto"/>
+              <w:cnfStyle w:val="000000000000" w:firstRow="0" w:lastRow="0" w:firstColumn="0" w:lastColumn="0" w:oddVBand="0" w:evenVBand="0" w:oddHBand="0" w:evenHBand="0" w:firstRowFirstColumn="0" w:firstRowLastColumn="0" w:lastRowFirstColumn="0" w:lastRowLastColumn="0"/>
+              <w:rPr>
+                <w:lang w:val="en-GB"/>
+              </w:rPr>
+            </w:pPr>
+            <w:r>
+              <w:rPr>
+                <w:lang w:val="en-GB"/>
+              </w:rPr>
+              <w:t>M</w:t>
             </w:r>
           </w:p>
         </w:tc>
@@ -1552,7 +1550,7 @@
         <w:tc>
           <w:tcPr>
             <w:cnfStyle w:val="001000000000" w:firstRow="0" w:lastRow="0" w:firstColumn="1" w:lastColumn="0" w:oddVBand="0" w:evenVBand="0" w:oddHBand="0" w:evenHBand="0" w:firstRowFirstColumn="0" w:firstRowLastColumn="0" w:lastRowFirstColumn="0" w:lastRowLastColumn="0"/>
-            <w:tcW w:w="664" w:type="dxa"/>
+            <w:tcW w:w="539" w:type="dxa"/>
           </w:tcPr>
           <w:p>
             <w:pPr>
@@ -1579,8 +1577,7 @@
         </w:tc>
         <w:tc>
           <w:tcPr>
-            <w:tcW w:w="3442" w:type="dxa"/>
-            <w:gridSpan w:val="2"/>
+            <w:tcW w:w="2107" w:type="dxa"/>
           </w:tcPr>
           <w:p>
             <w:pPr>
@@ -1604,7 +1601,7 @@
         </w:tc>
         <w:tc>
           <w:tcPr>
-            <w:tcW w:w="5528" w:type="dxa"/>
+            <w:tcW w:w="5146" w:type="dxa"/>
           </w:tcPr>
           <w:p>
             <w:pPr>
@@ -1618,13 +1615,7 @@
               <w:rPr>
                 <w:lang w:val="en-GB"/>
               </w:rPr>
-              <w:t>Scenario</w:t>
-            </w:r>
-            <w:r>
-              <w:rPr>
-                <w:lang w:val="en-GB"/>
-              </w:rPr>
-              <w:t>: The logged-in user clicks the logout button.</w:t>
+              <w:t>Scenario: The logged-in user clicks the logout button.</w:t>
             </w:r>
           </w:p>
           <w:p>
@@ -1639,13 +1630,7 @@
               <w:rPr>
                 <w:lang w:val="en-GB"/>
               </w:rPr>
-              <w:t>Given</w:t>
-            </w:r>
-            <w:r>
-              <w:rPr>
-                <w:lang w:val="en-GB"/>
-              </w:rPr>
-              <w:t xml:space="preserve"> that the user is logged in to the system</w:t>
+              <w:t>Given that the user is logged in to the system</w:t>
             </w:r>
           </w:p>
           <w:p>
@@ -1660,13 +1645,7 @@
               <w:rPr>
                 <w:lang w:val="en-GB"/>
               </w:rPr>
-              <w:t>When</w:t>
-            </w:r>
-            <w:r>
-              <w:rPr>
-                <w:lang w:val="en-GB"/>
-              </w:rPr>
-              <w:t xml:space="preserve"> he clicks the logout button</w:t>
+              <w:t>When he clicks the logout button</w:t>
             </w:r>
           </w:p>
           <w:p>
@@ -1681,13 +1660,27 @@
               <w:rPr>
                 <w:lang w:val="en-GB"/>
               </w:rPr>
-              <w:t>Then</w:t>
-            </w:r>
-            <w:r>
-              <w:rPr>
-                <w:lang w:val="en-GB"/>
-              </w:rPr>
-              <w:t xml:space="preserve"> he should be logged out and redirected to the sign in page.</w:t>
+              <w:t>Then he should be logged out and redirected to the sign in page.</w:t>
+            </w:r>
+          </w:p>
+        </w:tc>
+        <w:tc>
+          <w:tcPr>
+            <w:tcW w:w="1224" w:type="dxa"/>
+          </w:tcPr>
+          <w:p>
+            <w:pPr>
+              <w:spacing w:line="276" w:lineRule="auto"/>
+              <w:cnfStyle w:val="000000100000" w:firstRow="0" w:lastRow="0" w:firstColumn="0" w:lastColumn="0" w:oddVBand="0" w:evenVBand="0" w:oddHBand="1" w:evenHBand="0" w:firstRowFirstColumn="0" w:firstRowLastColumn="0" w:lastRowFirstColumn="0" w:lastRowLastColumn="0"/>
+              <w:rPr>
+                <w:lang w:val="en-GB"/>
+              </w:rPr>
+            </w:pPr>
+            <w:r>
+              <w:rPr>
+                <w:lang w:val="en-GB"/>
+              </w:rPr>
+              <w:t>M</w:t>
             </w:r>
           </w:p>
         </w:tc>
@@ -1696,7 +1689,7 @@
         <w:tc>
           <w:tcPr>
             <w:cnfStyle w:val="001000000000" w:firstRow="0" w:lastRow="0" w:firstColumn="1" w:lastColumn="0" w:oddVBand="0" w:evenVBand="0" w:oddHBand="0" w:evenHBand="0" w:firstRowFirstColumn="0" w:firstRowLastColumn="0" w:lastRowFirstColumn="0" w:lastRowLastColumn="0"/>
-            <w:tcW w:w="664" w:type="dxa"/>
+            <w:tcW w:w="539" w:type="dxa"/>
           </w:tcPr>
           <w:p>
             <w:pPr>
@@ -1723,8 +1716,7 @@
         </w:tc>
         <w:tc>
           <w:tcPr>
-            <w:tcW w:w="3442" w:type="dxa"/>
-            <w:gridSpan w:val="2"/>
+            <w:tcW w:w="2107" w:type="dxa"/>
           </w:tcPr>
           <w:p>
             <w:pPr>
@@ -1764,7 +1756,7 @@
         </w:tc>
         <w:tc>
           <w:tcPr>
-            <w:tcW w:w="5528" w:type="dxa"/>
+            <w:tcW w:w="5146" w:type="dxa"/>
           </w:tcPr>
           <w:p>
             <w:pPr>
@@ -1778,37 +1770,7 @@
               <w:rPr>
                 <w:lang w:val="en-GB"/>
               </w:rPr>
-              <w:t>Scenario</w:t>
-            </w:r>
-            <w:r>
-              <w:rPr>
-                <w:lang w:val="en-GB"/>
-              </w:rPr>
-              <w:t>: The user</w:t>
-            </w:r>
-            <w:r>
-              <w:rPr>
-                <w:lang w:val="en-GB"/>
-              </w:rPr>
-              <w:t xml:space="preserve"> visits</w:t>
-            </w:r>
-            <w:r>
-              <w:rPr>
-                <w:lang w:val="en-GB"/>
-              </w:rPr>
-              <w:t xml:space="preserve"> the sites overview page</w:t>
-            </w:r>
-            <w:r>
-              <w:rPr>
-                <w:lang w:val="en-GB"/>
-              </w:rPr>
-              <w:t xml:space="preserve"> and does not use the filters</w:t>
-            </w:r>
-            <w:r>
-              <w:rPr>
-                <w:lang w:val="en-GB"/>
-              </w:rPr>
-              <w:t>.</w:t>
+              <w:t>Scenario: The user visits the sites overview page and does not use the filters.</w:t>
             </w:r>
           </w:p>
           <w:p>
@@ -1823,19 +1785,7 @@
               <w:rPr>
                 <w:lang w:val="en-GB"/>
               </w:rPr>
-              <w:t>Given</w:t>
-            </w:r>
-            <w:r>
-              <w:rPr>
-                <w:lang w:val="en-GB"/>
-              </w:rPr>
-              <w:t xml:space="preserve"> that the user </w:t>
-            </w:r>
-            <w:r>
-              <w:rPr>
-                <w:lang w:val="en-GB"/>
-              </w:rPr>
-              <w:t>is on the website</w:t>
+              <w:t>Given that the user is on the website</w:t>
             </w:r>
           </w:p>
           <w:p>
@@ -1850,13 +1800,7 @@
               <w:rPr>
                 <w:lang w:val="en-GB"/>
               </w:rPr>
-              <w:t>When</w:t>
-            </w:r>
-            <w:r>
-              <w:rPr>
-                <w:lang w:val="en-GB"/>
-              </w:rPr>
-              <w:t xml:space="preserve"> he visits the sites overview page</w:t>
+              <w:t>When he visits the sites overview page</w:t>
             </w:r>
           </w:p>
           <w:p>
@@ -1871,19 +1815,27 @@
               <w:rPr>
                 <w:lang w:val="en-GB"/>
               </w:rPr>
-              <w:t>Then</w:t>
-            </w:r>
-            <w:r>
-              <w:rPr>
-                <w:lang w:val="en-GB"/>
-              </w:rPr>
-              <w:t xml:space="preserve"> he should see a list of </w:t>
-            </w:r>
-            <w:r>
-              <w:rPr>
-                <w:lang w:val="en-GB"/>
-              </w:rPr>
-              <w:t>all the sites with some details about them.</w:t>
+              <w:t>Then he should see a list of all the sites with some details about them.</w:t>
+            </w:r>
+          </w:p>
+        </w:tc>
+        <w:tc>
+          <w:tcPr>
+            <w:tcW w:w="1224" w:type="dxa"/>
+          </w:tcPr>
+          <w:p>
+            <w:pPr>
+              <w:spacing w:line="276" w:lineRule="auto"/>
+              <w:cnfStyle w:val="000000000000" w:firstRow="0" w:lastRow="0" w:firstColumn="0" w:lastColumn="0" w:oddVBand="0" w:evenVBand="0" w:oddHBand="0" w:evenHBand="0" w:firstRowFirstColumn="0" w:firstRowLastColumn="0" w:lastRowFirstColumn="0" w:lastRowLastColumn="0"/>
+              <w:rPr>
+                <w:lang w:val="en-GB"/>
+              </w:rPr>
+            </w:pPr>
+            <w:r>
+              <w:rPr>
+                <w:lang w:val="en-GB"/>
+              </w:rPr>
+              <w:t>M</w:t>
             </w:r>
           </w:p>
         </w:tc>
@@ -1895,7 +1847,7 @@
         <w:tc>
           <w:tcPr>
             <w:cnfStyle w:val="001000000000" w:firstRow="0" w:lastRow="0" w:firstColumn="1" w:lastColumn="0" w:oddVBand="0" w:evenVBand="0" w:oddHBand="0" w:evenHBand="0" w:firstRowFirstColumn="0" w:firstRowLastColumn="0" w:lastRowFirstColumn="0" w:lastRowLastColumn="0"/>
-            <w:tcW w:w="664" w:type="dxa"/>
+            <w:tcW w:w="539" w:type="dxa"/>
           </w:tcPr>
           <w:p>
             <w:pPr>
@@ -1922,8 +1874,7 @@
         </w:tc>
         <w:tc>
           <w:tcPr>
-            <w:tcW w:w="3442" w:type="dxa"/>
-            <w:gridSpan w:val="2"/>
+            <w:tcW w:w="2107" w:type="dxa"/>
           </w:tcPr>
           <w:p>
             <w:pPr>
@@ -1941,13 +1892,22 @@
                 <w:szCs w:val="26"/>
                 <w:lang w:val="en-GB"/>
               </w:rPr>
-              <w:t>As a user I want to be able to filter the places I am seeing based on a city or type of attraction so that I can find what I am looking for faster</w:t>
-            </w:r>
-          </w:p>
-        </w:tc>
-        <w:tc>
-          <w:tcPr>
-            <w:tcW w:w="5528" w:type="dxa"/>
+              <w:t xml:space="preserve">As a user I want to be able to filter the places I am seeing based </w:t>
+            </w:r>
+            <w:r>
+              <w:rPr>
+                <w:sz w:val="26"/>
+                <w:szCs w:val="26"/>
+                <w:lang w:val="en-GB"/>
+              </w:rPr>
+              <w:lastRenderedPageBreak/>
+              <w:t>on a city or type of attraction so that I can find what I am looking for faster</w:t>
+            </w:r>
+          </w:p>
+        </w:tc>
+        <w:tc>
+          <w:tcPr>
+            <w:tcW w:w="5146" w:type="dxa"/>
           </w:tcPr>
           <w:p>
             <w:pPr>
@@ -1961,13 +1921,8 @@
               <w:rPr>
                 <w:lang w:val="en-GB"/>
               </w:rPr>
-              <w:t>Scenario</w:t>
-            </w:r>
-            <w:r>
-              <w:rPr>
-                <w:lang w:val="en-GB"/>
-              </w:rPr>
-              <w:t>: The user is in the sites overview page, and he chooses to filter the content based on location or type,</w:t>
+              <w:lastRenderedPageBreak/>
+              <w:t>Scenario: The user is in the sites overview page, and he chooses to filter the content based on location or type,</w:t>
             </w:r>
           </w:p>
           <w:p>
@@ -1982,19 +1937,7 @@
               <w:rPr>
                 <w:lang w:val="en-GB"/>
               </w:rPr>
-              <w:t>Given</w:t>
-            </w:r>
-            <w:r>
-              <w:rPr>
-                <w:lang w:val="en-GB"/>
-              </w:rPr>
-              <w:t xml:space="preserve"> that the user</w:t>
-            </w:r>
-            <w:r>
-              <w:rPr>
-                <w:lang w:val="en-GB"/>
-              </w:rPr>
-              <w:t xml:space="preserve"> is on the sites overview page </w:t>
+              <w:t xml:space="preserve">Given that the user is on the sites overview page </w:t>
             </w:r>
           </w:p>
           <w:p>
@@ -2009,13 +1952,7 @@
               <w:rPr>
                 <w:lang w:val="en-GB"/>
               </w:rPr>
-              <w:t>When</w:t>
-            </w:r>
-            <w:r>
-              <w:rPr>
-                <w:lang w:val="en-GB"/>
-              </w:rPr>
-              <w:t xml:space="preserve"> chooses to apply filters on the content</w:t>
+              <w:t>When chooses to apply filters on the content</w:t>
             </w:r>
           </w:p>
           <w:p>
@@ -2030,13 +1967,29 @@
               <w:rPr>
                 <w:lang w:val="en-GB"/>
               </w:rPr>
-              <w:t>Then</w:t>
-            </w:r>
-            <w:r>
-              <w:rPr>
-                <w:lang w:val="en-GB"/>
-              </w:rPr>
-              <w:t xml:space="preserve"> the content should be updated accordingly.</w:t>
+              <w:lastRenderedPageBreak/>
+              <w:t>Then the content should be updated accordingly.</w:t>
+            </w:r>
+          </w:p>
+        </w:tc>
+        <w:tc>
+          <w:tcPr>
+            <w:tcW w:w="1224" w:type="dxa"/>
+          </w:tcPr>
+          <w:p>
+            <w:pPr>
+              <w:spacing w:line="276" w:lineRule="auto"/>
+              <w:cnfStyle w:val="000000100000" w:firstRow="0" w:lastRow="0" w:firstColumn="0" w:lastColumn="0" w:oddVBand="0" w:evenVBand="0" w:oddHBand="1" w:evenHBand="0" w:firstRowFirstColumn="0" w:firstRowLastColumn="0" w:lastRowFirstColumn="0" w:lastRowLastColumn="0"/>
+              <w:rPr>
+                <w:lang w:val="en-GB"/>
+              </w:rPr>
+            </w:pPr>
+            <w:r>
+              <w:rPr>
+                <w:lang w:val="en-GB"/>
+              </w:rPr>
+              <w:lastRenderedPageBreak/>
+              <w:t>S</w:t>
             </w:r>
           </w:p>
         </w:tc>
@@ -2045,7 +1998,7 @@
         <w:tc>
           <w:tcPr>
             <w:cnfStyle w:val="001000000000" w:firstRow="0" w:lastRow="0" w:firstColumn="1" w:lastColumn="0" w:oddVBand="0" w:evenVBand="0" w:oddHBand="0" w:evenHBand="0" w:firstRowFirstColumn="0" w:firstRowLastColumn="0" w:lastRowFirstColumn="0" w:lastRowLastColumn="0"/>
-            <w:tcW w:w="664" w:type="dxa"/>
+            <w:tcW w:w="539" w:type="dxa"/>
           </w:tcPr>
           <w:p>
             <w:pPr>
@@ -2072,8 +2025,7 @@
         </w:tc>
         <w:tc>
           <w:tcPr>
-            <w:tcW w:w="3442" w:type="dxa"/>
-            <w:gridSpan w:val="2"/>
+            <w:tcW w:w="2107" w:type="dxa"/>
           </w:tcPr>
           <w:p>
             <w:pPr>
@@ -2091,22 +2043,13 @@
                 <w:szCs w:val="26"/>
                 <w:lang w:val="en-GB"/>
               </w:rPr>
-              <w:t xml:space="preserve">As a user I want to be able to see the details of a specific place along with its reviews so </w:t>
-            </w:r>
-            <w:r>
-              <w:rPr>
-                <w:sz w:val="26"/>
-                <w:szCs w:val="26"/>
-                <w:lang w:val="en-GB"/>
-              </w:rPr>
-              <w:lastRenderedPageBreak/>
-              <w:t>that I can have a better idea about it</w:t>
-            </w:r>
-          </w:p>
-        </w:tc>
-        <w:tc>
-          <w:tcPr>
-            <w:tcW w:w="5528" w:type="dxa"/>
+              <w:t>As a user I want to be able to see the details of a specific place along with its reviews so that I can have a better idea about it</w:t>
+            </w:r>
+          </w:p>
+        </w:tc>
+        <w:tc>
+          <w:tcPr>
+            <w:tcW w:w="5146" w:type="dxa"/>
           </w:tcPr>
           <w:p>
             <w:pPr>
@@ -2120,20 +2063,7 @@
               <w:rPr>
                 <w:lang w:val="en-GB"/>
               </w:rPr>
-              <w:lastRenderedPageBreak/>
-              <w:t>Scenario</w:t>
-            </w:r>
-            <w:r>
-              <w:rPr>
-                <w:lang w:val="en-GB"/>
-              </w:rPr>
-              <w:t>: The user clicks on a specific site</w:t>
-            </w:r>
-            <w:r>
-              <w:rPr>
-                <w:lang w:val="en-GB"/>
-              </w:rPr>
-              <w:t xml:space="preserve"> and is redirected to that site page.</w:t>
+              <w:t>Scenario: The user clicks on a specific site and is redirected to that site page.</w:t>
             </w:r>
           </w:p>
           <w:p>
@@ -2148,13 +2078,7 @@
               <w:rPr>
                 <w:lang w:val="en-GB"/>
               </w:rPr>
-              <w:t>Given</w:t>
-            </w:r>
-            <w:r>
-              <w:rPr>
-                <w:lang w:val="en-GB"/>
-              </w:rPr>
-              <w:t xml:space="preserve"> that the user is on a sites overview page</w:t>
+              <w:t>Given that the user is on a sites overview page</w:t>
             </w:r>
           </w:p>
           <w:p>
@@ -2169,13 +2093,7 @@
               <w:rPr>
                 <w:lang w:val="en-GB"/>
               </w:rPr>
-              <w:t>When</w:t>
-            </w:r>
-            <w:r>
-              <w:rPr>
-                <w:lang w:val="en-GB"/>
-              </w:rPr>
-              <w:t xml:space="preserve"> he clicks on a specific site</w:t>
+              <w:t>When he clicks on a specific site</w:t>
             </w:r>
           </w:p>
           <w:p>
@@ -2190,14 +2108,27 @@
               <w:rPr>
                 <w:lang w:val="en-GB"/>
               </w:rPr>
-              <w:lastRenderedPageBreak/>
-              <w:t>Then</w:t>
-            </w:r>
-            <w:r>
-              <w:rPr>
-                <w:lang w:val="en-GB"/>
-              </w:rPr>
-              <w:t xml:space="preserve"> he should be redirected to a page where he sees more information about it, and other users reviews on it, to know if he would enjoy it.</w:t>
+              <w:t>Then he should be redirected to a page where he sees more information about it, and other users reviews on it, to know if he would enjoy it.</w:t>
+            </w:r>
+          </w:p>
+        </w:tc>
+        <w:tc>
+          <w:tcPr>
+            <w:tcW w:w="1224" w:type="dxa"/>
+          </w:tcPr>
+          <w:p>
+            <w:pPr>
+              <w:spacing w:line="276" w:lineRule="auto"/>
+              <w:cnfStyle w:val="000000000000" w:firstRow="0" w:lastRow="0" w:firstColumn="0" w:lastColumn="0" w:oddVBand="0" w:evenVBand="0" w:oddHBand="0" w:evenHBand="0" w:firstRowFirstColumn="0" w:firstRowLastColumn="0" w:lastRowFirstColumn="0" w:lastRowLastColumn="0"/>
+              <w:rPr>
+                <w:lang w:val="en-GB"/>
+              </w:rPr>
+            </w:pPr>
+            <w:r>
+              <w:rPr>
+                <w:lang w:val="en-GB"/>
+              </w:rPr>
+              <w:t>M</w:t>
             </w:r>
           </w:p>
         </w:tc>
@@ -2209,7 +2140,7 @@
         <w:tc>
           <w:tcPr>
             <w:cnfStyle w:val="001000000000" w:firstRow="0" w:lastRow="0" w:firstColumn="1" w:lastColumn="0" w:oddVBand="0" w:evenVBand="0" w:oddHBand="0" w:evenHBand="0" w:firstRowFirstColumn="0" w:firstRowLastColumn="0" w:lastRowFirstColumn="0" w:lastRowLastColumn="0"/>
-            <w:tcW w:w="664" w:type="dxa"/>
+            <w:tcW w:w="539" w:type="dxa"/>
           </w:tcPr>
           <w:p>
             <w:pPr>
@@ -2230,15 +2161,13 @@
                 <w:szCs w:val="26"/>
                 <w:lang w:val="en-GB"/>
               </w:rPr>
-              <w:lastRenderedPageBreak/>
               <w:t>07</w:t>
             </w:r>
           </w:p>
         </w:tc>
         <w:tc>
           <w:tcPr>
-            <w:tcW w:w="3442" w:type="dxa"/>
-            <w:gridSpan w:val="2"/>
+            <w:tcW w:w="2107" w:type="dxa"/>
           </w:tcPr>
           <w:p>
             <w:pPr>
@@ -2262,7 +2191,7 @@
         </w:tc>
         <w:tc>
           <w:tcPr>
-            <w:tcW w:w="5528" w:type="dxa"/>
+            <w:tcW w:w="5146" w:type="dxa"/>
           </w:tcPr>
           <w:p>
             <w:pPr>
@@ -2276,19 +2205,7 @@
               <w:rPr>
                 <w:lang w:val="en-GB"/>
               </w:rPr>
-              <w:t>Scenario</w:t>
-            </w:r>
-            <w:r>
-              <w:rPr>
-                <w:lang w:val="en-GB"/>
-              </w:rPr>
-              <w:t>:</w:t>
-            </w:r>
-            <w:r>
-              <w:rPr>
-                <w:lang w:val="en-GB"/>
-              </w:rPr>
-              <w:t xml:space="preserve"> The logged-in user writes a review on a specific site and submits it for other users to see.</w:t>
+              <w:t>Scenario: The logged-in user writes a review on a specific site and submits it for other users to see.</w:t>
             </w:r>
           </w:p>
           <w:p>
@@ -2303,13 +2220,7 @@
               <w:rPr>
                 <w:lang w:val="en-GB"/>
               </w:rPr>
-              <w:t>Given</w:t>
-            </w:r>
-            <w:r>
-              <w:rPr>
-                <w:lang w:val="en-GB"/>
-              </w:rPr>
-              <w:t xml:space="preserve"> that the user is logged in and viewing a specific site page</w:t>
+              <w:t>Given that the user is logged in and viewing a specific site page</w:t>
             </w:r>
           </w:p>
           <w:p>
@@ -2324,25 +2235,7 @@
               <w:rPr>
                 <w:lang w:val="en-GB"/>
               </w:rPr>
-              <w:t>When</w:t>
-            </w:r>
-            <w:r>
-              <w:rPr>
-                <w:lang w:val="en-GB"/>
-              </w:rPr>
-              <w:t xml:space="preserve"> he </w:t>
-            </w:r>
-            <w:r>
-              <w:rPr>
-                <w:lang w:val="en-GB"/>
-              </w:rPr>
-              <w:t>writes</w:t>
-            </w:r>
-            <w:r>
-              <w:rPr>
-                <w:lang w:val="en-GB"/>
-              </w:rPr>
-              <w:t xml:space="preserve"> a review and clicks submit</w:t>
+              <w:t>When he writes a review and clicks submit</w:t>
             </w:r>
           </w:p>
           <w:p>
@@ -2357,19 +2250,27 @@
               <w:rPr>
                 <w:lang w:val="en-GB"/>
               </w:rPr>
-              <w:t>Then</w:t>
-            </w:r>
-            <w:r>
-              <w:rPr>
-                <w:lang w:val="en-GB"/>
-              </w:rPr>
-              <w:t xml:space="preserve"> his review should b</w:t>
-            </w:r>
-            <w:r>
-              <w:rPr>
-                <w:lang w:val="en-GB"/>
-              </w:rPr>
-              <w:t>e added to that place.</w:t>
+              <w:t>Then his review should be added to that place.</w:t>
+            </w:r>
+          </w:p>
+        </w:tc>
+        <w:tc>
+          <w:tcPr>
+            <w:tcW w:w="1224" w:type="dxa"/>
+          </w:tcPr>
+          <w:p>
+            <w:pPr>
+              <w:spacing w:line="276" w:lineRule="auto"/>
+              <w:cnfStyle w:val="000000100000" w:firstRow="0" w:lastRow="0" w:firstColumn="0" w:lastColumn="0" w:oddVBand="0" w:evenVBand="0" w:oddHBand="1" w:evenHBand="0" w:firstRowFirstColumn="0" w:firstRowLastColumn="0" w:lastRowFirstColumn="0" w:lastRowLastColumn="0"/>
+              <w:rPr>
+                <w:lang w:val="en-GB"/>
+              </w:rPr>
+            </w:pPr>
+            <w:r>
+              <w:rPr>
+                <w:lang w:val="en-GB"/>
+              </w:rPr>
+              <w:t>S</w:t>
             </w:r>
           </w:p>
         </w:tc>
@@ -2378,7 +2279,7 @@
         <w:tc>
           <w:tcPr>
             <w:cnfStyle w:val="001000000000" w:firstRow="0" w:lastRow="0" w:firstColumn="1" w:lastColumn="0" w:oddVBand="0" w:evenVBand="0" w:oddHBand="0" w:evenHBand="0" w:firstRowFirstColumn="0" w:firstRowLastColumn="0" w:lastRowFirstColumn="0" w:lastRowLastColumn="0"/>
-            <w:tcW w:w="664" w:type="dxa"/>
+            <w:tcW w:w="539" w:type="dxa"/>
           </w:tcPr>
           <w:p>
             <w:pPr>
@@ -2405,8 +2306,7 @@
         </w:tc>
         <w:tc>
           <w:tcPr>
-            <w:tcW w:w="3442" w:type="dxa"/>
-            <w:gridSpan w:val="2"/>
+            <w:tcW w:w="2107" w:type="dxa"/>
           </w:tcPr>
           <w:p>
             <w:pPr>
@@ -2430,7 +2330,7 @@
         </w:tc>
         <w:tc>
           <w:tcPr>
-            <w:tcW w:w="5528" w:type="dxa"/>
+            <w:tcW w:w="5146" w:type="dxa"/>
           </w:tcPr>
           <w:p>
             <w:pPr>
@@ -2444,13 +2344,7 @@
               <w:rPr>
                 <w:lang w:val="en-GB"/>
               </w:rPr>
-              <w:t>Scenario</w:t>
-            </w:r>
-            <w:r>
-              <w:rPr>
-                <w:lang w:val="en-GB"/>
-              </w:rPr>
-              <w:t>: The logged-in user clicks on a save in favourite button for a specific place.</w:t>
+              <w:t>Scenario: The logged-in user clicks on a save in favourite button for a specific place.</w:t>
             </w:r>
           </w:p>
           <w:p>
@@ -2465,13 +2359,7 @@
               <w:rPr>
                 <w:lang w:val="en-GB"/>
               </w:rPr>
-              <w:t>Given</w:t>
-            </w:r>
-            <w:r>
-              <w:rPr>
-                <w:lang w:val="en-GB"/>
-              </w:rPr>
-              <w:t xml:space="preserve"> that the user is logged in and viewing sites</w:t>
+              <w:t>Given that the user is logged in and viewing sites</w:t>
             </w:r>
           </w:p>
           <w:p>
@@ -2486,13 +2374,7 @@
               <w:rPr>
                 <w:lang w:val="en-GB"/>
               </w:rPr>
-              <w:t>When</w:t>
-            </w:r>
-            <w:r>
-              <w:rPr>
-                <w:lang w:val="en-GB"/>
-              </w:rPr>
-              <w:t xml:space="preserve"> he clicks the save button for a specific site</w:t>
+              <w:t>When he clicks the save button for a specific site</w:t>
             </w:r>
           </w:p>
           <w:p>
@@ -2507,13 +2389,27 @@
               <w:rPr>
                 <w:lang w:val="en-GB"/>
               </w:rPr>
-              <w:t>Then</w:t>
-            </w:r>
-            <w:r>
-              <w:rPr>
-                <w:lang w:val="en-GB"/>
-              </w:rPr>
-              <w:t xml:space="preserve"> that site should be added to his list of favourite sites</w:t>
+              <w:t>Then that site should be added to his list of favourite sites</w:t>
+            </w:r>
+          </w:p>
+        </w:tc>
+        <w:tc>
+          <w:tcPr>
+            <w:tcW w:w="1224" w:type="dxa"/>
+          </w:tcPr>
+          <w:p>
+            <w:pPr>
+              <w:spacing w:line="276" w:lineRule="auto"/>
+              <w:cnfStyle w:val="000000000000" w:firstRow="0" w:lastRow="0" w:firstColumn="0" w:lastColumn="0" w:oddVBand="0" w:evenVBand="0" w:oddHBand="0" w:evenHBand="0" w:firstRowFirstColumn="0" w:firstRowLastColumn="0" w:lastRowFirstColumn="0" w:lastRowLastColumn="0"/>
+              <w:rPr>
+                <w:lang w:val="en-GB"/>
+              </w:rPr>
+            </w:pPr>
+            <w:r>
+              <w:rPr>
+                <w:lang w:val="en-GB"/>
+              </w:rPr>
+              <w:t>S</w:t>
             </w:r>
           </w:p>
         </w:tc>
@@ -2525,7 +2421,7 @@
         <w:tc>
           <w:tcPr>
             <w:cnfStyle w:val="001000000000" w:firstRow="0" w:lastRow="0" w:firstColumn="1" w:lastColumn="0" w:oddVBand="0" w:evenVBand="0" w:oddHBand="0" w:evenHBand="0" w:firstRowFirstColumn="0" w:firstRowLastColumn="0" w:lastRowFirstColumn="0" w:lastRowLastColumn="0"/>
-            <w:tcW w:w="664" w:type="dxa"/>
+            <w:tcW w:w="539" w:type="dxa"/>
           </w:tcPr>
           <w:p>
             <w:pPr>
@@ -2552,8 +2448,7 @@
         </w:tc>
         <w:tc>
           <w:tcPr>
-            <w:tcW w:w="3442" w:type="dxa"/>
-            <w:gridSpan w:val="2"/>
+            <w:tcW w:w="2107" w:type="dxa"/>
           </w:tcPr>
           <w:p>
             <w:pPr>
@@ -2577,7 +2472,7 @@
         </w:tc>
         <w:tc>
           <w:tcPr>
-            <w:tcW w:w="5528" w:type="dxa"/>
+            <w:tcW w:w="5146" w:type="dxa"/>
           </w:tcPr>
           <w:p>
             <w:pPr>
@@ -2591,13 +2486,7 @@
               <w:rPr>
                 <w:lang w:val="en-GB"/>
               </w:rPr>
-              <w:t>Scenario</w:t>
-            </w:r>
-            <w:r>
-              <w:rPr>
-                <w:lang w:val="en-GB"/>
-              </w:rPr>
-              <w:t>: The logged-in user is viewing the list of favourite sites and click the delete from favourite button for a specific site.</w:t>
+              <w:t>Scenario: The logged-in user is viewing the list of favourite sites and click the delete from favourite button for a specific site.</w:t>
             </w:r>
           </w:p>
           <w:p>
@@ -2612,13 +2501,7 @@
               <w:rPr>
                 <w:lang w:val="en-GB"/>
               </w:rPr>
-              <w:t>Given</w:t>
-            </w:r>
-            <w:r>
-              <w:rPr>
-                <w:lang w:val="en-GB"/>
-              </w:rPr>
-              <w:t xml:space="preserve"> that the user is logged in and view his saved places</w:t>
+              <w:t>Given that the user is logged in and view his saved places</w:t>
             </w:r>
           </w:p>
           <w:p>
@@ -2633,13 +2516,7 @@
               <w:rPr>
                 <w:lang w:val="en-GB"/>
               </w:rPr>
-              <w:t>When</w:t>
-            </w:r>
-            <w:r>
-              <w:rPr>
-                <w:lang w:val="en-GB"/>
-              </w:rPr>
-              <w:t xml:space="preserve"> clicks delete button for a place</w:t>
+              <w:t>When clicks delete button for a place</w:t>
             </w:r>
           </w:p>
           <w:p>
@@ -2654,13 +2531,27 @@
               <w:rPr>
                 <w:lang w:val="en-GB"/>
               </w:rPr>
-              <w:t>Then</w:t>
-            </w:r>
-            <w:r>
-              <w:rPr>
-                <w:lang w:val="en-GB"/>
-              </w:rPr>
-              <w:t xml:space="preserve"> it should be removed from that list.</w:t>
+              <w:t>Then it should be removed from that list.</w:t>
+            </w:r>
+          </w:p>
+        </w:tc>
+        <w:tc>
+          <w:tcPr>
+            <w:tcW w:w="1224" w:type="dxa"/>
+          </w:tcPr>
+          <w:p>
+            <w:pPr>
+              <w:spacing w:line="276" w:lineRule="auto"/>
+              <w:cnfStyle w:val="000000100000" w:firstRow="0" w:lastRow="0" w:firstColumn="0" w:lastColumn="0" w:oddVBand="0" w:evenVBand="0" w:oddHBand="1" w:evenHBand="0" w:firstRowFirstColumn="0" w:firstRowLastColumn="0" w:lastRowFirstColumn="0" w:lastRowLastColumn="0"/>
+              <w:rPr>
+                <w:lang w:val="en-GB"/>
+              </w:rPr>
+            </w:pPr>
+            <w:r>
+              <w:rPr>
+                <w:lang w:val="en-GB"/>
+              </w:rPr>
+              <w:t>S</w:t>
             </w:r>
           </w:p>
         </w:tc>
@@ -2669,7 +2560,7 @@
         <w:tc>
           <w:tcPr>
             <w:cnfStyle w:val="001000000000" w:firstRow="0" w:lastRow="0" w:firstColumn="1" w:lastColumn="0" w:oddVBand="0" w:evenVBand="0" w:oddHBand="0" w:evenHBand="0" w:firstRowFirstColumn="0" w:firstRowLastColumn="0" w:lastRowFirstColumn="0" w:lastRowLastColumn="0"/>
-            <w:tcW w:w="664" w:type="dxa"/>
+            <w:tcW w:w="539" w:type="dxa"/>
           </w:tcPr>
           <w:p>
             <w:pPr>
@@ -2696,8 +2587,7 @@
         </w:tc>
         <w:tc>
           <w:tcPr>
-            <w:tcW w:w="3442" w:type="dxa"/>
-            <w:gridSpan w:val="2"/>
+            <w:tcW w:w="2107" w:type="dxa"/>
           </w:tcPr>
           <w:p>
             <w:pPr>
@@ -2715,13 +2605,22 @@
                 <w:szCs w:val="26"/>
                 <w:lang w:val="en-GB"/>
               </w:rPr>
-              <w:t>As a user I want to be able to view the list of places in my favourites</w:t>
-            </w:r>
-          </w:p>
-        </w:tc>
-        <w:tc>
-          <w:tcPr>
-            <w:tcW w:w="5528" w:type="dxa"/>
+              <w:t xml:space="preserve">As a user I want to be able to view the list of </w:t>
+            </w:r>
+            <w:r>
+              <w:rPr>
+                <w:sz w:val="26"/>
+                <w:szCs w:val="26"/>
+                <w:lang w:val="en-GB"/>
+              </w:rPr>
+              <w:lastRenderedPageBreak/>
+              <w:t>places in my favourites</w:t>
+            </w:r>
+          </w:p>
+        </w:tc>
+        <w:tc>
+          <w:tcPr>
+            <w:tcW w:w="5146" w:type="dxa"/>
           </w:tcPr>
           <w:p>
             <w:pPr>
@@ -2735,31 +2634,8 @@
               <w:rPr>
                 <w:lang w:val="en-GB"/>
               </w:rPr>
-              <w:t>Scenario</w:t>
-            </w:r>
-            <w:r>
-              <w:rPr>
-                <w:lang w:val="en-GB"/>
-              </w:rPr>
-              <w:t xml:space="preserve">: The logged-in user clicks </w:t>
-            </w:r>
-            <w:r>
-              <w:rPr>
-                <w:lang w:val="en-GB"/>
-              </w:rPr>
-              <w:t>the</w:t>
-            </w:r>
-            <w:r>
-              <w:rPr>
-                <w:lang w:val="en-GB"/>
-              </w:rPr>
-              <w:t xml:space="preserve"> button to see his favourited sites</w:t>
-            </w:r>
-            <w:r>
-              <w:rPr>
-                <w:lang w:val="en-GB"/>
-              </w:rPr>
-              <w:t>.</w:t>
+              <w:lastRenderedPageBreak/>
+              <w:t>Scenario: The logged-in user clicks the button to see his favourited sites.</w:t>
             </w:r>
           </w:p>
           <w:p>
@@ -2774,13 +2650,7 @@
               <w:rPr>
                 <w:lang w:val="en-GB"/>
               </w:rPr>
-              <w:t>Given</w:t>
-            </w:r>
-            <w:r>
-              <w:rPr>
-                <w:lang w:val="en-GB"/>
-              </w:rPr>
-              <w:t xml:space="preserve"> that the user is logged-in</w:t>
+              <w:t>Given that the user is logged-in</w:t>
             </w:r>
           </w:p>
           <w:p>
@@ -2795,13 +2665,7 @@
               <w:rPr>
                 <w:lang w:val="en-GB"/>
               </w:rPr>
-              <w:t>When</w:t>
-            </w:r>
-            <w:r>
-              <w:rPr>
-                <w:lang w:val="en-GB"/>
-              </w:rPr>
-              <w:t xml:space="preserve"> he clicks the go to favourites button</w:t>
+              <w:t>When he clicks the go to favourites button</w:t>
             </w:r>
           </w:p>
           <w:p>
@@ -2816,13 +2680,29 @@
               <w:rPr>
                 <w:lang w:val="en-GB"/>
               </w:rPr>
-              <w:t>Then</w:t>
-            </w:r>
-            <w:r>
-              <w:rPr>
-                <w:lang w:val="en-GB"/>
-              </w:rPr>
-              <w:t xml:space="preserve"> he will be redirected to page where he sees them.</w:t>
+              <w:lastRenderedPageBreak/>
+              <w:t>Then he will be redirected to page where he sees them.</w:t>
+            </w:r>
+          </w:p>
+        </w:tc>
+        <w:tc>
+          <w:tcPr>
+            <w:tcW w:w="1224" w:type="dxa"/>
+          </w:tcPr>
+          <w:p>
+            <w:pPr>
+              <w:spacing w:line="276" w:lineRule="auto"/>
+              <w:cnfStyle w:val="000000000000" w:firstRow="0" w:lastRow="0" w:firstColumn="0" w:lastColumn="0" w:oddVBand="0" w:evenVBand="0" w:oddHBand="0" w:evenHBand="0" w:firstRowFirstColumn="0" w:firstRowLastColumn="0" w:lastRowFirstColumn="0" w:lastRowLastColumn="0"/>
+              <w:rPr>
+                <w:lang w:val="en-GB"/>
+              </w:rPr>
+            </w:pPr>
+            <w:r>
+              <w:rPr>
+                <w:lang w:val="en-GB"/>
+              </w:rPr>
+              <w:lastRenderedPageBreak/>
+              <w:t>S</w:t>
             </w:r>
           </w:p>
         </w:tc>
@@ -2834,7 +2714,7 @@
         <w:tc>
           <w:tcPr>
             <w:cnfStyle w:val="001000000000" w:firstRow="0" w:lastRow="0" w:firstColumn="1" w:lastColumn="0" w:oddVBand="0" w:evenVBand="0" w:oddHBand="0" w:evenHBand="0" w:firstRowFirstColumn="0" w:firstRowLastColumn="0" w:lastRowFirstColumn="0" w:lastRowLastColumn="0"/>
-            <w:tcW w:w="664" w:type="dxa"/>
+            <w:tcW w:w="539" w:type="dxa"/>
           </w:tcPr>
           <w:p>
             <w:pPr>
@@ -2861,8 +2741,7 @@
         </w:tc>
         <w:tc>
           <w:tcPr>
-            <w:tcW w:w="3442" w:type="dxa"/>
-            <w:gridSpan w:val="2"/>
+            <w:tcW w:w="2107" w:type="dxa"/>
           </w:tcPr>
           <w:p>
             <w:pPr>
@@ -2886,7 +2765,7 @@
         </w:tc>
         <w:tc>
           <w:tcPr>
-            <w:tcW w:w="5528" w:type="dxa"/>
+            <w:tcW w:w="5146" w:type="dxa"/>
           </w:tcPr>
           <w:p>
             <w:pPr>
@@ -2900,13 +2779,7 @@
               <w:rPr>
                 <w:lang w:val="en-GB"/>
               </w:rPr>
-              <w:t>Scenario</w:t>
-            </w:r>
-            <w:r>
-              <w:rPr>
-                <w:lang w:val="en-GB"/>
-              </w:rPr>
-              <w:t>: The logged-in user clicks on the profile tab to view his personal details.</w:t>
+              <w:t>Scenario: The logged-in user clicks on the profile tab to view his personal details.</w:t>
             </w:r>
           </w:p>
           <w:p>
@@ -2921,13 +2794,7 @@
               <w:rPr>
                 <w:lang w:val="en-GB"/>
               </w:rPr>
-              <w:t>Given</w:t>
-            </w:r>
-            <w:r>
-              <w:rPr>
-                <w:lang w:val="en-GB"/>
-              </w:rPr>
-              <w:t xml:space="preserve"> that the user is logged-in</w:t>
+              <w:t>Given that the user is logged-in</w:t>
             </w:r>
           </w:p>
           <w:p>
@@ -2942,13 +2809,7 @@
               <w:rPr>
                 <w:lang w:val="en-GB"/>
               </w:rPr>
-              <w:t>Whe</w:t>
-            </w:r>
-            <w:r>
-              <w:rPr>
-                <w:lang w:val="en-GB"/>
-              </w:rPr>
-              <w:t>n he clicks on the profile tab</w:t>
+              <w:t>When he clicks on the profile tab</w:t>
             </w:r>
           </w:p>
           <w:p>
@@ -2963,13 +2824,27 @@
               <w:rPr>
                 <w:lang w:val="en-GB"/>
               </w:rPr>
-              <w:t>Then</w:t>
-            </w:r>
-            <w:r>
-              <w:rPr>
-                <w:lang w:val="en-GB"/>
-              </w:rPr>
-              <w:t xml:space="preserve"> he will be redirected to his profile page where he sees his personal details.</w:t>
+              <w:t>Then he will be redirected to his profile page where he sees his personal details.</w:t>
+            </w:r>
+          </w:p>
+        </w:tc>
+        <w:tc>
+          <w:tcPr>
+            <w:tcW w:w="1224" w:type="dxa"/>
+          </w:tcPr>
+          <w:p>
+            <w:pPr>
+              <w:spacing w:line="276" w:lineRule="auto"/>
+              <w:cnfStyle w:val="000000100000" w:firstRow="0" w:lastRow="0" w:firstColumn="0" w:lastColumn="0" w:oddVBand="0" w:evenVBand="0" w:oddHBand="1" w:evenHBand="0" w:firstRowFirstColumn="0" w:firstRowLastColumn="0" w:lastRowFirstColumn="0" w:lastRowLastColumn="0"/>
+              <w:rPr>
+                <w:lang w:val="en-GB"/>
+              </w:rPr>
+            </w:pPr>
+            <w:r>
+              <w:rPr>
+                <w:lang w:val="en-GB"/>
+              </w:rPr>
+              <w:t>M</w:t>
             </w:r>
           </w:p>
         </w:tc>
@@ -2978,7 +2853,7 @@
         <w:tc>
           <w:tcPr>
             <w:cnfStyle w:val="001000000000" w:firstRow="0" w:lastRow="0" w:firstColumn="1" w:lastColumn="0" w:oddVBand="0" w:evenVBand="0" w:oddHBand="0" w:evenHBand="0" w:firstRowFirstColumn="0" w:firstRowLastColumn="0" w:lastRowFirstColumn="0" w:lastRowLastColumn="0"/>
-            <w:tcW w:w="664" w:type="dxa"/>
+            <w:tcW w:w="539" w:type="dxa"/>
           </w:tcPr>
           <w:p>
             <w:pPr>
@@ -3005,8 +2880,7 @@
         </w:tc>
         <w:tc>
           <w:tcPr>
-            <w:tcW w:w="3442" w:type="dxa"/>
-            <w:gridSpan w:val="2"/>
+            <w:tcW w:w="2107" w:type="dxa"/>
           </w:tcPr>
           <w:p>
             <w:pPr>
@@ -3030,7 +2904,7 @@
         </w:tc>
         <w:tc>
           <w:tcPr>
-            <w:tcW w:w="5528" w:type="dxa"/>
+            <w:tcW w:w="5146" w:type="dxa"/>
           </w:tcPr>
           <w:p>
             <w:pPr>
@@ -3044,13 +2918,7 @@
               <w:rPr>
                 <w:lang w:val="en-GB"/>
               </w:rPr>
-              <w:t>Scenario</w:t>
-            </w:r>
-            <w:r>
-              <w:rPr>
-                <w:lang w:val="en-GB"/>
-              </w:rPr>
-              <w:t>: The logged-in user is on his profile page and he clicks to modify some details.</w:t>
+              <w:t>Scenario: The logged-in user is on his profile page and he clicks to modify some details.</w:t>
             </w:r>
           </w:p>
           <w:p>
@@ -3065,13 +2933,7 @@
               <w:rPr>
                 <w:lang w:val="en-GB"/>
               </w:rPr>
-              <w:t>Given</w:t>
-            </w:r>
-            <w:r>
-              <w:rPr>
-                <w:lang w:val="en-GB"/>
-              </w:rPr>
-              <w:t xml:space="preserve"> that the user is on his profile page and clicked the edit button</w:t>
+              <w:t>Given that the user is on his profile page and clicked the edit button</w:t>
             </w:r>
           </w:p>
           <w:p>
@@ -3086,31 +2948,7 @@
               <w:rPr>
                 <w:lang w:val="en-GB"/>
               </w:rPr>
-              <w:t>When</w:t>
-            </w:r>
-            <w:r>
-              <w:rPr>
-                <w:lang w:val="en-GB"/>
-              </w:rPr>
-              <w:t xml:space="preserve"> he enters</w:t>
-            </w:r>
-            <w:r>
-              <w:rPr>
-                <w:lang w:val="en-GB"/>
-              </w:rPr>
-              <w:t xml:space="preserve"> the required</w:t>
-            </w:r>
-            <w:r>
-              <w:rPr>
-                <w:lang w:val="en-GB"/>
-              </w:rPr>
-              <w:t xml:space="preserve"> valid data</w:t>
-            </w:r>
-            <w:r>
-              <w:rPr>
-                <w:lang w:val="en-GB"/>
-              </w:rPr>
-              <w:t xml:space="preserve"> and submits</w:t>
+              <w:t>When he enters the required valid data and submits</w:t>
             </w:r>
           </w:p>
           <w:p>
@@ -3125,13 +2963,27 @@
               <w:rPr>
                 <w:lang w:val="en-GB"/>
               </w:rPr>
-              <w:t>Then</w:t>
-            </w:r>
-            <w:r>
-              <w:rPr>
-                <w:lang w:val="en-GB"/>
-              </w:rPr>
-              <w:t xml:space="preserve"> his information will be updated.</w:t>
+              <w:t>Then his information will be updated.</w:t>
+            </w:r>
+          </w:p>
+        </w:tc>
+        <w:tc>
+          <w:tcPr>
+            <w:tcW w:w="1224" w:type="dxa"/>
+          </w:tcPr>
+          <w:p>
+            <w:pPr>
+              <w:spacing w:line="276" w:lineRule="auto"/>
+              <w:cnfStyle w:val="000000000000" w:firstRow="0" w:lastRow="0" w:firstColumn="0" w:lastColumn="0" w:oddVBand="0" w:evenVBand="0" w:oddHBand="0" w:evenHBand="0" w:firstRowFirstColumn="0" w:firstRowLastColumn="0" w:lastRowFirstColumn="0" w:lastRowLastColumn="0"/>
+              <w:rPr>
+                <w:lang w:val="en-GB"/>
+              </w:rPr>
+            </w:pPr>
+            <w:r>
+              <w:rPr>
+                <w:lang w:val="en-GB"/>
+              </w:rPr>
+              <w:t>M</w:t>
             </w:r>
           </w:p>
         </w:tc>
@@ -3143,7 +2995,7 @@
         <w:tc>
           <w:tcPr>
             <w:cnfStyle w:val="001000000000" w:firstRow="0" w:lastRow="0" w:firstColumn="1" w:lastColumn="0" w:oddVBand="0" w:evenVBand="0" w:oddHBand="0" w:evenHBand="0" w:firstRowFirstColumn="0" w:firstRowLastColumn="0" w:lastRowFirstColumn="0" w:lastRowLastColumn="0"/>
-            <w:tcW w:w="664" w:type="dxa"/>
+            <w:tcW w:w="539" w:type="dxa"/>
           </w:tcPr>
           <w:p>
             <w:pPr>
@@ -3170,8 +3022,7 @@
         </w:tc>
         <w:tc>
           <w:tcPr>
-            <w:tcW w:w="3442" w:type="dxa"/>
-            <w:gridSpan w:val="2"/>
+            <w:tcW w:w="2107" w:type="dxa"/>
           </w:tcPr>
           <w:p>
             <w:pPr>
@@ -3195,7 +3046,7 @@
         </w:tc>
         <w:tc>
           <w:tcPr>
-            <w:tcW w:w="5528" w:type="dxa"/>
+            <w:tcW w:w="5146" w:type="dxa"/>
           </w:tcPr>
           <w:p>
             <w:pPr>
@@ -3209,13 +3060,7 @@
               <w:rPr>
                 <w:lang w:val="en-GB"/>
               </w:rPr>
-              <w:t>Scenario</w:t>
-            </w:r>
-            <w:r>
-              <w:rPr>
-                <w:lang w:val="en-GB"/>
-              </w:rPr>
-              <w:t>: The logged-in user clicks the deactivate my account button.</w:t>
+              <w:t>Scenario: The logged-in user clicks the deactivate my account button.</w:t>
             </w:r>
           </w:p>
           <w:p>
@@ -3230,13 +3075,7 @@
               <w:rPr>
                 <w:lang w:val="en-GB"/>
               </w:rPr>
-              <w:t>Given</w:t>
-            </w:r>
-            <w:r>
-              <w:rPr>
-                <w:lang w:val="en-GB"/>
-              </w:rPr>
-              <w:t xml:space="preserve"> that the user is logged-in</w:t>
+              <w:t>Given that the user is logged-in</w:t>
             </w:r>
           </w:p>
           <w:p>
@@ -3251,13 +3090,7 @@
               <w:rPr>
                 <w:lang w:val="en-GB"/>
               </w:rPr>
-              <w:t>When</w:t>
-            </w:r>
-            <w:r>
-              <w:rPr>
-                <w:lang w:val="en-GB"/>
-              </w:rPr>
-              <w:t xml:space="preserve"> clicks deactivate my account button</w:t>
+              <w:t>When clicks deactivate my account button</w:t>
             </w:r>
           </w:p>
           <w:p>
@@ -3272,25 +3105,27 @@
               <w:rPr>
                 <w:lang w:val="en-GB"/>
               </w:rPr>
-              <w:t>Then</w:t>
-            </w:r>
-            <w:r>
-              <w:rPr>
-                <w:lang w:val="en-GB"/>
-              </w:rPr>
-              <w:t xml:space="preserve"> his account will be </w:t>
-            </w:r>
-            <w:r>
-              <w:rPr>
-                <w:lang w:val="en-GB"/>
-              </w:rPr>
-              <w:t>deactivated,</w:t>
-            </w:r>
-            <w:r>
-              <w:rPr>
-                <w:lang w:val="en-GB"/>
-              </w:rPr>
-              <w:t xml:space="preserve"> and he will get redirected to the login page</w:t>
+              <w:t>Then his account will be deactivated, and he will get redirected to the login page</w:t>
+            </w:r>
+          </w:p>
+        </w:tc>
+        <w:tc>
+          <w:tcPr>
+            <w:tcW w:w="1224" w:type="dxa"/>
+          </w:tcPr>
+          <w:p>
+            <w:pPr>
+              <w:spacing w:line="276" w:lineRule="auto"/>
+              <w:cnfStyle w:val="000000100000" w:firstRow="0" w:lastRow="0" w:firstColumn="0" w:lastColumn="0" w:oddVBand="0" w:evenVBand="0" w:oddHBand="1" w:evenHBand="0" w:firstRowFirstColumn="0" w:firstRowLastColumn="0" w:lastRowFirstColumn="0" w:lastRowLastColumn="0"/>
+              <w:rPr>
+                <w:lang w:val="en-GB"/>
+              </w:rPr>
+            </w:pPr>
+            <w:r>
+              <w:rPr>
+                <w:lang w:val="en-GB"/>
+              </w:rPr>
+              <w:t>C</w:t>
             </w:r>
           </w:p>
         </w:tc>
@@ -3299,7 +3134,7 @@
         <w:tc>
           <w:tcPr>
             <w:cnfStyle w:val="001000000000" w:firstRow="0" w:lastRow="0" w:firstColumn="1" w:lastColumn="0" w:oddVBand="0" w:evenVBand="0" w:oddHBand="0" w:evenHBand="0" w:firstRowFirstColumn="0" w:firstRowLastColumn="0" w:lastRowFirstColumn="0" w:lastRowLastColumn="0"/>
-            <w:tcW w:w="664" w:type="dxa"/>
+            <w:tcW w:w="539" w:type="dxa"/>
           </w:tcPr>
           <w:p>
             <w:pPr>
@@ -3320,15 +3155,13 @@
                 <w:szCs w:val="26"/>
                 <w:lang w:val="en-GB"/>
               </w:rPr>
-              <w:lastRenderedPageBreak/>
               <w:t>14</w:t>
             </w:r>
           </w:p>
         </w:tc>
         <w:tc>
           <w:tcPr>
-            <w:tcW w:w="3442" w:type="dxa"/>
-            <w:gridSpan w:val="2"/>
+            <w:tcW w:w="2107" w:type="dxa"/>
           </w:tcPr>
           <w:p>
             <w:pPr>
@@ -3352,7 +3185,7 @@
         </w:tc>
         <w:tc>
           <w:tcPr>
-            <w:tcW w:w="5528" w:type="dxa"/>
+            <w:tcW w:w="5146" w:type="dxa"/>
           </w:tcPr>
           <w:p>
             <w:pPr>
@@ -3366,13 +3199,7 @@
               <w:rPr>
                 <w:lang w:val="en-GB"/>
               </w:rPr>
-              <w:t>Scenario</w:t>
-            </w:r>
-            <w:r>
-              <w:rPr>
-                <w:lang w:val="en-GB"/>
-              </w:rPr>
-              <w:t>: The logged-in user clicks the follow button to follow a specific city to get updated about it.</w:t>
+              <w:t>Scenario: The logged-in user clicks the follow button to follow a specific city to get updated about it.</w:t>
             </w:r>
           </w:p>
           <w:p>
@@ -3387,13 +3214,7 @@
               <w:rPr>
                 <w:lang w:val="en-GB"/>
               </w:rPr>
-              <w:t>Given</w:t>
-            </w:r>
-            <w:r>
-              <w:rPr>
-                <w:lang w:val="en-GB"/>
-              </w:rPr>
-              <w:t xml:space="preserve"> that the user is logged-in</w:t>
+              <w:t>Given that the user is logged-in</w:t>
             </w:r>
           </w:p>
           <w:p>
@@ -3408,19 +3229,7 @@
               <w:rPr>
                 <w:lang w:val="en-GB"/>
               </w:rPr>
-              <w:t>When</w:t>
-            </w:r>
-            <w:r>
-              <w:rPr>
-                <w:lang w:val="en-GB"/>
-              </w:rPr>
-              <w:t xml:space="preserve"> </w:t>
-            </w:r>
-            <w:r>
-              <w:rPr>
-                <w:lang w:val="en-GB"/>
-              </w:rPr>
-              <w:t>clicks the follow button for a city</w:t>
+              <w:t>When clicks the follow button for a city</w:t>
             </w:r>
           </w:p>
           <w:p>
@@ -3435,13 +3244,27 @@
               <w:rPr>
                 <w:lang w:val="en-GB"/>
               </w:rPr>
-              <w:t>Then</w:t>
-            </w:r>
-            <w:r>
-              <w:rPr>
-                <w:lang w:val="en-GB"/>
-              </w:rPr>
-              <w:t xml:space="preserve"> that city will be added to the followed cities list for that user.</w:t>
+              <w:t>Then that city will be added to the followed cities list for that user.</w:t>
+            </w:r>
+          </w:p>
+        </w:tc>
+        <w:tc>
+          <w:tcPr>
+            <w:tcW w:w="1224" w:type="dxa"/>
+          </w:tcPr>
+          <w:p>
+            <w:pPr>
+              <w:spacing w:line="276" w:lineRule="auto"/>
+              <w:cnfStyle w:val="000000000000" w:firstRow="0" w:lastRow="0" w:firstColumn="0" w:lastColumn="0" w:oddVBand="0" w:evenVBand="0" w:oddHBand="0" w:evenHBand="0" w:firstRowFirstColumn="0" w:firstRowLastColumn="0" w:lastRowFirstColumn="0" w:lastRowLastColumn="0"/>
+              <w:rPr>
+                <w:lang w:val="en-GB"/>
+              </w:rPr>
+            </w:pPr>
+            <w:r>
+              <w:rPr>
+                <w:lang w:val="en-GB"/>
+              </w:rPr>
+              <w:t>S</w:t>
             </w:r>
           </w:p>
         </w:tc>
@@ -3453,7 +3276,7 @@
         <w:tc>
           <w:tcPr>
             <w:cnfStyle w:val="001000000000" w:firstRow="0" w:lastRow="0" w:firstColumn="1" w:lastColumn="0" w:oddVBand="0" w:evenVBand="0" w:oddHBand="0" w:evenHBand="0" w:firstRowFirstColumn="0" w:firstRowLastColumn="0" w:lastRowFirstColumn="0" w:lastRowLastColumn="0"/>
-            <w:tcW w:w="664" w:type="dxa"/>
+            <w:tcW w:w="539" w:type="dxa"/>
           </w:tcPr>
           <w:p>
             <w:pPr>
@@ -3480,8 +3303,7 @@
         </w:tc>
         <w:tc>
           <w:tcPr>
-            <w:tcW w:w="3442" w:type="dxa"/>
-            <w:gridSpan w:val="2"/>
+            <w:tcW w:w="2107" w:type="dxa"/>
           </w:tcPr>
           <w:p>
             <w:pPr>
@@ -3505,7 +3327,7 @@
         </w:tc>
         <w:tc>
           <w:tcPr>
-            <w:tcW w:w="5528" w:type="dxa"/>
+            <w:tcW w:w="5146" w:type="dxa"/>
           </w:tcPr>
           <w:p>
             <w:pPr>
@@ -3519,13 +3341,7 @@
               <w:rPr>
                 <w:lang w:val="en-GB"/>
               </w:rPr>
-              <w:t>Scenario</w:t>
-            </w:r>
-            <w:r>
-              <w:rPr>
-                <w:lang w:val="en-GB"/>
-              </w:rPr>
-              <w:t>: A new site is added to a city followed by a certain user.</w:t>
+              <w:t>Scenario: A new site is added to a city followed by a certain user.</w:t>
             </w:r>
           </w:p>
           <w:p>
@@ -3540,13 +3356,7 @@
               <w:rPr>
                 <w:lang w:val="en-GB"/>
               </w:rPr>
-              <w:t>Given</w:t>
-            </w:r>
-            <w:r>
-              <w:rPr>
-                <w:lang w:val="en-GB"/>
-              </w:rPr>
-              <w:t xml:space="preserve"> that the user is logged in</w:t>
+              <w:t>Given that the user is logged in</w:t>
             </w:r>
           </w:p>
           <w:p>
@@ -3561,13 +3371,7 @@
               <w:rPr>
                 <w:lang w:val="en-GB"/>
               </w:rPr>
-              <w:t>When</w:t>
-            </w:r>
-            <w:r>
-              <w:rPr>
-                <w:lang w:val="en-GB"/>
-              </w:rPr>
-              <w:t xml:space="preserve"> he clicks on the notification tab</w:t>
+              <w:t>When he clicks on the notification tab</w:t>
             </w:r>
           </w:p>
           <w:p>
@@ -3582,13 +3386,27 @@
               <w:rPr>
                 <w:lang w:val="en-GB"/>
               </w:rPr>
-              <w:t>Then</w:t>
-            </w:r>
-            <w:r>
-              <w:rPr>
-                <w:lang w:val="en-GB"/>
-              </w:rPr>
-              <w:t xml:space="preserve"> he will see a list of the new sites added to the cities he follows.</w:t>
+              <w:t>Then he will see a list of the new sites added to the cities he follows.</w:t>
+            </w:r>
+          </w:p>
+        </w:tc>
+        <w:tc>
+          <w:tcPr>
+            <w:tcW w:w="1224" w:type="dxa"/>
+          </w:tcPr>
+          <w:p>
+            <w:pPr>
+              <w:spacing w:line="276" w:lineRule="auto"/>
+              <w:cnfStyle w:val="000000100000" w:firstRow="0" w:lastRow="0" w:firstColumn="0" w:lastColumn="0" w:oddVBand="0" w:evenVBand="0" w:oddHBand="1" w:evenHBand="0" w:firstRowFirstColumn="0" w:firstRowLastColumn="0" w:lastRowFirstColumn="0" w:lastRowLastColumn="0"/>
+              <w:rPr>
+                <w:lang w:val="en-GB"/>
+              </w:rPr>
+            </w:pPr>
+            <w:r>
+              <w:rPr>
+                <w:lang w:val="en-GB"/>
+              </w:rPr>
+              <w:t>S</w:t>
             </w:r>
           </w:p>
         </w:tc>
@@ -3597,7 +3415,7 @@
         <w:tc>
           <w:tcPr>
             <w:cnfStyle w:val="001000000000" w:firstRow="0" w:lastRow="0" w:firstColumn="1" w:lastColumn="0" w:oddVBand="0" w:evenVBand="0" w:oddHBand="0" w:evenHBand="0" w:firstRowFirstColumn="0" w:firstRowLastColumn="0" w:lastRowFirstColumn="0" w:lastRowLastColumn="0"/>
-            <w:tcW w:w="664" w:type="dxa"/>
+            <w:tcW w:w="539" w:type="dxa"/>
           </w:tcPr>
           <w:p>
             <w:pPr>
@@ -3624,8 +3442,7 @@
         </w:tc>
         <w:tc>
           <w:tcPr>
-            <w:tcW w:w="3442" w:type="dxa"/>
-            <w:gridSpan w:val="2"/>
+            <w:tcW w:w="2107" w:type="dxa"/>
           </w:tcPr>
           <w:p>
             <w:pPr>
@@ -3649,7 +3466,7 @@
         </w:tc>
         <w:tc>
           <w:tcPr>
-            <w:tcW w:w="5528" w:type="dxa"/>
+            <w:tcW w:w="5146" w:type="dxa"/>
           </w:tcPr>
           <w:p>
             <w:pPr>
@@ -3663,19 +3480,7 @@
               <w:rPr>
                 <w:lang w:val="en-GB"/>
               </w:rPr>
-              <w:t>Scenario</w:t>
-            </w:r>
-            <w:r>
-              <w:rPr>
-                <w:lang w:val="en-GB"/>
-              </w:rPr>
-              <w:t>: The admin user</w:t>
-            </w:r>
-            <w:r>
-              <w:rPr>
-                <w:lang w:val="en-GB"/>
-              </w:rPr>
-              <w:t xml:space="preserve"> clicks sites overview tab to view and manage all the sites.</w:t>
+              <w:t>Scenario: The admin user clicks sites overview tab to view and manage all the sites.</w:t>
             </w:r>
           </w:p>
           <w:p>
@@ -3690,19 +3495,7 @@
               <w:rPr>
                 <w:lang w:val="en-GB"/>
               </w:rPr>
-              <w:t>Given</w:t>
-            </w:r>
-            <w:r>
-              <w:rPr>
-                <w:lang w:val="en-GB"/>
-              </w:rPr>
-              <w:t xml:space="preserve"> </w:t>
-            </w:r>
-            <w:r>
-              <w:rPr>
-                <w:lang w:val="en-GB"/>
-              </w:rPr>
-              <w:t>the admin is logged in</w:t>
+              <w:t>Given the admin is logged in</w:t>
             </w:r>
           </w:p>
           <w:p>
@@ -3717,13 +3510,7 @@
               <w:rPr>
                 <w:lang w:val="en-GB"/>
               </w:rPr>
-              <w:t>When</w:t>
-            </w:r>
-            <w:r>
-              <w:rPr>
-                <w:lang w:val="en-GB"/>
-              </w:rPr>
-              <w:t xml:space="preserve"> he clicks on sites overview tab</w:t>
+              <w:t>When he clicks on sites overview tab</w:t>
             </w:r>
           </w:p>
           <w:p>
@@ -3738,13 +3525,27 @@
               <w:rPr>
                 <w:lang w:val="en-GB"/>
               </w:rPr>
-              <w:t>Then</w:t>
-            </w:r>
-            <w:r>
-              <w:rPr>
-                <w:lang w:val="en-GB"/>
-              </w:rPr>
-              <w:t xml:space="preserve"> he will get redirected to a page where he can view and manage all sites.</w:t>
+              <w:t>Then he will get redirected to a page where he can view and manage all sites.</w:t>
+            </w:r>
+          </w:p>
+        </w:tc>
+        <w:tc>
+          <w:tcPr>
+            <w:tcW w:w="1224" w:type="dxa"/>
+          </w:tcPr>
+          <w:p>
+            <w:pPr>
+              <w:spacing w:line="276" w:lineRule="auto"/>
+              <w:cnfStyle w:val="000000000000" w:firstRow="0" w:lastRow="0" w:firstColumn="0" w:lastColumn="0" w:oddVBand="0" w:evenVBand="0" w:oddHBand="0" w:evenHBand="0" w:firstRowFirstColumn="0" w:firstRowLastColumn="0" w:lastRowFirstColumn="0" w:lastRowLastColumn="0"/>
+              <w:rPr>
+                <w:lang w:val="en-GB"/>
+              </w:rPr>
+            </w:pPr>
+            <w:r>
+              <w:rPr>
+                <w:lang w:val="en-GB"/>
+              </w:rPr>
+              <w:t>M</w:t>
             </w:r>
           </w:p>
         </w:tc>
@@ -3756,7 +3557,7 @@
         <w:tc>
           <w:tcPr>
             <w:cnfStyle w:val="001000000000" w:firstRow="0" w:lastRow="0" w:firstColumn="1" w:lastColumn="0" w:oddVBand="0" w:evenVBand="0" w:oddHBand="0" w:evenHBand="0" w:firstRowFirstColumn="0" w:firstRowLastColumn="0" w:lastRowFirstColumn="0" w:lastRowLastColumn="0"/>
-            <w:tcW w:w="664" w:type="dxa"/>
+            <w:tcW w:w="539" w:type="dxa"/>
           </w:tcPr>
           <w:p>
             <w:pPr>
@@ -3777,14 +3578,14 @@
                 <w:szCs w:val="26"/>
                 <w:lang w:val="en-GB"/>
               </w:rPr>
+              <w:lastRenderedPageBreak/>
               <w:t>17</w:t>
             </w:r>
           </w:p>
         </w:tc>
         <w:tc>
           <w:tcPr>
-            <w:tcW w:w="3442" w:type="dxa"/>
-            <w:gridSpan w:val="2"/>
+            <w:tcW w:w="2107" w:type="dxa"/>
           </w:tcPr>
           <w:p>
             <w:pPr>
@@ -3808,7 +3609,7 @@
         </w:tc>
         <w:tc>
           <w:tcPr>
-            <w:tcW w:w="5528" w:type="dxa"/>
+            <w:tcW w:w="5146" w:type="dxa"/>
           </w:tcPr>
           <w:p>
             <w:pPr>
@@ -3822,13 +3623,7 @@
               <w:rPr>
                 <w:lang w:val="en-GB"/>
               </w:rPr>
-              <w:t>Scenario</w:t>
-            </w:r>
-            <w:r>
-              <w:rPr>
-                <w:lang w:val="en-GB"/>
-              </w:rPr>
-              <w:t>: The admin is on sites-management page and he indicates that he wants to add a new place.</w:t>
+              <w:t>Scenario: The admin is on sites-management page and he indicates that he wants to add a new place.</w:t>
             </w:r>
           </w:p>
           <w:p>
@@ -3843,19 +3638,7 @@
               <w:rPr>
                 <w:lang w:val="en-GB"/>
               </w:rPr>
-              <w:t>Given</w:t>
-            </w:r>
-            <w:r>
-              <w:rPr>
-                <w:lang w:val="en-GB"/>
-              </w:rPr>
-              <w:t xml:space="preserve"> that the admin </w:t>
-            </w:r>
-            <w:r>
-              <w:rPr>
-                <w:lang w:val="en-GB"/>
-              </w:rPr>
-              <w:t>clicked “Add new site” button</w:t>
+              <w:t>Given that the admin clicked “Add new site” button</w:t>
             </w:r>
           </w:p>
           <w:p>
@@ -3870,19 +3653,7 @@
               <w:rPr>
                 <w:lang w:val="en-GB"/>
               </w:rPr>
-              <w:t>When</w:t>
-            </w:r>
-            <w:r>
-              <w:rPr>
-                <w:lang w:val="en-GB"/>
-              </w:rPr>
-              <w:t xml:space="preserve"> </w:t>
-            </w:r>
-            <w:r>
-              <w:rPr>
-                <w:lang w:val="en-GB"/>
-              </w:rPr>
-              <w:t>he fills the required data in a valid format and submit</w:t>
+              <w:t>When he fills the required data in a valid format and submit</w:t>
             </w:r>
           </w:p>
           <w:p>
@@ -3897,25 +3668,27 @@
               <w:rPr>
                 <w:lang w:val="en-GB"/>
               </w:rPr>
-              <w:t>Then</w:t>
-            </w:r>
-            <w:r>
-              <w:rPr>
-                <w:lang w:val="en-GB"/>
-              </w:rPr>
-              <w:t xml:space="preserve"> the</w:t>
-            </w:r>
-            <w:r>
-              <w:rPr>
-                <w:lang w:val="en-GB"/>
-              </w:rPr>
-              <w:t xml:space="preserve"> </w:t>
-            </w:r>
-            <w:r>
-              <w:rPr>
-                <w:lang w:val="en-GB"/>
-              </w:rPr>
-              <w:t xml:space="preserve">new site will be added. </w:t>
+              <w:t xml:space="preserve">Then the new site will be added. </w:t>
+            </w:r>
+          </w:p>
+        </w:tc>
+        <w:tc>
+          <w:tcPr>
+            <w:tcW w:w="1224" w:type="dxa"/>
+          </w:tcPr>
+          <w:p>
+            <w:pPr>
+              <w:spacing w:line="276" w:lineRule="auto"/>
+              <w:cnfStyle w:val="000000100000" w:firstRow="0" w:lastRow="0" w:firstColumn="0" w:lastColumn="0" w:oddVBand="0" w:evenVBand="0" w:oddHBand="1" w:evenHBand="0" w:firstRowFirstColumn="0" w:firstRowLastColumn="0" w:lastRowFirstColumn="0" w:lastRowLastColumn="0"/>
+              <w:rPr>
+                <w:lang w:val="en-GB"/>
+              </w:rPr>
+            </w:pPr>
+            <w:r>
+              <w:rPr>
+                <w:lang w:val="en-GB"/>
+              </w:rPr>
+              <w:t>M</w:t>
             </w:r>
           </w:p>
         </w:tc>
@@ -3924,7 +3697,7 @@
         <w:tc>
           <w:tcPr>
             <w:cnfStyle w:val="001000000000" w:firstRow="0" w:lastRow="0" w:firstColumn="1" w:lastColumn="0" w:oddVBand="0" w:evenVBand="0" w:oddHBand="0" w:evenHBand="0" w:firstRowFirstColumn="0" w:firstRowLastColumn="0" w:lastRowFirstColumn="0" w:lastRowLastColumn="0"/>
-            <w:tcW w:w="664" w:type="dxa"/>
+            <w:tcW w:w="539" w:type="dxa"/>
           </w:tcPr>
           <w:p>
             <w:pPr>
@@ -3951,8 +3724,7 @@
         </w:tc>
         <w:tc>
           <w:tcPr>
-            <w:tcW w:w="3442" w:type="dxa"/>
-            <w:gridSpan w:val="2"/>
+            <w:tcW w:w="2107" w:type="dxa"/>
           </w:tcPr>
           <w:p>
             <w:pPr>
@@ -3976,7 +3748,7 @@
         </w:tc>
         <w:tc>
           <w:tcPr>
-            <w:tcW w:w="5528" w:type="dxa"/>
+            <w:tcW w:w="5146" w:type="dxa"/>
           </w:tcPr>
           <w:p>
             <w:pPr>
@@ -4035,19 +3807,27 @@
               <w:rPr>
                 <w:lang w:val="en-GB"/>
               </w:rPr>
-              <w:t xml:space="preserve">Then the site will be </w:t>
-            </w:r>
-            <w:r>
-              <w:rPr>
-                <w:lang w:val="en-GB"/>
-              </w:rPr>
-              <w:t>deleted,</w:t>
-            </w:r>
-            <w:r>
-              <w:rPr>
-                <w:lang w:val="en-GB"/>
-              </w:rPr>
-              <w:t xml:space="preserve"> and confirmation will be shown.</w:t>
+              <w:t>Then the site will be deleted, and confirmation will be shown.</w:t>
+            </w:r>
+          </w:p>
+        </w:tc>
+        <w:tc>
+          <w:tcPr>
+            <w:tcW w:w="1224" w:type="dxa"/>
+          </w:tcPr>
+          <w:p>
+            <w:pPr>
+              <w:spacing w:line="276" w:lineRule="auto"/>
+              <w:cnfStyle w:val="000000000000" w:firstRow="0" w:lastRow="0" w:firstColumn="0" w:lastColumn="0" w:oddVBand="0" w:evenVBand="0" w:oddHBand="0" w:evenHBand="0" w:firstRowFirstColumn="0" w:firstRowLastColumn="0" w:lastRowFirstColumn="0" w:lastRowLastColumn="0"/>
+              <w:rPr>
+                <w:lang w:val="en-GB"/>
+              </w:rPr>
+            </w:pPr>
+            <w:r>
+              <w:rPr>
+                <w:lang w:val="en-GB"/>
+              </w:rPr>
+              <w:t>M</w:t>
             </w:r>
           </w:p>
         </w:tc>
@@ -4059,7 +3839,7 @@
         <w:tc>
           <w:tcPr>
             <w:cnfStyle w:val="001000000000" w:firstRow="0" w:lastRow="0" w:firstColumn="1" w:lastColumn="0" w:oddVBand="0" w:evenVBand="0" w:oddHBand="0" w:evenHBand="0" w:firstRowFirstColumn="0" w:firstRowLastColumn="0" w:lastRowFirstColumn="0" w:lastRowLastColumn="0"/>
-            <w:tcW w:w="664" w:type="dxa"/>
+            <w:tcW w:w="539" w:type="dxa"/>
           </w:tcPr>
           <w:p>
             <w:pPr>
@@ -4086,8 +3866,7 @@
         </w:tc>
         <w:tc>
           <w:tcPr>
-            <w:tcW w:w="3442" w:type="dxa"/>
-            <w:gridSpan w:val="2"/>
+            <w:tcW w:w="2107" w:type="dxa"/>
           </w:tcPr>
           <w:p>
             <w:pPr>
@@ -4111,7 +3890,7 @@
         </w:tc>
         <w:tc>
           <w:tcPr>
-            <w:tcW w:w="5528" w:type="dxa"/>
+            <w:tcW w:w="5146" w:type="dxa"/>
           </w:tcPr>
           <w:p>
             <w:pPr>
@@ -4171,6 +3950,26 @@
                 <w:lang w:val="en-GB"/>
               </w:rPr>
               <w:t>Then the site’s information will be updated.</w:t>
+            </w:r>
+          </w:p>
+        </w:tc>
+        <w:tc>
+          <w:tcPr>
+            <w:tcW w:w="1224" w:type="dxa"/>
+          </w:tcPr>
+          <w:p>
+            <w:pPr>
+              <w:spacing w:line="276" w:lineRule="auto"/>
+              <w:cnfStyle w:val="000000100000" w:firstRow="0" w:lastRow="0" w:firstColumn="0" w:lastColumn="0" w:oddVBand="0" w:evenVBand="0" w:oddHBand="1" w:evenHBand="0" w:firstRowFirstColumn="0" w:firstRowLastColumn="0" w:lastRowFirstColumn="0" w:lastRowLastColumn="0"/>
+              <w:rPr>
+                <w:lang w:val="en-GB"/>
+              </w:rPr>
+            </w:pPr>
+            <w:r>
+              <w:rPr>
+                <w:lang w:val="en-GB"/>
+              </w:rPr>
+              <w:t>M</w:t>
             </w:r>
           </w:p>
         </w:tc>
@@ -4179,7 +3978,7 @@
         <w:tc>
           <w:tcPr>
             <w:cnfStyle w:val="001000000000" w:firstRow="0" w:lastRow="0" w:firstColumn="1" w:lastColumn="0" w:oddVBand="0" w:evenVBand="0" w:oddHBand="0" w:evenHBand="0" w:firstRowFirstColumn="0" w:firstRowLastColumn="0" w:lastRowFirstColumn="0" w:lastRowLastColumn="0"/>
-            <w:tcW w:w="664" w:type="dxa"/>
+            <w:tcW w:w="539" w:type="dxa"/>
           </w:tcPr>
           <w:p>
             <w:pPr>
@@ -4206,8 +4005,7 @@
         </w:tc>
         <w:tc>
           <w:tcPr>
-            <w:tcW w:w="3442" w:type="dxa"/>
-            <w:gridSpan w:val="2"/>
+            <w:tcW w:w="2107" w:type="dxa"/>
           </w:tcPr>
           <w:p>
             <w:pPr>
@@ -4230,7 +4028,7 @@
         </w:tc>
         <w:tc>
           <w:tcPr>
-            <w:tcW w:w="5528" w:type="dxa"/>
+            <w:tcW w:w="5146" w:type="dxa"/>
           </w:tcPr>
           <w:p>
             <w:pPr>
@@ -4244,25 +4042,7 @@
               <w:rPr>
                 <w:lang w:val="en-GB"/>
               </w:rPr>
-              <w:t>Scenario</w:t>
-            </w:r>
-            <w:r>
-              <w:rPr>
-                <w:lang w:val="en-GB"/>
-              </w:rPr>
-              <w:t xml:space="preserve">: The admin </w:t>
-            </w:r>
-            <w:r>
-              <w:rPr>
-                <w:lang w:val="en-GB"/>
-              </w:rPr>
-              <w:t>clicks</w:t>
-            </w:r>
-            <w:r>
-              <w:rPr>
-                <w:lang w:val="en-GB"/>
-              </w:rPr>
-              <w:t xml:space="preserve"> on users-management tab to view all users.</w:t>
+              <w:t>Scenario: The admin clicks on users-management tab to view all users.</w:t>
             </w:r>
           </w:p>
           <w:p>
@@ -4277,13 +4057,7 @@
               <w:rPr>
                 <w:lang w:val="en-GB"/>
               </w:rPr>
-              <w:t>Given</w:t>
-            </w:r>
-            <w:r>
-              <w:rPr>
-                <w:lang w:val="en-GB"/>
-              </w:rPr>
-              <w:t xml:space="preserve"> that the admin is logged in </w:t>
+              <w:t xml:space="preserve">Given that the admin is logged in </w:t>
             </w:r>
           </w:p>
           <w:p>
@@ -4298,13 +4072,7 @@
               <w:rPr>
                 <w:lang w:val="en-GB"/>
               </w:rPr>
-              <w:t>When</w:t>
-            </w:r>
-            <w:r>
-              <w:rPr>
-                <w:lang w:val="en-GB"/>
-              </w:rPr>
-              <w:t xml:space="preserve"> he clicks on users-management tab</w:t>
+              <w:t>When he clicks on users-management tab</w:t>
             </w:r>
           </w:p>
           <w:p>
@@ -4319,19 +4087,27 @@
               <w:rPr>
                 <w:lang w:val="en-GB"/>
               </w:rPr>
-              <w:t>Then</w:t>
-            </w:r>
-            <w:r>
-              <w:rPr>
-                <w:lang w:val="en-GB"/>
-              </w:rPr>
-              <w:t xml:space="preserve"> he will get redirected to “users-management” page</w:t>
-            </w:r>
-            <w:r>
-              <w:rPr>
-                <w:lang w:val="en-GB"/>
-              </w:rPr>
-              <w:t xml:space="preserve"> where they can view all users</w:t>
+              <w:t>Then he will get redirected to “users-management” page where they can view all users</w:t>
+            </w:r>
+          </w:p>
+        </w:tc>
+        <w:tc>
+          <w:tcPr>
+            <w:tcW w:w="1224" w:type="dxa"/>
+          </w:tcPr>
+          <w:p>
+            <w:pPr>
+              <w:spacing w:line="276" w:lineRule="auto"/>
+              <w:cnfStyle w:val="000000000000" w:firstRow="0" w:lastRow="0" w:firstColumn="0" w:lastColumn="0" w:oddVBand="0" w:evenVBand="0" w:oddHBand="0" w:evenHBand="0" w:firstRowFirstColumn="0" w:firstRowLastColumn="0" w:lastRowFirstColumn="0" w:lastRowLastColumn="0"/>
+              <w:rPr>
+                <w:lang w:val="en-GB"/>
+              </w:rPr>
+            </w:pPr>
+            <w:r>
+              <w:rPr>
+                <w:lang w:val="en-GB"/>
+              </w:rPr>
+              <w:t>C</w:t>
             </w:r>
           </w:p>
         </w:tc>
@@ -4343,7 +4119,7 @@
         <w:tc>
           <w:tcPr>
             <w:cnfStyle w:val="001000000000" w:firstRow="0" w:lastRow="0" w:firstColumn="1" w:lastColumn="0" w:oddVBand="0" w:evenVBand="0" w:oddHBand="0" w:evenHBand="0" w:firstRowFirstColumn="0" w:firstRowLastColumn="0" w:lastRowFirstColumn="0" w:lastRowLastColumn="0"/>
-            <w:tcW w:w="664" w:type="dxa"/>
+            <w:tcW w:w="539" w:type="dxa"/>
           </w:tcPr>
           <w:p>
             <w:pPr>
@@ -4364,15 +4140,13 @@
                 <w:szCs w:val="26"/>
                 <w:lang w:val="en-GB"/>
               </w:rPr>
-              <w:lastRenderedPageBreak/>
               <w:t>21</w:t>
             </w:r>
           </w:p>
         </w:tc>
         <w:tc>
           <w:tcPr>
-            <w:tcW w:w="3442" w:type="dxa"/>
-            <w:gridSpan w:val="2"/>
+            <w:tcW w:w="2107" w:type="dxa"/>
           </w:tcPr>
           <w:p>
             <w:pPr>
@@ -4395,7 +4169,7 @@
         </w:tc>
         <w:tc>
           <w:tcPr>
-            <w:tcW w:w="5528" w:type="dxa"/>
+            <w:tcW w:w="5146" w:type="dxa"/>
           </w:tcPr>
           <w:p>
             <w:pPr>
@@ -4409,13 +4183,7 @@
               <w:rPr>
                 <w:lang w:val="en-GB"/>
               </w:rPr>
-              <w:t>Scenario</w:t>
-            </w:r>
-            <w:r>
-              <w:rPr>
-                <w:lang w:val="en-GB"/>
-              </w:rPr>
-              <w:t>: The admin is on users-management page and he clicks on a certain user</w:t>
+              <w:t>Scenario: The admin is on users-management page and he clicks on a certain user</w:t>
             </w:r>
           </w:p>
           <w:p>
@@ -4430,13 +4198,7 @@
               <w:rPr>
                 <w:lang w:val="en-GB"/>
               </w:rPr>
-              <w:t>Given</w:t>
-            </w:r>
-            <w:r>
-              <w:rPr>
-                <w:lang w:val="en-GB"/>
-              </w:rPr>
-              <w:t xml:space="preserve"> that admin clicked the deactivate button for a certain account</w:t>
+              <w:t>Given that admin clicked the deactivate button for a certain account</w:t>
             </w:r>
           </w:p>
           <w:p>
@@ -4451,13 +4213,7 @@
               <w:rPr>
                 <w:lang w:val="en-GB"/>
               </w:rPr>
-              <w:t>When</w:t>
-            </w:r>
-            <w:r>
-              <w:rPr>
-                <w:lang w:val="en-GB"/>
-              </w:rPr>
-              <w:t xml:space="preserve"> he confirms that he wants to proceed with that action</w:t>
+              <w:t>When he confirms that he wants to proceed with that action</w:t>
             </w:r>
           </w:p>
           <w:p>
@@ -4472,13 +4228,27 @@
               <w:rPr>
                 <w:lang w:val="en-GB"/>
               </w:rPr>
-              <w:t>Then</w:t>
-            </w:r>
-            <w:r>
-              <w:rPr>
-                <w:lang w:val="en-GB"/>
-              </w:rPr>
-              <w:t xml:space="preserve"> the account will be deactivated.</w:t>
+              <w:t>Then the account will be deactivated.</w:t>
+            </w:r>
+          </w:p>
+        </w:tc>
+        <w:tc>
+          <w:tcPr>
+            <w:tcW w:w="1224" w:type="dxa"/>
+          </w:tcPr>
+          <w:p>
+            <w:pPr>
+              <w:spacing w:line="276" w:lineRule="auto"/>
+              <w:cnfStyle w:val="000000100000" w:firstRow="0" w:lastRow="0" w:firstColumn="0" w:lastColumn="0" w:oddVBand="0" w:evenVBand="0" w:oddHBand="1" w:evenHBand="0" w:firstRowFirstColumn="0" w:firstRowLastColumn="0" w:lastRowFirstColumn="0" w:lastRowLastColumn="0"/>
+              <w:rPr>
+                <w:lang w:val="en-GB"/>
+              </w:rPr>
+            </w:pPr>
+            <w:r>
+              <w:rPr>
+                <w:lang w:val="en-GB"/>
+              </w:rPr>
+              <w:t>C</w:t>
             </w:r>
           </w:p>
         </w:tc>
@@ -4487,7 +4257,7 @@
         <w:tc>
           <w:tcPr>
             <w:cnfStyle w:val="001000000000" w:firstRow="0" w:lastRow="0" w:firstColumn="1" w:lastColumn="0" w:oddVBand="0" w:evenVBand="0" w:oddHBand="0" w:evenHBand="0" w:firstRowFirstColumn="0" w:firstRowLastColumn="0" w:lastRowFirstColumn="0" w:lastRowLastColumn="0"/>
-            <w:tcW w:w="664" w:type="dxa"/>
+            <w:tcW w:w="539" w:type="dxa"/>
           </w:tcPr>
           <w:p>
             <w:pPr>
@@ -4514,8 +4284,7 @@
         </w:tc>
         <w:tc>
           <w:tcPr>
-            <w:tcW w:w="3442" w:type="dxa"/>
-            <w:gridSpan w:val="2"/>
+            <w:tcW w:w="2107" w:type="dxa"/>
           </w:tcPr>
           <w:p>
             <w:pPr>
@@ -4538,7 +4307,7 @@
         </w:tc>
         <w:tc>
           <w:tcPr>
-            <w:tcW w:w="5528" w:type="dxa"/>
+            <w:tcW w:w="5146" w:type="dxa"/>
           </w:tcPr>
           <w:p>
             <w:pPr>
@@ -4552,13 +4321,7 @@
               <w:rPr>
                 <w:lang w:val="en-GB"/>
               </w:rPr>
-              <w:t>Scenario</w:t>
-            </w:r>
-            <w:r>
-              <w:rPr>
-                <w:lang w:val="en-GB"/>
-              </w:rPr>
-              <w:t>: The admin is logged in to the website and on the Statistics page</w:t>
+              <w:t>Scenario: The admin is logged in to the website and on the Statistics page</w:t>
             </w:r>
           </w:p>
           <w:p>
@@ -4573,13 +4336,7 @@
               <w:rPr>
                 <w:lang w:val="en-GB"/>
               </w:rPr>
-              <w:t>Given</w:t>
-            </w:r>
-            <w:r>
-              <w:rPr>
-                <w:lang w:val="en-GB"/>
-              </w:rPr>
-              <w:t xml:space="preserve"> that admin is on the stats page</w:t>
+              <w:t>Given that admin is on the stats page</w:t>
             </w:r>
           </w:p>
           <w:p>
@@ -4594,13 +4351,7 @@
               <w:rPr>
                 <w:lang w:val="en-GB"/>
               </w:rPr>
-              <w:t>When</w:t>
-            </w:r>
-            <w:r>
-              <w:rPr>
-                <w:lang w:val="en-GB"/>
-              </w:rPr>
-              <w:t xml:space="preserve"> choose the type of stats and/or the filter</w:t>
+              <w:t>When choose the type of stats and/or the filter</w:t>
             </w:r>
           </w:p>
           <w:p>
@@ -4615,211 +4366,27 @@
               <w:rPr>
                 <w:lang w:val="en-GB"/>
               </w:rPr>
-              <w:t>Then</w:t>
-            </w:r>
-            <w:r>
-              <w:rPr>
-                <w:lang w:val="en-GB"/>
-              </w:rPr>
-              <w:t xml:space="preserve"> he will stats about the type he chose.</w:t>
-            </w:r>
-          </w:p>
-        </w:tc>
-      </w:tr>
-    </w:tbl>
-    <w:p>
-      <w:pPr>
-        <w:rPr>
-          <w:lang w:val="en-GB"/>
-        </w:rPr>
-      </w:pPr>
-    </w:p>
-    <w:p>
-      <w:pPr>
-        <w:rPr>
-          <w:lang w:val="en-GB"/>
-        </w:rPr>
-      </w:pPr>
-    </w:p>
-    <w:p>
-      <w:pPr>
-        <w:pStyle w:val="Heading2"/>
-        <w:spacing w:line="360" w:lineRule="auto"/>
-        <w:rPr>
-          <w:sz w:val="40"/>
-          <w:szCs w:val="40"/>
-          <w:lang w:val="en-GB"/>
-        </w:rPr>
-      </w:pPr>
-      <w:bookmarkStart w:id="3" w:name="_Toc69509507"/>
-      <w:r>
-        <w:rPr>
-          <w:sz w:val="40"/>
-          <w:szCs w:val="40"/>
-          <w:lang w:val="en-GB"/>
-        </w:rPr>
-        <w:t>Product Backlog:</w:t>
-      </w:r>
-      <w:bookmarkEnd w:id="3"/>
-    </w:p>
-    <w:tbl>
-      <w:tblPr>
-        <w:tblStyle w:val="GridTable6Colorful"/>
-        <w:tblW w:w="9918" w:type="dxa"/>
-        <w:tblLook w:val="04A0" w:firstRow="1" w:lastRow="0" w:firstColumn="1" w:lastColumn="0" w:noHBand="0" w:noVBand="1"/>
-      </w:tblPr>
-      <w:tblGrid>
-        <w:gridCol w:w="5222"/>
-        <w:gridCol w:w="869"/>
-        <w:gridCol w:w="1393"/>
-        <w:gridCol w:w="1301"/>
-        <w:gridCol w:w="1133"/>
-      </w:tblGrid>
-      <w:tr>
-        <w:trPr>
-          <w:cnfStyle w:val="100000000000" w:firstRow="1" w:lastRow="0" w:firstColumn="0" w:lastColumn="0" w:oddVBand="0" w:evenVBand="0" w:oddHBand="0" w:evenHBand="0" w:firstRowFirstColumn="0" w:firstRowLastColumn="0" w:lastRowFirstColumn="0" w:lastRowLastColumn="0"/>
-        </w:trPr>
-        <w:tc>
-          <w:tcPr>
-            <w:cnfStyle w:val="001000000000" w:firstRow="0" w:lastRow="0" w:firstColumn="1" w:lastColumn="0" w:oddVBand="0" w:evenVBand="0" w:oddHBand="0" w:evenHBand="0" w:firstRowFirstColumn="0" w:firstRowLastColumn="0" w:lastRowFirstColumn="0" w:lastRowLastColumn="0"/>
-            <w:tcW w:w="5222" w:type="dxa"/>
-          </w:tcPr>
-          <w:p>
-            <w:pPr>
-              <w:jc w:val="center"/>
-              <w:rPr>
-                <w:sz w:val="26"/>
-                <w:szCs w:val="26"/>
-                <w:lang w:val="en-GB"/>
-              </w:rPr>
-            </w:pPr>
-            <w:r>
-              <w:rPr>
-                <w:sz w:val="26"/>
-                <w:szCs w:val="26"/>
-                <w:lang w:val="en-GB"/>
-              </w:rPr>
-              <w:t>User Story</w:t>
-            </w:r>
-            <w:r>
-              <w:rPr>
-                <w:sz w:val="26"/>
-                <w:szCs w:val="26"/>
-                <w:lang w:val="en-GB"/>
-              </w:rPr>
-              <w:t xml:space="preserve"> ID / Task</w:t>
-            </w:r>
-          </w:p>
-        </w:tc>
-        <w:tc>
-          <w:tcPr>
-            <w:tcW w:w="869" w:type="dxa"/>
-          </w:tcPr>
-          <w:p>
-            <w:pPr>
-              <w:jc w:val="center"/>
-              <w:cnfStyle w:val="100000000000" w:firstRow="1" w:lastRow="0" w:firstColumn="0" w:lastColumn="0" w:oddVBand="0" w:evenVBand="0" w:oddHBand="0" w:evenHBand="0" w:firstRowFirstColumn="0" w:firstRowLastColumn="0" w:lastRowFirstColumn="0" w:lastRowLastColumn="0"/>
-              <w:rPr>
-                <w:sz w:val="26"/>
-                <w:szCs w:val="26"/>
-                <w:lang w:val="en-GB"/>
-              </w:rPr>
-            </w:pPr>
-            <w:r>
-              <w:rPr>
-                <w:sz w:val="26"/>
-                <w:szCs w:val="26"/>
-                <w:lang w:val="en-GB"/>
-              </w:rPr>
-              <w:t>Sprint</w:t>
-            </w:r>
-          </w:p>
-        </w:tc>
-        <w:tc>
-          <w:tcPr>
-            <w:tcW w:w="1393" w:type="dxa"/>
-          </w:tcPr>
-          <w:p>
-            <w:pPr>
-              <w:jc w:val="center"/>
-              <w:cnfStyle w:val="100000000000" w:firstRow="1" w:lastRow="0" w:firstColumn="0" w:lastColumn="0" w:oddVBand="0" w:evenVBand="0" w:oddHBand="0" w:evenHBand="0" w:firstRowFirstColumn="0" w:firstRowLastColumn="0" w:lastRowFirstColumn="0" w:lastRowLastColumn="0"/>
-              <w:rPr>
-                <w:sz w:val="26"/>
-                <w:szCs w:val="26"/>
-                <w:lang w:val="en-GB"/>
-              </w:rPr>
-            </w:pPr>
-            <w:r>
-              <w:rPr>
-                <w:sz w:val="26"/>
-                <w:szCs w:val="26"/>
-                <w:lang w:val="en-GB"/>
-              </w:rPr>
-              <w:t>Status</w:t>
-            </w:r>
-          </w:p>
-        </w:tc>
-        <w:tc>
-          <w:tcPr>
-            <w:tcW w:w="1301" w:type="dxa"/>
-          </w:tcPr>
-          <w:p>
-            <w:pPr>
-              <w:jc w:val="center"/>
-              <w:cnfStyle w:val="100000000000" w:firstRow="1" w:lastRow="0" w:firstColumn="0" w:lastColumn="0" w:oddVBand="0" w:evenVBand="0" w:oddHBand="0" w:evenHBand="0" w:firstRowFirstColumn="0" w:firstRowLastColumn="0" w:lastRowFirstColumn="0" w:lastRowLastColumn="0"/>
-              <w:rPr>
-                <w:sz w:val="26"/>
-                <w:szCs w:val="26"/>
-                <w:lang w:val="en-GB"/>
-              </w:rPr>
-            </w:pPr>
-            <w:r>
-              <w:rPr>
-                <w:sz w:val="26"/>
-                <w:szCs w:val="26"/>
-                <w:lang w:val="en-GB"/>
-              </w:rPr>
-              <w:t>Estimate</w:t>
-            </w:r>
-            <w:r>
-              <w:rPr>
-                <w:sz w:val="26"/>
-                <w:szCs w:val="26"/>
-                <w:lang w:val="en-GB"/>
-              </w:rPr>
-              <w:t xml:space="preserve">d </w:t>
-            </w:r>
-            <w:r>
-              <w:rPr>
-                <w:sz w:val="26"/>
-                <w:szCs w:val="26"/>
-                <w:lang w:val="en-GB"/>
-              </w:rPr>
-              <w:t xml:space="preserve">Time </w:t>
-            </w:r>
-          </w:p>
-        </w:tc>
-        <w:tc>
-          <w:tcPr>
-            <w:tcW w:w="1133" w:type="dxa"/>
-          </w:tcPr>
-          <w:p>
-            <w:pPr>
-              <w:jc w:val="center"/>
-              <w:cnfStyle w:val="100000000000" w:firstRow="1" w:lastRow="0" w:firstColumn="0" w:lastColumn="0" w:oddVBand="0" w:evenVBand="0" w:oddHBand="0" w:evenHBand="0" w:firstRowFirstColumn="0" w:firstRowLastColumn="0" w:lastRowFirstColumn="0" w:lastRowLastColumn="0"/>
-              <w:rPr>
-                <w:sz w:val="26"/>
-                <w:szCs w:val="26"/>
-                <w:lang w:val="en-GB"/>
-              </w:rPr>
-            </w:pPr>
-            <w:r>
-              <w:rPr>
-                <w:sz w:val="26"/>
-                <w:szCs w:val="26"/>
-                <w:lang w:val="en-GB"/>
-              </w:rPr>
-              <w:t>Actual Time</w:t>
+              <w:t>Then he will stats about the type he chose.</w:t>
+            </w:r>
+          </w:p>
+        </w:tc>
+        <w:tc>
+          <w:tcPr>
+            <w:tcW w:w="1224" w:type="dxa"/>
+          </w:tcPr>
+          <w:p>
+            <w:pPr>
+              <w:spacing w:line="276" w:lineRule="auto"/>
+              <w:cnfStyle w:val="000000000000" w:firstRow="0" w:lastRow="0" w:firstColumn="0" w:lastColumn="0" w:oddVBand="0" w:evenVBand="0" w:oddHBand="0" w:evenHBand="0" w:firstRowFirstColumn="0" w:firstRowLastColumn="0" w:lastRowFirstColumn="0" w:lastRowLastColumn="0"/>
+              <w:rPr>
+                <w:lang w:val="en-GB"/>
+              </w:rPr>
+            </w:pPr>
+            <w:r>
+              <w:rPr>
+                <w:lang w:val="en-GB"/>
+              </w:rPr>
+              <w:t>M</w:t>
             </w:r>
           </w:p>
         </w:tc>
@@ -4831,7 +4398,7 @@
         <w:tc>
           <w:tcPr>
             <w:cnfStyle w:val="001000000000" w:firstRow="0" w:lastRow="0" w:firstColumn="1" w:lastColumn="0" w:oddVBand="0" w:evenVBand="0" w:oddHBand="0" w:evenHBand="0" w:firstRowFirstColumn="0" w:firstRowLastColumn="0" w:lastRowFirstColumn="0" w:lastRowLastColumn="0"/>
-            <w:tcW w:w="5222" w:type="dxa"/>
+            <w:tcW w:w="539" w:type="dxa"/>
           </w:tcPr>
           <w:p>
             <w:pPr>
@@ -4852,17 +4419,16 @@
                 <w:szCs w:val="26"/>
                 <w:lang w:val="en-GB"/>
               </w:rPr>
-              <w:t>C1 Model Design</w:t>
-            </w:r>
-          </w:p>
-        </w:tc>
-        <w:tc>
-          <w:tcPr>
-            <w:tcW w:w="869" w:type="dxa"/>
-          </w:tcPr>
-          <w:p>
-            <w:pPr>
-              <w:jc w:val="center"/>
+              <w:t>23</w:t>
+            </w:r>
+          </w:p>
+        </w:tc>
+        <w:tc>
+          <w:tcPr>
+            <w:tcW w:w="2107" w:type="dxa"/>
+          </w:tcPr>
+          <w:p>
+            <w:pPr>
               <w:cnfStyle w:val="000000100000" w:firstRow="0" w:lastRow="0" w:firstColumn="0" w:lastColumn="0" w:oddVBand="0" w:evenVBand="0" w:oddHBand="1" w:evenHBand="0" w:firstRowFirstColumn="0" w:firstRowLastColumn="0" w:lastRowFirstColumn="0" w:lastRowLastColumn="0"/>
               <w:rPr>
                 <w:sz w:val="26"/>
@@ -4876,79 +4442,144 @@
                 <w:szCs w:val="26"/>
                 <w:lang w:val="en-GB"/>
               </w:rPr>
-              <w:t>1</w:t>
-            </w:r>
-          </w:p>
-        </w:tc>
-        <w:tc>
-          <w:tcPr>
-            <w:tcW w:w="1393" w:type="dxa"/>
-          </w:tcPr>
-          <w:p>
-            <w:pPr>
-              <w:jc w:val="center"/>
+              <w:t xml:space="preserve">As an admin I want to have an overview of all the </w:t>
+            </w:r>
+            <w:r>
+              <w:rPr>
+                <w:sz w:val="26"/>
+                <w:szCs w:val="26"/>
+                <w:lang w:val="en-GB"/>
+              </w:rPr>
+              <w:t>cities</w:t>
+            </w:r>
+            <w:r>
+              <w:rPr>
+                <w:sz w:val="26"/>
+                <w:szCs w:val="26"/>
+                <w:lang w:val="en-GB"/>
+              </w:rPr>
+              <w:t xml:space="preserve"> in order to manage them</w:t>
+            </w:r>
+          </w:p>
+        </w:tc>
+        <w:tc>
+          <w:tcPr>
+            <w:tcW w:w="5146" w:type="dxa"/>
+          </w:tcPr>
+          <w:p>
+            <w:pPr>
+              <w:spacing w:line="276" w:lineRule="auto"/>
               <w:cnfStyle w:val="000000100000" w:firstRow="0" w:lastRow="0" w:firstColumn="0" w:lastColumn="0" w:oddVBand="0" w:evenVBand="0" w:oddHBand="1" w:evenHBand="0" w:firstRowFirstColumn="0" w:firstRowLastColumn="0" w:lastRowFirstColumn="0" w:lastRowLastColumn="0"/>
               <w:rPr>
-                <w:sz w:val="26"/>
-                <w:szCs w:val="26"/>
-                <w:lang w:val="en-GB"/>
-              </w:rPr>
-            </w:pPr>
-            <w:r>
-              <w:rPr>
-                <w:sz w:val="26"/>
-                <w:szCs w:val="26"/>
-                <w:lang w:val="en-GB"/>
-              </w:rPr>
-              <w:t>Done</w:t>
-            </w:r>
-          </w:p>
-        </w:tc>
-        <w:tc>
-          <w:tcPr>
-            <w:tcW w:w="1301" w:type="dxa"/>
-          </w:tcPr>
-          <w:p>
-            <w:pPr>
-              <w:jc w:val="center"/>
+                <w:lang w:val="en-GB"/>
+              </w:rPr>
+            </w:pPr>
+            <w:r>
+              <w:rPr>
+                <w:lang w:val="en-GB"/>
+              </w:rPr>
+              <w:t xml:space="preserve">Scenario: The admin user clicks </w:t>
+            </w:r>
+            <w:r>
+              <w:rPr>
+                <w:lang w:val="en-GB"/>
+              </w:rPr>
+              <w:t>cities</w:t>
+            </w:r>
+            <w:r>
+              <w:rPr>
+                <w:lang w:val="en-GB"/>
+              </w:rPr>
+              <w:t xml:space="preserve"> overview tab to view and manage all the sites.</w:t>
+            </w:r>
+          </w:p>
+          <w:p>
+            <w:pPr>
+              <w:spacing w:line="276" w:lineRule="auto"/>
               <w:cnfStyle w:val="000000100000" w:firstRow="0" w:lastRow="0" w:firstColumn="0" w:lastColumn="0" w:oddVBand="0" w:evenVBand="0" w:oddHBand="1" w:evenHBand="0" w:firstRowFirstColumn="0" w:firstRowLastColumn="0" w:lastRowFirstColumn="0" w:lastRowLastColumn="0"/>
               <w:rPr>
-                <w:sz w:val="26"/>
-                <w:szCs w:val="26"/>
-                <w:lang w:val="en-GB"/>
-              </w:rPr>
-            </w:pPr>
-            <w:r>
-              <w:rPr>
-                <w:sz w:val="26"/>
-                <w:szCs w:val="26"/>
-                <w:lang w:val="en-GB"/>
-              </w:rPr>
-              <w:t>1</w:t>
-            </w:r>
-          </w:p>
-        </w:tc>
-        <w:tc>
-          <w:tcPr>
-            <w:tcW w:w="1133" w:type="dxa"/>
-          </w:tcPr>
-          <w:p>
-            <w:pPr>
-              <w:jc w:val="center"/>
+                <w:lang w:val="en-GB"/>
+              </w:rPr>
+            </w:pPr>
+            <w:r>
+              <w:rPr>
+                <w:lang w:val="en-GB"/>
+              </w:rPr>
+              <w:t>Given the admin is logged in</w:t>
+            </w:r>
+          </w:p>
+          <w:p>
+            <w:pPr>
+              <w:spacing w:line="276" w:lineRule="auto"/>
               <w:cnfStyle w:val="000000100000" w:firstRow="0" w:lastRow="0" w:firstColumn="0" w:lastColumn="0" w:oddVBand="0" w:evenVBand="0" w:oddHBand="1" w:evenHBand="0" w:firstRowFirstColumn="0" w:firstRowLastColumn="0" w:lastRowFirstColumn="0" w:lastRowLastColumn="0"/>
               <w:rPr>
-                <w:sz w:val="26"/>
-                <w:szCs w:val="26"/>
-                <w:lang w:val="en-GB"/>
-              </w:rPr>
-            </w:pPr>
-            <w:r>
-              <w:rPr>
-                <w:sz w:val="26"/>
-                <w:szCs w:val="26"/>
-                <w:lang w:val="en-GB"/>
-              </w:rPr>
-              <w:t>1</w:t>
+                <w:lang w:val="en-GB"/>
+              </w:rPr>
+            </w:pPr>
+            <w:r>
+              <w:rPr>
+                <w:lang w:val="en-GB"/>
+              </w:rPr>
+              <w:t xml:space="preserve">When he clicks on </w:t>
+            </w:r>
+            <w:r>
+              <w:rPr>
+                <w:lang w:val="en-GB"/>
+              </w:rPr>
+              <w:t>cities</w:t>
+            </w:r>
+            <w:r>
+              <w:rPr>
+                <w:lang w:val="en-GB"/>
+              </w:rPr>
+              <w:t xml:space="preserve"> overview tab</w:t>
+            </w:r>
+          </w:p>
+          <w:p>
+            <w:pPr>
+              <w:spacing w:line="276" w:lineRule="auto"/>
+              <w:cnfStyle w:val="000000100000" w:firstRow="0" w:lastRow="0" w:firstColumn="0" w:lastColumn="0" w:oddVBand="0" w:evenVBand="0" w:oddHBand="1" w:evenHBand="0" w:firstRowFirstColumn="0" w:firstRowLastColumn="0" w:lastRowFirstColumn="0" w:lastRowLastColumn="0"/>
+              <w:rPr>
+                <w:lang w:val="en-GB"/>
+              </w:rPr>
+            </w:pPr>
+            <w:r>
+              <w:rPr>
+                <w:lang w:val="en-GB"/>
+              </w:rPr>
+              <w:t xml:space="preserve">Then he will get redirected to a page where he can view and manage all </w:t>
+            </w:r>
+            <w:r>
+              <w:rPr>
+                <w:lang w:val="en-GB"/>
+              </w:rPr>
+              <w:t>cities</w:t>
+            </w:r>
+            <w:r>
+              <w:rPr>
+                <w:lang w:val="en-GB"/>
+              </w:rPr>
+              <w:t>.</w:t>
+            </w:r>
+          </w:p>
+        </w:tc>
+        <w:tc>
+          <w:tcPr>
+            <w:tcW w:w="1224" w:type="dxa"/>
+          </w:tcPr>
+          <w:p>
+            <w:pPr>
+              <w:spacing w:line="276" w:lineRule="auto"/>
+              <w:cnfStyle w:val="000000100000" w:firstRow="0" w:lastRow="0" w:firstColumn="0" w:lastColumn="0" w:oddVBand="0" w:evenVBand="0" w:oddHBand="1" w:evenHBand="0" w:firstRowFirstColumn="0" w:firstRowLastColumn="0" w:lastRowFirstColumn="0" w:lastRowLastColumn="0"/>
+              <w:rPr>
+                <w:lang w:val="en-GB"/>
+              </w:rPr>
+            </w:pPr>
+            <w:r>
+              <w:rPr>
+                <w:lang w:val="en-GB"/>
+              </w:rPr>
+              <w:t>S</w:t>
             </w:r>
           </w:p>
         </w:tc>
@@ -4957,17 +4588,17 @@
         <w:tc>
           <w:tcPr>
             <w:cnfStyle w:val="001000000000" w:firstRow="0" w:lastRow="0" w:firstColumn="1" w:lastColumn="0" w:oddVBand="0" w:evenVBand="0" w:oddHBand="0" w:evenHBand="0" w:firstRowFirstColumn="0" w:firstRowLastColumn="0" w:lastRowFirstColumn="0" w:lastRowLastColumn="0"/>
-            <w:tcW w:w="5222" w:type="dxa"/>
-          </w:tcPr>
-          <w:p>
-            <w:pPr>
-              <w:spacing w:line="276" w:lineRule="auto"/>
+            <w:tcW w:w="539" w:type="dxa"/>
+          </w:tcPr>
+          <w:p>
+            <w:pPr>
+              <w:jc w:val="center"/>
               <w:rPr>
                 <w:b w:val="0"/>
                 <w:bCs w:val="0"/>
                 <w:sz w:val="26"/>
                 <w:szCs w:val="26"/>
-                <w:lang w:val="en-US"/>
+                <w:lang w:val="en-GB"/>
               </w:rPr>
             </w:pPr>
             <w:r>
@@ -4978,18 +4609,17 @@
                 <w:szCs w:val="26"/>
                 <w:lang w:val="en-GB"/>
               </w:rPr>
-              <w:t>API set up with three GET requests</w:t>
-            </w:r>
-          </w:p>
-        </w:tc>
-        <w:tc>
-          <w:tcPr>
-            <w:tcW w:w="869" w:type="dxa"/>
-          </w:tcPr>
-          <w:p>
-            <w:pPr>
-              <w:spacing w:line="276" w:lineRule="auto"/>
-              <w:jc w:val="center"/>
+              <w:lastRenderedPageBreak/>
+              <w:t>24</w:t>
+            </w:r>
+          </w:p>
+        </w:tc>
+        <w:tc>
+          <w:tcPr>
+            <w:tcW w:w="2107" w:type="dxa"/>
+          </w:tcPr>
+          <w:p>
+            <w:pPr>
               <w:cnfStyle w:val="000000000000" w:firstRow="0" w:lastRow="0" w:firstColumn="0" w:lastColumn="0" w:oddVBand="0" w:evenVBand="0" w:oddHBand="0" w:evenHBand="0" w:firstRowFirstColumn="0" w:firstRowLastColumn="0" w:lastRowFirstColumn="0" w:lastRowLastColumn="0"/>
               <w:rPr>
                 <w:sz w:val="26"/>
@@ -5003,82 +4633,148 @@
                 <w:szCs w:val="26"/>
                 <w:lang w:val="en-GB"/>
               </w:rPr>
-              <w:t>1</w:t>
-            </w:r>
-          </w:p>
-        </w:tc>
-        <w:tc>
-          <w:tcPr>
-            <w:tcW w:w="1393" w:type="dxa"/>
-          </w:tcPr>
-          <w:p>
-            <w:pPr>
-              <w:spacing w:line="276" w:lineRule="auto"/>
-              <w:jc w:val="center"/>
+              <w:t xml:space="preserve">As an admin I want to be able to add new </w:t>
+            </w:r>
+            <w:r>
+              <w:rPr>
+                <w:sz w:val="26"/>
+                <w:szCs w:val="26"/>
+                <w:lang w:val="en-GB"/>
+              </w:rPr>
+              <w:t>cities</w:t>
+            </w:r>
+          </w:p>
+        </w:tc>
+        <w:tc>
+          <w:tcPr>
+            <w:tcW w:w="5146" w:type="dxa"/>
+          </w:tcPr>
+          <w:p>
+            <w:pPr>
+              <w:spacing w:line="276" w:lineRule="auto"/>
               <w:cnfStyle w:val="000000000000" w:firstRow="0" w:lastRow="0" w:firstColumn="0" w:lastColumn="0" w:oddVBand="0" w:evenVBand="0" w:oddHBand="0" w:evenHBand="0" w:firstRowFirstColumn="0" w:firstRowLastColumn="0" w:lastRowFirstColumn="0" w:lastRowLastColumn="0"/>
               <w:rPr>
-                <w:sz w:val="26"/>
-                <w:szCs w:val="26"/>
-                <w:lang w:val="en-GB"/>
-              </w:rPr>
-            </w:pPr>
-            <w:r>
-              <w:rPr>
-                <w:sz w:val="26"/>
-                <w:szCs w:val="26"/>
-                <w:lang w:val="en-GB"/>
-              </w:rPr>
-              <w:t>Done</w:t>
-            </w:r>
-          </w:p>
-        </w:tc>
-        <w:tc>
-          <w:tcPr>
-            <w:tcW w:w="1301" w:type="dxa"/>
-          </w:tcPr>
-          <w:p>
-            <w:pPr>
-              <w:spacing w:line="276" w:lineRule="auto"/>
-              <w:jc w:val="center"/>
+                <w:lang w:val="en-GB"/>
+              </w:rPr>
+            </w:pPr>
+            <w:r>
+              <w:rPr>
+                <w:lang w:val="en-GB"/>
+              </w:rPr>
+              <w:t xml:space="preserve">Scenario: The admin is on </w:t>
+            </w:r>
+            <w:r>
+              <w:rPr>
+                <w:lang w:val="en-GB"/>
+              </w:rPr>
+              <w:t>citie</w:t>
+            </w:r>
+            <w:r>
+              <w:rPr>
+                <w:lang w:val="en-GB"/>
+              </w:rPr>
+              <w:t xml:space="preserve">s-management page and he indicates that he wants to add a new </w:t>
+            </w:r>
+            <w:r>
+              <w:rPr>
+                <w:lang w:val="en-GB"/>
+              </w:rPr>
+              <w:t>city</w:t>
+            </w:r>
+            <w:r>
+              <w:rPr>
+                <w:lang w:val="en-GB"/>
+              </w:rPr>
+              <w:t>.</w:t>
+            </w:r>
+          </w:p>
+          <w:p>
+            <w:pPr>
+              <w:spacing w:line="276" w:lineRule="auto"/>
               <w:cnfStyle w:val="000000000000" w:firstRow="0" w:lastRow="0" w:firstColumn="0" w:lastColumn="0" w:oddVBand="0" w:evenVBand="0" w:oddHBand="0" w:evenHBand="0" w:firstRowFirstColumn="0" w:firstRowLastColumn="0" w:lastRowFirstColumn="0" w:lastRowLastColumn="0"/>
               <w:rPr>
-                <w:sz w:val="26"/>
-                <w:szCs w:val="26"/>
-                <w:lang w:val="en-GB"/>
-              </w:rPr>
-            </w:pPr>
-            <w:r>
-              <w:rPr>
-                <w:sz w:val="26"/>
-                <w:szCs w:val="26"/>
-                <w:lang w:val="en-GB"/>
-              </w:rPr>
-              <w:t>1</w:t>
-            </w:r>
-          </w:p>
-        </w:tc>
-        <w:tc>
-          <w:tcPr>
-            <w:tcW w:w="1133" w:type="dxa"/>
-          </w:tcPr>
-          <w:p>
-            <w:pPr>
-              <w:spacing w:line="276" w:lineRule="auto"/>
-              <w:jc w:val="center"/>
+                <w:lang w:val="en-GB"/>
+              </w:rPr>
+            </w:pPr>
+            <w:r>
+              <w:rPr>
+                <w:lang w:val="en-GB"/>
+              </w:rPr>
+              <w:t xml:space="preserve">Given that the admin clicked “Add new </w:t>
+            </w:r>
+            <w:r>
+              <w:rPr>
+                <w:lang w:val="en-GB"/>
+              </w:rPr>
+              <w:t>city</w:t>
+            </w:r>
+            <w:r>
+              <w:rPr>
+                <w:lang w:val="en-GB"/>
+              </w:rPr>
+              <w:t>” button</w:t>
+            </w:r>
+          </w:p>
+          <w:p>
+            <w:pPr>
+              <w:spacing w:line="276" w:lineRule="auto"/>
               <w:cnfStyle w:val="000000000000" w:firstRow="0" w:lastRow="0" w:firstColumn="0" w:lastColumn="0" w:oddVBand="0" w:evenVBand="0" w:oddHBand="0" w:evenHBand="0" w:firstRowFirstColumn="0" w:firstRowLastColumn="0" w:lastRowFirstColumn="0" w:lastRowLastColumn="0"/>
               <w:rPr>
-                <w:sz w:val="26"/>
-                <w:szCs w:val="26"/>
-                <w:lang w:val="en-GB"/>
-              </w:rPr>
-            </w:pPr>
-            <w:r>
-              <w:rPr>
-                <w:sz w:val="26"/>
-                <w:szCs w:val="26"/>
-                <w:lang w:val="en-GB"/>
-              </w:rPr>
-              <w:t>1</w:t>
+                <w:lang w:val="en-GB"/>
+              </w:rPr>
+            </w:pPr>
+            <w:r>
+              <w:rPr>
+                <w:lang w:val="en-GB"/>
+              </w:rPr>
+              <w:t>When he fills the required data in a valid format and submit</w:t>
+            </w:r>
+          </w:p>
+          <w:p>
+            <w:pPr>
+              <w:spacing w:line="276" w:lineRule="auto"/>
+              <w:cnfStyle w:val="000000000000" w:firstRow="0" w:lastRow="0" w:firstColumn="0" w:lastColumn="0" w:oddVBand="0" w:evenVBand="0" w:oddHBand="0" w:evenHBand="0" w:firstRowFirstColumn="0" w:firstRowLastColumn="0" w:lastRowFirstColumn="0" w:lastRowLastColumn="0"/>
+              <w:rPr>
+                <w:lang w:val="en-GB"/>
+              </w:rPr>
+            </w:pPr>
+            <w:r>
+              <w:rPr>
+                <w:lang w:val="en-GB"/>
+              </w:rPr>
+              <w:t xml:space="preserve">Then the new </w:t>
+            </w:r>
+            <w:r>
+              <w:rPr>
+                <w:lang w:val="en-GB"/>
+              </w:rPr>
+              <w:t>city</w:t>
+            </w:r>
+            <w:r>
+              <w:rPr>
+                <w:lang w:val="en-GB"/>
+              </w:rPr>
+              <w:t xml:space="preserve"> will be added. </w:t>
+            </w:r>
+          </w:p>
+        </w:tc>
+        <w:tc>
+          <w:tcPr>
+            <w:tcW w:w="1224" w:type="dxa"/>
+          </w:tcPr>
+          <w:p>
+            <w:pPr>
+              <w:spacing w:line="276" w:lineRule="auto"/>
+              <w:cnfStyle w:val="000000000000" w:firstRow="0" w:lastRow="0" w:firstColumn="0" w:lastColumn="0" w:oddVBand="0" w:evenVBand="0" w:oddHBand="0" w:evenHBand="0" w:firstRowFirstColumn="0" w:firstRowLastColumn="0" w:lastRowFirstColumn="0" w:lastRowLastColumn="0"/>
+              <w:rPr>
+                <w:lang w:val="en-GB"/>
+              </w:rPr>
+            </w:pPr>
+            <w:r>
+              <w:rPr>
+                <w:lang w:val="en-GB"/>
+              </w:rPr>
+              <w:t>S</w:t>
             </w:r>
           </w:p>
         </w:tc>
@@ -5090,18 +4786,11 @@
         <w:tc>
           <w:tcPr>
             <w:cnfStyle w:val="001000000000" w:firstRow="0" w:lastRow="0" w:firstColumn="1" w:lastColumn="0" w:oddVBand="0" w:evenVBand="0" w:oddHBand="0" w:evenHBand="0" w:firstRowFirstColumn="0" w:firstRowLastColumn="0" w:lastRowFirstColumn="0" w:lastRowLastColumn="0"/>
-            <w:tcW w:w="5222" w:type="dxa"/>
-          </w:tcPr>
-          <w:p>
-            <w:pPr>
-              <w:spacing w:line="276" w:lineRule="auto"/>
-              <w:rPr>
-                <w:sz w:val="26"/>
-                <w:szCs w:val="26"/>
-                <w:lang w:val="en-GB"/>
-              </w:rPr>
-            </w:pPr>
-            <w:r>
+            <w:tcW w:w="539" w:type="dxa"/>
+          </w:tcPr>
+          <w:p>
+            <w:pPr>
+              <w:jc w:val="center"/>
               <w:rPr>
                 <w:b w:val="0"/>
                 <w:bCs w:val="0"/>
@@ -5109,8 +4798,7 @@
                 <w:szCs w:val="26"/>
                 <w:lang w:val="en-GB"/>
               </w:rPr>
-              <w:t>Design document version 1</w:t>
-            </w:r>
+            </w:pPr>
             <w:r>
               <w:rPr>
                 <w:b w:val="0"/>
@@ -5119,17 +4807,184 @@
                 <w:szCs w:val="26"/>
                 <w:lang w:val="en-GB"/>
               </w:rPr>
-              <w:t>:</w:t>
-            </w:r>
-          </w:p>
-          <w:p>
-            <w:pPr>
-              <w:pStyle w:val="ListParagraph"/>
-              <w:numPr>
-                <w:ilvl w:val="0"/>
-                <w:numId w:val="3"/>
-              </w:numPr>
-              <w:spacing w:line="276" w:lineRule="auto"/>
+              <w:t>25</w:t>
+            </w:r>
+          </w:p>
+        </w:tc>
+        <w:tc>
+          <w:tcPr>
+            <w:tcW w:w="2107" w:type="dxa"/>
+          </w:tcPr>
+          <w:p>
+            <w:pPr>
+              <w:cnfStyle w:val="000000100000" w:firstRow="0" w:lastRow="0" w:firstColumn="0" w:lastColumn="0" w:oddVBand="0" w:evenVBand="0" w:oddHBand="1" w:evenHBand="0" w:firstRowFirstColumn="0" w:firstRowLastColumn="0" w:lastRowFirstColumn="0" w:lastRowLastColumn="0"/>
+              <w:rPr>
+                <w:sz w:val="26"/>
+                <w:szCs w:val="26"/>
+                <w:lang w:val="en-GB"/>
+              </w:rPr>
+            </w:pPr>
+            <w:r>
+              <w:rPr>
+                <w:sz w:val="26"/>
+                <w:szCs w:val="26"/>
+                <w:lang w:val="en-GB"/>
+              </w:rPr>
+              <w:t xml:space="preserve">As an admin I want to be able to remove </w:t>
+            </w:r>
+            <w:r>
+              <w:rPr>
+                <w:sz w:val="26"/>
+                <w:szCs w:val="26"/>
+                <w:lang w:val="en-GB"/>
+              </w:rPr>
+              <w:t>cities</w:t>
+            </w:r>
+          </w:p>
+        </w:tc>
+        <w:tc>
+          <w:tcPr>
+            <w:tcW w:w="5146" w:type="dxa"/>
+          </w:tcPr>
+          <w:p>
+            <w:pPr>
+              <w:spacing w:line="276" w:lineRule="auto"/>
+              <w:cnfStyle w:val="000000100000" w:firstRow="0" w:lastRow="0" w:firstColumn="0" w:lastColumn="0" w:oddVBand="0" w:evenVBand="0" w:oddHBand="1" w:evenHBand="0" w:firstRowFirstColumn="0" w:firstRowLastColumn="0" w:lastRowFirstColumn="0" w:lastRowLastColumn="0"/>
+              <w:rPr>
+                <w:lang w:val="en-GB"/>
+              </w:rPr>
+            </w:pPr>
+            <w:r>
+              <w:rPr>
+                <w:lang w:val="en-GB"/>
+              </w:rPr>
+              <w:t xml:space="preserve">Scenario: The admin is on </w:t>
+            </w:r>
+            <w:r>
+              <w:rPr>
+                <w:lang w:val="en-GB"/>
+              </w:rPr>
+              <w:t>cities</w:t>
+            </w:r>
+            <w:r>
+              <w:rPr>
+                <w:lang w:val="en-GB"/>
+              </w:rPr>
+              <w:t xml:space="preserve">s-management page and he indicates that he wants to remove a certain </w:t>
+            </w:r>
+            <w:r>
+              <w:rPr>
+                <w:lang w:val="en-GB"/>
+              </w:rPr>
+              <w:t>city</w:t>
+            </w:r>
+            <w:r>
+              <w:rPr>
+                <w:lang w:val="en-GB"/>
+              </w:rPr>
+              <w:t>.</w:t>
+            </w:r>
+          </w:p>
+          <w:p>
+            <w:pPr>
+              <w:spacing w:line="276" w:lineRule="auto"/>
+              <w:cnfStyle w:val="000000100000" w:firstRow="0" w:lastRow="0" w:firstColumn="0" w:lastColumn="0" w:oddVBand="0" w:evenVBand="0" w:oddHBand="1" w:evenHBand="0" w:firstRowFirstColumn="0" w:firstRowLastColumn="0" w:lastRowFirstColumn="0" w:lastRowLastColumn="0"/>
+              <w:rPr>
+                <w:lang w:val="en-GB"/>
+              </w:rPr>
+            </w:pPr>
+            <w:r>
+              <w:rPr>
+                <w:lang w:val="en-GB"/>
+              </w:rPr>
+              <w:t xml:space="preserve">Given that the admin clicked “remove </w:t>
+            </w:r>
+            <w:r>
+              <w:rPr>
+                <w:lang w:val="en-GB"/>
+              </w:rPr>
+              <w:t>city</w:t>
+            </w:r>
+            <w:r>
+              <w:rPr>
+                <w:lang w:val="en-GB"/>
+              </w:rPr>
+              <w:t>” button</w:t>
+            </w:r>
+          </w:p>
+          <w:p>
+            <w:pPr>
+              <w:spacing w:line="276" w:lineRule="auto"/>
+              <w:cnfStyle w:val="000000100000" w:firstRow="0" w:lastRow="0" w:firstColumn="0" w:lastColumn="0" w:oddVBand="0" w:evenVBand="0" w:oddHBand="1" w:evenHBand="0" w:firstRowFirstColumn="0" w:firstRowLastColumn="0" w:lastRowFirstColumn="0" w:lastRowLastColumn="0"/>
+              <w:rPr>
+                <w:lang w:val="en-GB"/>
+              </w:rPr>
+            </w:pPr>
+            <w:r>
+              <w:rPr>
+                <w:lang w:val="en-GB"/>
+              </w:rPr>
+              <w:t>When he confirms that he wants to delete the site</w:t>
+            </w:r>
+          </w:p>
+          <w:p>
+            <w:pPr>
+              <w:spacing w:line="276" w:lineRule="auto"/>
+              <w:cnfStyle w:val="000000100000" w:firstRow="0" w:lastRow="0" w:firstColumn="0" w:lastColumn="0" w:oddVBand="0" w:evenVBand="0" w:oddHBand="1" w:evenHBand="0" w:firstRowFirstColumn="0" w:firstRowLastColumn="0" w:lastRowFirstColumn="0" w:lastRowLastColumn="0"/>
+              <w:rPr>
+                <w:lang w:val="en-GB"/>
+              </w:rPr>
+            </w:pPr>
+            <w:r>
+              <w:rPr>
+                <w:lang w:val="en-GB"/>
+              </w:rPr>
+              <w:t xml:space="preserve">Then the </w:t>
+            </w:r>
+            <w:r>
+              <w:rPr>
+                <w:lang w:val="en-GB"/>
+              </w:rPr>
+              <w:t>city</w:t>
+            </w:r>
+            <w:r>
+              <w:rPr>
+                <w:lang w:val="en-GB"/>
+              </w:rPr>
+              <w:t xml:space="preserve"> will be deleted, and confirmation will be shown.</w:t>
+            </w:r>
+          </w:p>
+        </w:tc>
+        <w:tc>
+          <w:tcPr>
+            <w:tcW w:w="1224" w:type="dxa"/>
+          </w:tcPr>
+          <w:p>
+            <w:pPr>
+              <w:spacing w:line="276" w:lineRule="auto"/>
+              <w:cnfStyle w:val="000000100000" w:firstRow="0" w:lastRow="0" w:firstColumn="0" w:lastColumn="0" w:oddVBand="0" w:evenVBand="0" w:oddHBand="1" w:evenHBand="0" w:firstRowFirstColumn="0" w:firstRowLastColumn="0" w:lastRowFirstColumn="0" w:lastRowLastColumn="0"/>
+              <w:rPr>
+                <w:lang w:val="en-GB"/>
+              </w:rPr>
+            </w:pPr>
+            <w:r>
+              <w:rPr>
+                <w:lang w:val="en-GB"/>
+              </w:rPr>
+              <w:t>S</w:t>
+            </w:r>
+          </w:p>
+        </w:tc>
+      </w:tr>
+      <w:tr>
+        <w:tc>
+          <w:tcPr>
+            <w:cnfStyle w:val="001000000000" w:firstRow="0" w:lastRow="0" w:firstColumn="1" w:lastColumn="0" w:oddVBand="0" w:evenVBand="0" w:oddHBand="0" w:evenHBand="0" w:firstRowFirstColumn="0" w:firstRowLastColumn="0" w:lastRowFirstColumn="0" w:lastRowLastColumn="0"/>
+            <w:tcW w:w="539" w:type="dxa"/>
+          </w:tcPr>
+          <w:p>
+            <w:pPr>
+              <w:jc w:val="center"/>
               <w:rPr>
                 <w:b w:val="0"/>
                 <w:bCs w:val="0"/>
@@ -5146,200 +5001,235 @@
                 <w:szCs w:val="26"/>
                 <w:lang w:val="en-GB"/>
               </w:rPr>
-              <w:t>Entity Relation Diagram / Database design</w:t>
-            </w:r>
-          </w:p>
-          <w:p>
-            <w:pPr>
-              <w:pStyle w:val="ListParagraph"/>
-              <w:numPr>
-                <w:ilvl w:val="0"/>
-                <w:numId w:val="3"/>
-              </w:numPr>
-              <w:spacing w:line="276" w:lineRule="auto"/>
-              <w:rPr>
-                <w:b w:val="0"/>
-                <w:bCs w:val="0"/>
-                <w:sz w:val="26"/>
-                <w:szCs w:val="26"/>
-                <w:lang w:val="en-GB"/>
-              </w:rPr>
-            </w:pPr>
-            <w:r>
-              <w:rPr>
-                <w:b w:val="0"/>
-                <w:bCs w:val="0"/>
-                <w:sz w:val="26"/>
-                <w:szCs w:val="26"/>
-                <w:lang w:val="en-GB"/>
-              </w:rPr>
-              <w:t>High level architecture</w:t>
-            </w:r>
-          </w:p>
-          <w:p>
-            <w:pPr>
-              <w:pStyle w:val="ListParagraph"/>
-              <w:numPr>
-                <w:ilvl w:val="0"/>
-                <w:numId w:val="3"/>
-              </w:numPr>
-              <w:spacing w:line="276" w:lineRule="auto"/>
-              <w:rPr>
-                <w:b w:val="0"/>
-                <w:bCs w:val="0"/>
-                <w:sz w:val="26"/>
-                <w:szCs w:val="26"/>
-                <w:lang w:val="en-GB"/>
-              </w:rPr>
-            </w:pPr>
-            <w:r>
-              <w:rPr>
-                <w:b w:val="0"/>
-                <w:bCs w:val="0"/>
-                <w:sz w:val="26"/>
-                <w:szCs w:val="26"/>
-                <w:lang w:val="en-GB"/>
-              </w:rPr>
-              <w:t>UML class diagram</w:t>
-            </w:r>
-          </w:p>
-          <w:p>
-            <w:pPr>
-              <w:pStyle w:val="ListParagraph"/>
-              <w:numPr>
-                <w:ilvl w:val="0"/>
-                <w:numId w:val="3"/>
-              </w:numPr>
-              <w:spacing w:line="276" w:lineRule="auto"/>
-              <w:rPr>
-                <w:sz w:val="26"/>
-                <w:szCs w:val="26"/>
-                <w:lang w:val="en-GB"/>
-              </w:rPr>
-            </w:pPr>
-            <w:r>
-              <w:rPr>
-                <w:b w:val="0"/>
-                <w:bCs w:val="0"/>
-                <w:sz w:val="26"/>
-                <w:szCs w:val="26"/>
-                <w:lang w:val="en-GB"/>
-              </w:rPr>
-              <w:t>Important design decisions</w:t>
-            </w:r>
-          </w:p>
-        </w:tc>
-        <w:tc>
-          <w:tcPr>
-            <w:tcW w:w="869" w:type="dxa"/>
-          </w:tcPr>
-          <w:p>
-            <w:pPr>
-              <w:spacing w:line="276" w:lineRule="auto"/>
-              <w:jc w:val="center"/>
-              <w:cnfStyle w:val="000000100000" w:firstRow="0" w:lastRow="0" w:firstColumn="0" w:lastColumn="0" w:oddVBand="0" w:evenVBand="0" w:oddHBand="1" w:evenHBand="0" w:firstRowFirstColumn="0" w:firstRowLastColumn="0" w:lastRowFirstColumn="0" w:lastRowLastColumn="0"/>
-              <w:rPr>
-                <w:sz w:val="26"/>
-                <w:szCs w:val="26"/>
-                <w:lang w:val="en-GB"/>
-              </w:rPr>
-            </w:pPr>
-            <w:r>
-              <w:rPr>
-                <w:sz w:val="26"/>
-                <w:szCs w:val="26"/>
-                <w:lang w:val="en-GB"/>
-              </w:rPr>
-              <w:t>2</w:t>
-            </w:r>
-          </w:p>
-        </w:tc>
-        <w:tc>
-          <w:tcPr>
-            <w:tcW w:w="1393" w:type="dxa"/>
-          </w:tcPr>
-          <w:p>
-            <w:pPr>
-              <w:spacing w:line="276" w:lineRule="auto"/>
-              <w:jc w:val="center"/>
-              <w:cnfStyle w:val="000000100000" w:firstRow="0" w:lastRow="0" w:firstColumn="0" w:lastColumn="0" w:oddVBand="0" w:evenVBand="0" w:oddHBand="1" w:evenHBand="0" w:firstRowFirstColumn="0" w:firstRowLastColumn="0" w:lastRowFirstColumn="0" w:lastRowLastColumn="0"/>
-              <w:rPr>
-                <w:sz w:val="26"/>
-                <w:szCs w:val="26"/>
-                <w:lang w:val="en-GB"/>
-              </w:rPr>
-            </w:pPr>
-            <w:r>
-              <w:rPr>
-                <w:sz w:val="26"/>
-                <w:szCs w:val="26"/>
-                <w:lang w:val="en-GB"/>
-              </w:rPr>
-              <w:t xml:space="preserve">To </w:t>
-            </w:r>
-            <w:r>
-              <w:rPr>
-                <w:sz w:val="26"/>
-                <w:szCs w:val="26"/>
-                <w:lang w:val="en-GB"/>
-              </w:rPr>
-              <w:t>Do</w:t>
-            </w:r>
-          </w:p>
-        </w:tc>
-        <w:tc>
-          <w:tcPr>
-            <w:tcW w:w="1301" w:type="dxa"/>
-          </w:tcPr>
-          <w:p>
-            <w:pPr>
-              <w:spacing w:line="276" w:lineRule="auto"/>
-              <w:jc w:val="center"/>
-              <w:cnfStyle w:val="000000100000" w:firstRow="0" w:lastRow="0" w:firstColumn="0" w:lastColumn="0" w:oddVBand="0" w:evenVBand="0" w:oddHBand="1" w:evenHBand="0" w:firstRowFirstColumn="0" w:firstRowLastColumn="0" w:lastRowFirstColumn="0" w:lastRowLastColumn="0"/>
-              <w:rPr>
-                <w:sz w:val="26"/>
-                <w:szCs w:val="26"/>
-                <w:lang w:val="en-GB"/>
-              </w:rPr>
-            </w:pPr>
-            <w:r>
-              <w:rPr>
-                <w:sz w:val="26"/>
-                <w:szCs w:val="26"/>
-                <w:lang w:val="en-GB"/>
-              </w:rPr>
-              <w:t>7</w:t>
-            </w:r>
-          </w:p>
-        </w:tc>
-        <w:tc>
-          <w:tcPr>
-            <w:tcW w:w="1133" w:type="dxa"/>
-          </w:tcPr>
-          <w:p>
-            <w:pPr>
-              <w:spacing w:line="276" w:lineRule="auto"/>
-              <w:jc w:val="center"/>
-              <w:cnfStyle w:val="000000100000" w:firstRow="0" w:lastRow="0" w:firstColumn="0" w:lastColumn="0" w:oddVBand="0" w:evenVBand="0" w:oddHBand="1" w:evenHBand="0" w:firstRowFirstColumn="0" w:firstRowLastColumn="0" w:lastRowFirstColumn="0" w:lastRowLastColumn="0"/>
-              <w:rPr>
-                <w:sz w:val="26"/>
-                <w:szCs w:val="26"/>
-                <w:lang w:val="en-GB"/>
-              </w:rPr>
-            </w:pPr>
-            <w:r>
-              <w:rPr>
-                <w:sz w:val="26"/>
-                <w:szCs w:val="26"/>
-                <w:lang w:val="en-GB"/>
-              </w:rPr>
-              <w:t>-</w:t>
+              <w:t>26</w:t>
+            </w:r>
+          </w:p>
+        </w:tc>
+        <w:tc>
+          <w:tcPr>
+            <w:tcW w:w="2107" w:type="dxa"/>
+          </w:tcPr>
+          <w:p>
+            <w:pPr>
+              <w:cnfStyle w:val="000000000000" w:firstRow="0" w:lastRow="0" w:firstColumn="0" w:lastColumn="0" w:oddVBand="0" w:evenVBand="0" w:oddHBand="0" w:evenHBand="0" w:firstRowFirstColumn="0" w:firstRowLastColumn="0" w:lastRowFirstColumn="0" w:lastRowLastColumn="0"/>
+              <w:rPr>
+                <w:sz w:val="26"/>
+                <w:szCs w:val="26"/>
+                <w:lang w:val="en-GB"/>
+              </w:rPr>
+            </w:pPr>
+            <w:r>
+              <w:rPr>
+                <w:sz w:val="26"/>
+                <w:szCs w:val="26"/>
+                <w:lang w:val="en-GB"/>
+              </w:rPr>
+              <w:t xml:space="preserve">As an admin I want to be able to update existing </w:t>
+            </w:r>
+            <w:r>
+              <w:rPr>
+                <w:sz w:val="26"/>
+                <w:szCs w:val="26"/>
+                <w:lang w:val="en-GB"/>
+              </w:rPr>
+              <w:t>cities’</w:t>
+            </w:r>
+            <w:r>
+              <w:rPr>
+                <w:sz w:val="26"/>
+                <w:szCs w:val="26"/>
+                <w:lang w:val="en-GB"/>
+              </w:rPr>
+              <w:t xml:space="preserve"> details</w:t>
+            </w:r>
+          </w:p>
+        </w:tc>
+        <w:tc>
+          <w:tcPr>
+            <w:tcW w:w="5146" w:type="dxa"/>
+          </w:tcPr>
+          <w:p>
+            <w:pPr>
+              <w:spacing w:line="276" w:lineRule="auto"/>
+              <w:cnfStyle w:val="000000000000" w:firstRow="0" w:lastRow="0" w:firstColumn="0" w:lastColumn="0" w:oddVBand="0" w:evenVBand="0" w:oddHBand="0" w:evenHBand="0" w:firstRowFirstColumn="0" w:firstRowLastColumn="0" w:lastRowFirstColumn="0" w:lastRowLastColumn="0"/>
+              <w:rPr>
+                <w:lang w:val="en-GB"/>
+              </w:rPr>
+            </w:pPr>
+            <w:r>
+              <w:rPr>
+                <w:lang w:val="en-GB"/>
+              </w:rPr>
+              <w:t xml:space="preserve">Scenario: The admin is on </w:t>
+            </w:r>
+            <w:r>
+              <w:rPr>
+                <w:lang w:val="en-GB"/>
+              </w:rPr>
+              <w:t>cities</w:t>
+            </w:r>
+            <w:r>
+              <w:rPr>
+                <w:lang w:val="en-GB"/>
+              </w:rPr>
+              <w:t xml:space="preserve">-management page and he indicates that he wants to edit a certain </w:t>
+            </w:r>
+            <w:r>
+              <w:rPr>
+                <w:lang w:val="en-GB"/>
+              </w:rPr>
+              <w:t>city</w:t>
+            </w:r>
+            <w:r>
+              <w:rPr>
+                <w:lang w:val="en-GB"/>
+              </w:rPr>
+              <w:t>.</w:t>
+            </w:r>
+          </w:p>
+          <w:p>
+            <w:pPr>
+              <w:spacing w:line="276" w:lineRule="auto"/>
+              <w:cnfStyle w:val="000000000000" w:firstRow="0" w:lastRow="0" w:firstColumn="0" w:lastColumn="0" w:oddVBand="0" w:evenVBand="0" w:oddHBand="0" w:evenHBand="0" w:firstRowFirstColumn="0" w:firstRowLastColumn="0" w:lastRowFirstColumn="0" w:lastRowLastColumn="0"/>
+              <w:rPr>
+                <w:lang w:val="en-GB"/>
+              </w:rPr>
+            </w:pPr>
+            <w:r>
+              <w:rPr>
+                <w:lang w:val="en-GB"/>
+              </w:rPr>
+              <w:t xml:space="preserve">Given that the admin clicked “Edit </w:t>
+            </w:r>
+            <w:r>
+              <w:rPr>
+                <w:lang w:val="en-GB"/>
+              </w:rPr>
+              <w:t>city</w:t>
+            </w:r>
+            <w:r>
+              <w:rPr>
+                <w:lang w:val="en-GB"/>
+              </w:rPr>
+              <w:t>” button</w:t>
+            </w:r>
+          </w:p>
+          <w:p>
+            <w:pPr>
+              <w:spacing w:line="276" w:lineRule="auto"/>
+              <w:cnfStyle w:val="000000000000" w:firstRow="0" w:lastRow="0" w:firstColumn="0" w:lastColumn="0" w:oddVBand="0" w:evenVBand="0" w:oddHBand="0" w:evenHBand="0" w:firstRowFirstColumn="0" w:firstRowLastColumn="0" w:lastRowFirstColumn="0" w:lastRowLastColumn="0"/>
+              <w:rPr>
+                <w:lang w:val="en-GB"/>
+              </w:rPr>
+            </w:pPr>
+            <w:r>
+              <w:rPr>
+                <w:lang w:val="en-GB"/>
+              </w:rPr>
+              <w:t>When he fills the required data in a valid format and submit</w:t>
+            </w:r>
+          </w:p>
+          <w:p>
+            <w:pPr>
+              <w:spacing w:line="276" w:lineRule="auto"/>
+              <w:cnfStyle w:val="000000000000" w:firstRow="0" w:lastRow="0" w:firstColumn="0" w:lastColumn="0" w:oddVBand="0" w:evenVBand="0" w:oddHBand="0" w:evenHBand="0" w:firstRowFirstColumn="0" w:firstRowLastColumn="0" w:lastRowFirstColumn="0" w:lastRowLastColumn="0"/>
+              <w:rPr>
+                <w:lang w:val="en-GB"/>
+              </w:rPr>
+            </w:pPr>
+            <w:r>
+              <w:rPr>
+                <w:lang w:val="en-GB"/>
+              </w:rPr>
+              <w:t xml:space="preserve">Then the </w:t>
+            </w:r>
+            <w:r>
+              <w:rPr>
+                <w:lang w:val="en-GB"/>
+              </w:rPr>
+              <w:t>city</w:t>
+            </w:r>
+            <w:r>
+              <w:rPr>
+                <w:lang w:val="en-GB"/>
+              </w:rPr>
+              <w:t>’s information will be updated.</w:t>
+            </w:r>
+          </w:p>
+        </w:tc>
+        <w:tc>
+          <w:tcPr>
+            <w:tcW w:w="1224" w:type="dxa"/>
+          </w:tcPr>
+          <w:p>
+            <w:pPr>
+              <w:spacing w:line="276" w:lineRule="auto"/>
+              <w:cnfStyle w:val="000000000000" w:firstRow="0" w:lastRow="0" w:firstColumn="0" w:lastColumn="0" w:oddVBand="0" w:evenVBand="0" w:oddHBand="0" w:evenHBand="0" w:firstRowFirstColumn="0" w:firstRowLastColumn="0" w:lastRowFirstColumn="0" w:lastRowLastColumn="0"/>
+              <w:rPr>
+                <w:lang w:val="en-GB"/>
+              </w:rPr>
+            </w:pPr>
+            <w:r>
+              <w:rPr>
+                <w:lang w:val="en-GB"/>
+              </w:rPr>
+              <w:t>S</w:t>
             </w:r>
           </w:p>
         </w:tc>
       </w:tr>
     </w:tbl>
     <w:p/>
+    <w:p>
+      <w:pPr>
+        <w:pStyle w:val="Heading1"/>
+        <w:rPr>
+          <w:lang w:val="en-US"/>
+        </w:rPr>
+      </w:pPr>
+      <w:r>
+        <w:rPr>
+          <w:lang w:val="en-US"/>
+        </w:rPr>
+        <w:t>Product Backlog:</w:t>
+      </w:r>
+    </w:p>
+    <w:p>
+      <w:pPr>
+        <w:rPr>
+          <w:sz w:val="28"/>
+          <w:szCs w:val="28"/>
+          <w:lang w:val="en-GB"/>
+        </w:rPr>
+      </w:pPr>
+      <w:r>
+        <w:rPr>
+          <w:sz w:val="28"/>
+          <w:szCs w:val="28"/>
+          <w:lang w:val="en-GB"/>
+        </w:rPr>
+        <w:t>To manage the project and organize the tasks, Trello was used.</w:t>
+      </w:r>
+    </w:p>
+    <w:p>
+      <w:pPr>
+        <w:rPr>
+          <w:rStyle w:val="IntenseEmphasis"/>
+          <w:sz w:val="24"/>
+          <w:szCs w:val="24"/>
+          <w:lang w:val="en-US"/>
+        </w:rPr>
+      </w:pPr>
+      <w:r>
+        <w:rPr>
+          <w:rStyle w:val="IntenseEmphasis"/>
+          <w:sz w:val="24"/>
+          <w:szCs w:val="24"/>
+          <w:lang w:val="en-US"/>
+        </w:rPr>
+        <w:t>https://trello.com/invite/b/PcluXmIt/32f02897d1e3c770016ba61bb8ab813b/agile-sprint-board</w:t>
+      </w:r>
+    </w:p>
     <w:sectPr>
       <w:pgSz w:w="11906" w:h="16838"/>
       <w:pgMar w:top="1440" w:right="1440" w:bottom="1440" w:left="1440" w:header="708" w:footer="708" w:gutter="0"/>
@@ -8088,6 +7978,18 @@
       <w:u w:val="single"/>
     </w:rPr>
   </w:style>
+  <w:style w:type="character" w:styleId="IntenseEmphasis">
+    <w:name w:val="Intense Emphasis"/>
+    <w:basedOn w:val="DefaultParagraphFont"/>
+    <w:uiPriority w:val="21"/>
+    <w:qFormat/>
+    <w:rsid w:val="007F16FC"/>
+    <w:rPr>
+      <w:i/>
+      <w:iCs/>
+      <w:color w:val="4472C4" w:themeColor="accent1"/>
+    </w:rPr>
+  </w:style>
 </w:styles>
 </file>
 

</xml_diff>

<commit_message>
front end, design doc, applied research plan
basic frontend, with backend connectivity

design doc (inprogress)

applied research plan (inprogress)
</commit_message>
<xml_diff>
--- a/docs/Individual Project Plan.docx
+++ b/docs/Individual Project Plan.docx
@@ -4,7 +4,7 @@
   <w:body>
     <w:p>
       <w:pPr>
-        <w:pStyle w:val="Heading1"/>
+        <w:pStyle w:val="Title"/>
         <w:jc w:val="center"/>
         <w:rPr>
           <w:sz w:val="72"/>
@@ -12,7 +12,6 @@
           <w:lang w:val="en-GB"/>
         </w:rPr>
       </w:pPr>
-      <w:bookmarkStart w:id="0" w:name="_Toc97507203"/>
       <w:r>
         <w:rPr>
           <w:sz w:val="72"/>
@@ -29,7 +28,6 @@
         </w:rPr>
         <w:t>Project Plan</w:t>
       </w:r>
-      <w:bookmarkEnd w:id="0"/>
     </w:p>
     <w:p>
       <w:pPr>
@@ -61,6 +59,7 @@
           <w:lang w:val="en-GB"/>
         </w:rPr>
       </w:pPr>
+      <w:bookmarkStart w:id="0" w:name="_Hlk97746301"/>
       <w:r>
         <w:rPr>
           <w:b/>
@@ -111,14 +110,52 @@
         </w:rPr>
         <w:t xml:space="preserve">, </w:t>
       </w:r>
+      <w:proofErr w:type="spellStart"/>
       <w:r>
         <w:rPr>
           <w:sz w:val="24"/>
           <w:szCs w:val="24"/>
           <w:lang w:val="en-GB"/>
         </w:rPr>
-        <w:t>Márcio Paixão Dantas</w:t>
+        <w:t>Márcio</w:t>
       </w:r>
+      <w:proofErr w:type="spellEnd"/>
+      <w:r>
+        <w:rPr>
+          <w:sz w:val="24"/>
+          <w:szCs w:val="24"/>
+          <w:lang w:val="en-GB"/>
+        </w:rPr>
+        <w:t xml:space="preserve"> </w:t>
+      </w:r>
+      <w:proofErr w:type="spellStart"/>
+      <w:r>
+        <w:rPr>
+          <w:sz w:val="24"/>
+          <w:szCs w:val="24"/>
+          <w:lang w:val="en-GB"/>
+        </w:rPr>
+        <w:t>Paixão</w:t>
+      </w:r>
+      <w:proofErr w:type="spellEnd"/>
+      <w:r>
+        <w:rPr>
+          <w:sz w:val="24"/>
+          <w:szCs w:val="24"/>
+          <w:lang w:val="en-GB"/>
+        </w:rPr>
+        <w:t xml:space="preserve"> </w:t>
+      </w:r>
+      <w:proofErr w:type="spellStart"/>
+      <w:r>
+        <w:rPr>
+          <w:sz w:val="24"/>
+          <w:szCs w:val="24"/>
+          <w:lang w:val="en-GB"/>
+        </w:rPr>
+        <w:t>Dantas</w:t>
+      </w:r>
+      <w:proofErr w:type="spellEnd"/>
     </w:p>
     <w:p>
       <w:pPr>
@@ -176,6 +213,7 @@
         <w:t>3560813</w:t>
       </w:r>
     </w:p>
+    <w:bookmarkEnd w:id="0"/>
     <w:p>
       <w:pPr>
         <w:jc w:val="right"/>
@@ -197,6 +235,7 @@
           <w:lang w:val="en-GB"/>
         </w:rPr>
       </w:pPr>
+      <w:bookmarkStart w:id="1" w:name="_Hlk97746329"/>
       <w:r>
         <w:rPr>
           <w:b/>
@@ -218,6 +257,7 @@
         <w:t>https://git.fhict.nl/I407846/safar_travelapp</w:t>
       </w:r>
     </w:p>
+    <w:bookmarkEnd w:id="1"/>
     <w:p>
       <w:pPr>
         <w:rPr>
@@ -318,6 +358,7 @@
           <w:lang w:val="en-GB"/>
         </w:rPr>
       </w:pPr>
+      <w:bookmarkStart w:id="2" w:name="_Hlk97748376"/>
       <w:r>
         <w:rPr>
           <w:rFonts w:asciiTheme="majorHAnsi" w:eastAsiaTheme="majorEastAsia" w:hAnsiTheme="majorHAnsi" w:cstheme="majorBidi"/>
@@ -640,7 +681,25 @@
                 <w:szCs w:val="26"/>
                 <w:lang w:val="en-GB"/>
               </w:rPr>
-              <w:t>Added MoSCow prioritization, Added CRUD user stories for cities</w:t>
+              <w:t xml:space="preserve">Added </w:t>
+            </w:r>
+            <w:proofErr w:type="spellStart"/>
+            <w:r>
+              <w:rPr>
+                <w:sz w:val="26"/>
+                <w:szCs w:val="26"/>
+                <w:lang w:val="en-GB"/>
+              </w:rPr>
+              <w:t>MoSCow</w:t>
+            </w:r>
+            <w:proofErr w:type="spellEnd"/>
+            <w:r>
+              <w:rPr>
+                <w:sz w:val="26"/>
+                <w:szCs w:val="26"/>
+                <w:lang w:val="en-GB"/>
+              </w:rPr>
+              <w:t xml:space="preserve"> prioritization, Added CRUD user stories for cities</w:t>
             </w:r>
             <w:r>
               <w:rPr>
@@ -653,6 +712,84 @@
           </w:p>
         </w:tc>
       </w:tr>
+      <w:tr>
+        <w:trPr>
+          <w:cnfStyle w:val="000000100000" w:firstRow="0" w:lastRow="0" w:firstColumn="0" w:lastColumn="0" w:oddVBand="0" w:evenVBand="0" w:oddHBand="1" w:evenHBand="0" w:firstRowFirstColumn="0" w:firstRowLastColumn="0" w:lastRowFirstColumn="0" w:lastRowLastColumn="0"/>
+        </w:trPr>
+        <w:tc>
+          <w:tcPr>
+            <w:cnfStyle w:val="001000000000" w:firstRow="0" w:lastRow="0" w:firstColumn="1" w:lastColumn="0" w:oddVBand="0" w:evenVBand="0" w:oddHBand="0" w:evenHBand="0" w:firstRowFirstColumn="0" w:firstRowLastColumn="0" w:lastRowFirstColumn="0" w:lastRowLastColumn="0"/>
+            <w:tcW w:w="1271" w:type="dxa"/>
+          </w:tcPr>
+          <w:p>
+            <w:pPr>
+              <w:jc w:val="center"/>
+              <w:rPr>
+                <w:sz w:val="26"/>
+                <w:szCs w:val="26"/>
+                <w:lang w:val="en-GB"/>
+              </w:rPr>
+            </w:pPr>
+            <w:r>
+              <w:rPr>
+                <w:sz w:val="26"/>
+                <w:szCs w:val="26"/>
+                <w:lang w:val="en-GB"/>
+              </w:rPr>
+              <w:t>0.3</w:t>
+            </w:r>
+          </w:p>
+        </w:tc>
+        <w:tc>
+          <w:tcPr>
+            <w:tcW w:w="1701" w:type="dxa"/>
+          </w:tcPr>
+          <w:p>
+            <w:pPr>
+              <w:jc w:val="center"/>
+              <w:cnfStyle w:val="000000100000" w:firstRow="0" w:lastRow="0" w:firstColumn="0" w:lastColumn="0" w:oddVBand="0" w:evenVBand="0" w:oddHBand="1" w:evenHBand="0" w:firstRowFirstColumn="0" w:firstRowLastColumn="0" w:lastRowFirstColumn="0" w:lastRowLastColumn="0"/>
+              <w:rPr>
+                <w:sz w:val="26"/>
+                <w:szCs w:val="26"/>
+                <w:lang w:val="en-GB"/>
+              </w:rPr>
+            </w:pPr>
+            <w:r>
+              <w:rPr>
+                <w:sz w:val="26"/>
+                <w:szCs w:val="26"/>
+                <w:lang w:val="en-GB"/>
+              </w:rPr>
+              <w:t>09/03/2022</w:t>
+            </w:r>
+          </w:p>
+        </w:tc>
+        <w:tc>
+          <w:tcPr>
+            <w:tcW w:w="6095" w:type="dxa"/>
+          </w:tcPr>
+          <w:p>
+            <w:pPr>
+              <w:spacing w:line="276" w:lineRule="auto"/>
+              <w:cnfStyle w:val="000000100000" w:firstRow="0" w:lastRow="0" w:firstColumn="0" w:lastColumn="0" w:oddVBand="0" w:evenVBand="0" w:oddHBand="1" w:evenHBand="0" w:firstRowFirstColumn="0" w:firstRowLastColumn="0" w:lastRowFirstColumn="0" w:lastRowLastColumn="0"/>
+              <w:rPr>
+                <w:sz w:val="26"/>
+                <w:szCs w:val="26"/>
+                <w:lang w:val="en-GB"/>
+              </w:rPr>
+            </w:pPr>
+            <w:r>
+              <w:rPr>
+                <w:sz w:val="26"/>
+                <w:szCs w:val="26"/>
+                <w:lang w:val="en-GB"/>
+              </w:rPr>
+              <w:t>Added an estimation to the user stories</w:t>
+            </w:r>
+          </w:p>
+        </w:tc>
+      </w:tr>
+      <w:bookmarkEnd w:id="2"/>
     </w:tbl>
     <w:p>
       <w:pPr>
@@ -684,14 +821,7 @@
     </w:p>
     <w:sdt>
       <w:sdtPr>
-        <w:rPr>
-          <w:rFonts w:asciiTheme="minorHAnsi" w:eastAsiaTheme="minorHAnsi" w:hAnsiTheme="minorHAnsi" w:cstheme="minorBidi"/>
-          <w:color w:val="auto"/>
-          <w:sz w:val="22"/>
-          <w:szCs w:val="22"/>
-          <w:lang w:val="en-NL"/>
-        </w:rPr>
-        <w:id w:val="-921639606"/>
+        <w:id w:val="1484737832"/>
         <w:docPartObj>
           <w:docPartGallery w:val="Table of Contents"/>
           <w:docPartUnique/>
@@ -699,9 +829,14 @@
       </w:sdtPr>
       <w:sdtEndPr>
         <w:rPr>
+          <w:rFonts w:asciiTheme="minorHAnsi" w:eastAsiaTheme="minorHAnsi" w:hAnsiTheme="minorHAnsi" w:cstheme="minorBidi"/>
           <w:b/>
           <w:bCs/>
           <w:noProof/>
+          <w:color w:val="auto"/>
+          <w:sz w:val="22"/>
+          <w:szCs w:val="22"/>
+          <w:lang w:val="en-NL"/>
         </w:rPr>
       </w:sdtEndPr>
       <w:sdtContent>
@@ -715,7 +850,7 @@
         </w:p>
         <w:p>
           <w:pPr>
-            <w:pStyle w:val="TOC1"/>
+            <w:pStyle w:val="TOC2"/>
             <w:tabs>
               <w:tab w:val="right" w:leader="dot" w:pos="9016"/>
             </w:tabs>
@@ -734,14 +869,14 @@
           <w:r>
             <w:fldChar w:fldCharType="separate"/>
           </w:r>
-          <w:hyperlink w:anchor="_Toc97507203" w:history="1">
+          <w:hyperlink w:anchor="_Toc97746269" w:history="1">
             <w:r>
               <w:rPr>
                 <w:rStyle w:val="Hyperlink"/>
                 <w:noProof/>
                 <w:lang w:val="en-GB"/>
               </w:rPr>
-              <w:t>Individual Project Plan</w:t>
+              <w:t>Project Description:</w:t>
             </w:r>
             <w:r>
               <w:rPr>
@@ -762,7 +897,7 @@
                 <w:noProof/>
                 <w:webHidden/>
               </w:rPr>
-              <w:instrText xml:space="preserve"> PAGEREF _Toc97507203 \h </w:instrText>
+              <w:instrText xml:space="preserve"> PAGEREF _Toc97746269 \h </w:instrText>
             </w:r>
             <w:r>
               <w:rPr>
@@ -782,7 +917,7 @@
                 <w:noProof/>
                 <w:webHidden/>
               </w:rPr>
-              <w:t>1</w:t>
+              <w:t>3</w:t>
             </w:r>
             <w:r>
               <w:rPr>
@@ -805,14 +940,14 @@
               <w:lang w:val="en-NL" w:eastAsia="en-NL"/>
             </w:rPr>
           </w:pPr>
-          <w:hyperlink w:anchor="_Toc97507204" w:history="1">
+          <w:hyperlink w:anchor="_Toc97746270" w:history="1">
             <w:r>
               <w:rPr>
                 <w:rStyle w:val="Hyperlink"/>
                 <w:noProof/>
                 <w:lang w:val="en-GB"/>
               </w:rPr>
-              <w:t>Project Description:</w:t>
+              <w:t>User Stories:</w:t>
             </w:r>
             <w:r>
               <w:rPr>
@@ -833,7 +968,7 @@
                 <w:noProof/>
                 <w:webHidden/>
               </w:rPr>
-              <w:instrText xml:space="preserve"> PAGEREF _Toc97507204 \h </w:instrText>
+              <w:instrText xml:space="preserve"> PAGEREF _Toc97746270 \h </w:instrText>
             </w:r>
             <w:r>
               <w:rPr>
@@ -866,7 +1001,7 @@
         </w:p>
         <w:p>
           <w:pPr>
-            <w:pStyle w:val="TOC2"/>
+            <w:pStyle w:val="TOC1"/>
             <w:tabs>
               <w:tab w:val="right" w:leader="dot" w:pos="9016"/>
             </w:tabs>
@@ -876,14 +1011,14 @@
               <w:lang w:val="en-NL" w:eastAsia="en-NL"/>
             </w:rPr>
           </w:pPr>
-          <w:hyperlink w:anchor="_Toc97507205" w:history="1">
+          <w:hyperlink w:anchor="_Toc97746271" w:history="1">
             <w:r>
               <w:rPr>
                 <w:rStyle w:val="Hyperlink"/>
                 <w:noProof/>
-                <w:lang w:val="en-GB"/>
-              </w:rPr>
-              <w:t>User Stories:</w:t>
+                <w:lang w:val="en-US"/>
+              </w:rPr>
+              <w:t>Product Backlog:</w:t>
             </w:r>
             <w:r>
               <w:rPr>
@@ -904,7 +1039,7 @@
                 <w:noProof/>
                 <w:webHidden/>
               </w:rPr>
-              <w:instrText xml:space="preserve"> PAGEREF _Toc97507205 \h </w:instrText>
+              <w:instrText xml:space="preserve"> PAGEREF _Toc97746271 \h </w:instrText>
             </w:r>
             <w:r>
               <w:rPr>
@@ -924,7 +1059,7 @@
                 <w:noProof/>
                 <w:webHidden/>
               </w:rPr>
-              <w:t>3</w:t>
+              <w:t>8</w:t>
             </w:r>
             <w:r>
               <w:rPr>
@@ -970,7 +1105,7 @@
           <w:lang w:val="en-GB"/>
         </w:rPr>
       </w:pPr>
-      <w:bookmarkStart w:id="1" w:name="_Toc97507204"/>
+      <w:bookmarkStart w:id="3" w:name="_Toc97746269"/>
       <w:r>
         <w:rPr>
           <w:sz w:val="40"/>
@@ -980,7 +1115,7 @@
         <w:lastRenderedPageBreak/>
         <w:t>Project Description:</w:t>
       </w:r>
-      <w:bookmarkEnd w:id="1"/>
+      <w:bookmarkEnd w:id="3"/>
     </w:p>
     <w:p>
       <w:pPr>
@@ -1121,7 +1256,7 @@
           <w:lang w:val="en-GB"/>
         </w:rPr>
       </w:pPr>
-      <w:bookmarkStart w:id="2" w:name="_Toc97507205"/>
+      <w:bookmarkStart w:id="4" w:name="_Toc97746270"/>
       <w:r>
         <w:rPr>
           <w:sz w:val="40"/>
@@ -1130,20 +1265,21 @@
         </w:rPr>
         <w:t>User Stories:</w:t>
       </w:r>
-      <w:bookmarkEnd w:id="2"/>
+      <w:bookmarkEnd w:id="4"/>
     </w:p>
     <w:tbl>
       <w:tblPr>
         <w:tblStyle w:val="GridTable6Colorful"/>
-        <w:tblW w:w="9016" w:type="dxa"/>
+        <w:tblW w:w="9634" w:type="dxa"/>
         <w:tblLayout w:type="fixed"/>
         <w:tblLook w:val="04A0" w:firstRow="1" w:lastRow="0" w:firstColumn="1" w:lastColumn="0" w:noHBand="0" w:noVBand="1"/>
       </w:tblPr>
       <w:tblGrid>
-        <w:gridCol w:w="539"/>
-        <w:gridCol w:w="2107"/>
-        <w:gridCol w:w="5146"/>
-        <w:gridCol w:w="1224"/>
+        <w:gridCol w:w="497"/>
+        <w:gridCol w:w="2333"/>
+        <w:gridCol w:w="4004"/>
+        <w:gridCol w:w="1241"/>
+        <w:gridCol w:w="1559"/>
       </w:tblGrid>
       <w:tr>
         <w:trPr>
@@ -1152,7 +1288,7 @@
         <w:tc>
           <w:tcPr>
             <w:cnfStyle w:val="001000000000" w:firstRow="0" w:lastRow="0" w:firstColumn="1" w:lastColumn="0" w:oddVBand="0" w:evenVBand="0" w:oddHBand="0" w:evenHBand="0" w:firstRowFirstColumn="0" w:firstRowLastColumn="0" w:lastRowFirstColumn="0" w:lastRowLastColumn="0"/>
-            <w:tcW w:w="539" w:type="dxa"/>
+            <w:tcW w:w="497" w:type="dxa"/>
           </w:tcPr>
           <w:p>
             <w:pPr>
@@ -1175,7 +1311,7 @@
         </w:tc>
         <w:tc>
           <w:tcPr>
-            <w:tcW w:w="2107" w:type="dxa"/>
+            <w:tcW w:w="2333" w:type="dxa"/>
           </w:tcPr>
           <w:p>
             <w:pPr>
@@ -1199,7 +1335,7 @@
         </w:tc>
         <w:tc>
           <w:tcPr>
-            <w:tcW w:w="5146" w:type="dxa"/>
+            <w:tcW w:w="4004" w:type="dxa"/>
           </w:tcPr>
           <w:p>
             <w:pPr>
@@ -1223,7 +1359,7 @@
         </w:tc>
         <w:tc>
           <w:tcPr>
-            <w:tcW w:w="1224" w:type="dxa"/>
+            <w:tcW w:w="1241" w:type="dxa"/>
           </w:tcPr>
           <w:p>
             <w:pPr>
@@ -1235,6 +1371,7 @@
                 <w:lang w:val="en-GB"/>
               </w:rPr>
             </w:pPr>
+            <w:proofErr w:type="spellStart"/>
             <w:r>
               <w:rPr>
                 <w:sz w:val="26"/>
@@ -1242,6 +1379,31 @@
                 <w:lang w:val="en-GB"/>
               </w:rPr>
               <w:t>MoSCoW</w:t>
+            </w:r>
+            <w:proofErr w:type="spellEnd"/>
+          </w:p>
+        </w:tc>
+        <w:tc>
+          <w:tcPr>
+            <w:tcW w:w="1559" w:type="dxa"/>
+          </w:tcPr>
+          <w:p>
+            <w:pPr>
+              <w:jc w:val="center"/>
+              <w:cnfStyle w:val="100000000000" w:firstRow="1" w:lastRow="0" w:firstColumn="0" w:lastColumn="0" w:oddVBand="0" w:evenVBand="0" w:oddHBand="0" w:evenHBand="0" w:firstRowFirstColumn="0" w:firstRowLastColumn="0" w:lastRowFirstColumn="0" w:lastRowLastColumn="0"/>
+              <w:rPr>
+                <w:sz w:val="26"/>
+                <w:szCs w:val="26"/>
+                <w:lang w:val="en-GB"/>
+              </w:rPr>
+            </w:pPr>
+            <w:r>
+              <w:rPr>
+                <w:sz w:val="26"/>
+                <w:szCs w:val="26"/>
+                <w:lang w:val="en-GB"/>
+              </w:rPr>
+              <w:t>Estimation</w:t>
             </w:r>
           </w:p>
         </w:tc>
@@ -1253,7 +1415,7 @@
         <w:tc>
           <w:tcPr>
             <w:cnfStyle w:val="001000000000" w:firstRow="0" w:lastRow="0" w:firstColumn="1" w:lastColumn="0" w:oddVBand="0" w:evenVBand="0" w:oddHBand="0" w:evenHBand="0" w:firstRowFirstColumn="0" w:firstRowLastColumn="0" w:lastRowFirstColumn="0" w:lastRowLastColumn="0"/>
-            <w:tcW w:w="539" w:type="dxa"/>
+            <w:tcW w:w="497" w:type="dxa"/>
           </w:tcPr>
           <w:p>
             <w:pPr>
@@ -1280,7 +1442,7 @@
         </w:tc>
         <w:tc>
           <w:tcPr>
-            <w:tcW w:w="2107" w:type="dxa"/>
+            <w:tcW w:w="2333" w:type="dxa"/>
           </w:tcPr>
           <w:p>
             <w:pPr>
@@ -1304,7 +1466,7 @@
         </w:tc>
         <w:tc>
           <w:tcPr>
-            <w:tcW w:w="5146" w:type="dxa"/>
+            <w:tcW w:w="4004" w:type="dxa"/>
           </w:tcPr>
           <w:p>
             <w:pPr>
@@ -1361,11 +1523,12 @@
         </w:tc>
         <w:tc>
           <w:tcPr>
-            <w:tcW w:w="1224" w:type="dxa"/>
-          </w:tcPr>
-          <w:p>
-            <w:pPr>
-              <w:spacing w:line="276" w:lineRule="auto"/>
+            <w:tcW w:w="1241" w:type="dxa"/>
+          </w:tcPr>
+          <w:p>
+            <w:pPr>
+              <w:spacing w:line="276" w:lineRule="auto"/>
+              <w:jc w:val="center"/>
               <w:cnfStyle w:val="000000100000" w:firstRow="0" w:lastRow="0" w:firstColumn="0" w:lastColumn="0" w:oddVBand="0" w:evenVBand="0" w:oddHBand="1" w:evenHBand="0" w:firstRowFirstColumn="0" w:firstRowLastColumn="0" w:lastRowFirstColumn="0" w:lastRowLastColumn="0"/>
               <w:rPr>
                 <w:lang w:val="en-GB"/>
@@ -1376,6 +1539,27 @@
                 <w:lang w:val="en-GB"/>
               </w:rPr>
               <w:t>M</w:t>
+            </w:r>
+          </w:p>
+        </w:tc>
+        <w:tc>
+          <w:tcPr>
+            <w:tcW w:w="1559" w:type="dxa"/>
+          </w:tcPr>
+          <w:p>
+            <w:pPr>
+              <w:spacing w:line="276" w:lineRule="auto"/>
+              <w:jc w:val="center"/>
+              <w:cnfStyle w:val="000000100000" w:firstRow="0" w:lastRow="0" w:firstColumn="0" w:lastColumn="0" w:oddVBand="0" w:evenVBand="0" w:oddHBand="1" w:evenHBand="0" w:firstRowFirstColumn="0" w:firstRowLastColumn="0" w:lastRowFirstColumn="0" w:lastRowLastColumn="0"/>
+              <w:rPr>
+                <w:lang w:val="en-GB"/>
+              </w:rPr>
+            </w:pPr>
+            <w:r>
+              <w:rPr>
+                <w:lang w:val="en-GB"/>
+              </w:rPr>
+              <w:t>4</w:t>
             </w:r>
           </w:p>
         </w:tc>
@@ -1384,7 +1568,7 @@
         <w:tc>
           <w:tcPr>
             <w:cnfStyle w:val="001000000000" w:firstRow="0" w:lastRow="0" w:firstColumn="1" w:lastColumn="0" w:oddVBand="0" w:evenVBand="0" w:oddHBand="0" w:evenHBand="0" w:firstRowFirstColumn="0" w:firstRowLastColumn="0" w:lastRowFirstColumn="0" w:lastRowLastColumn="0"/>
-            <w:tcW w:w="539" w:type="dxa"/>
+            <w:tcW w:w="497" w:type="dxa"/>
           </w:tcPr>
           <w:p>
             <w:pPr>
@@ -1411,7 +1595,7 @@
         </w:tc>
         <w:tc>
           <w:tcPr>
-            <w:tcW w:w="2107" w:type="dxa"/>
+            <w:tcW w:w="2333" w:type="dxa"/>
           </w:tcPr>
           <w:p>
             <w:pPr>
@@ -1435,7 +1619,7 @@
         </w:tc>
         <w:tc>
           <w:tcPr>
-            <w:tcW w:w="5146" w:type="dxa"/>
+            <w:tcW w:w="4004" w:type="dxa"/>
           </w:tcPr>
           <w:p>
             <w:pPr>
@@ -1524,11 +1708,12 @@
         </w:tc>
         <w:tc>
           <w:tcPr>
-            <w:tcW w:w="1224" w:type="dxa"/>
-          </w:tcPr>
-          <w:p>
-            <w:pPr>
-              <w:spacing w:line="276" w:lineRule="auto"/>
+            <w:tcW w:w="1241" w:type="dxa"/>
+          </w:tcPr>
+          <w:p>
+            <w:pPr>
+              <w:spacing w:line="276" w:lineRule="auto"/>
+              <w:jc w:val="center"/>
               <w:cnfStyle w:val="000000000000" w:firstRow="0" w:lastRow="0" w:firstColumn="0" w:lastColumn="0" w:oddVBand="0" w:evenVBand="0" w:oddHBand="0" w:evenHBand="0" w:firstRowFirstColumn="0" w:firstRowLastColumn="0" w:lastRowFirstColumn="0" w:lastRowLastColumn="0"/>
               <w:rPr>
                 <w:lang w:val="en-GB"/>
@@ -1539,6 +1724,27 @@
                 <w:lang w:val="en-GB"/>
               </w:rPr>
               <w:t>M</w:t>
+            </w:r>
+          </w:p>
+        </w:tc>
+        <w:tc>
+          <w:tcPr>
+            <w:tcW w:w="1559" w:type="dxa"/>
+          </w:tcPr>
+          <w:p>
+            <w:pPr>
+              <w:spacing w:line="276" w:lineRule="auto"/>
+              <w:jc w:val="center"/>
+              <w:cnfStyle w:val="000000000000" w:firstRow="0" w:lastRow="0" w:firstColumn="0" w:lastColumn="0" w:oddVBand="0" w:evenVBand="0" w:oddHBand="0" w:evenHBand="0" w:firstRowFirstColumn="0" w:firstRowLastColumn="0" w:lastRowFirstColumn="0" w:lastRowLastColumn="0"/>
+              <w:rPr>
+                <w:lang w:val="en-GB"/>
+              </w:rPr>
+            </w:pPr>
+            <w:r>
+              <w:rPr>
+                <w:lang w:val="en-GB"/>
+              </w:rPr>
+              <w:t>6</w:t>
             </w:r>
           </w:p>
         </w:tc>
@@ -1550,7 +1756,7 @@
         <w:tc>
           <w:tcPr>
             <w:cnfStyle w:val="001000000000" w:firstRow="0" w:lastRow="0" w:firstColumn="1" w:lastColumn="0" w:oddVBand="0" w:evenVBand="0" w:oddHBand="0" w:evenHBand="0" w:firstRowFirstColumn="0" w:firstRowLastColumn="0" w:lastRowFirstColumn="0" w:lastRowLastColumn="0"/>
-            <w:tcW w:w="539" w:type="dxa"/>
+            <w:tcW w:w="497" w:type="dxa"/>
           </w:tcPr>
           <w:p>
             <w:pPr>
@@ -1577,7 +1783,7 @@
         </w:tc>
         <w:tc>
           <w:tcPr>
-            <w:tcW w:w="2107" w:type="dxa"/>
+            <w:tcW w:w="2333" w:type="dxa"/>
           </w:tcPr>
           <w:p>
             <w:pPr>
@@ -1601,7 +1807,7 @@
         </w:tc>
         <w:tc>
           <w:tcPr>
-            <w:tcW w:w="5146" w:type="dxa"/>
+            <w:tcW w:w="4004" w:type="dxa"/>
           </w:tcPr>
           <w:p>
             <w:pPr>
@@ -1666,11 +1872,12 @@
         </w:tc>
         <w:tc>
           <w:tcPr>
-            <w:tcW w:w="1224" w:type="dxa"/>
-          </w:tcPr>
-          <w:p>
-            <w:pPr>
-              <w:spacing w:line="276" w:lineRule="auto"/>
+            <w:tcW w:w="1241" w:type="dxa"/>
+          </w:tcPr>
+          <w:p>
+            <w:pPr>
+              <w:spacing w:line="276" w:lineRule="auto"/>
+              <w:jc w:val="center"/>
               <w:cnfStyle w:val="000000100000" w:firstRow="0" w:lastRow="0" w:firstColumn="0" w:lastColumn="0" w:oddVBand="0" w:evenVBand="0" w:oddHBand="1" w:evenHBand="0" w:firstRowFirstColumn="0" w:firstRowLastColumn="0" w:lastRowFirstColumn="0" w:lastRowLastColumn="0"/>
               <w:rPr>
                 <w:lang w:val="en-GB"/>
@@ -1681,6 +1888,27 @@
                 <w:lang w:val="en-GB"/>
               </w:rPr>
               <w:t>M</w:t>
+            </w:r>
+          </w:p>
+        </w:tc>
+        <w:tc>
+          <w:tcPr>
+            <w:tcW w:w="1559" w:type="dxa"/>
+          </w:tcPr>
+          <w:p>
+            <w:pPr>
+              <w:spacing w:line="276" w:lineRule="auto"/>
+              <w:jc w:val="center"/>
+              <w:cnfStyle w:val="000000100000" w:firstRow="0" w:lastRow="0" w:firstColumn="0" w:lastColumn="0" w:oddVBand="0" w:evenVBand="0" w:oddHBand="1" w:evenHBand="0" w:firstRowFirstColumn="0" w:firstRowLastColumn="0" w:lastRowFirstColumn="0" w:lastRowLastColumn="0"/>
+              <w:rPr>
+                <w:lang w:val="en-GB"/>
+              </w:rPr>
+            </w:pPr>
+            <w:r>
+              <w:rPr>
+                <w:lang w:val="en-GB"/>
+              </w:rPr>
+              <w:t>2</w:t>
             </w:r>
           </w:p>
         </w:tc>
@@ -1689,7 +1917,7 @@
         <w:tc>
           <w:tcPr>
             <w:cnfStyle w:val="001000000000" w:firstRow="0" w:lastRow="0" w:firstColumn="1" w:lastColumn="0" w:oddVBand="0" w:evenVBand="0" w:oddHBand="0" w:evenHBand="0" w:firstRowFirstColumn="0" w:firstRowLastColumn="0" w:lastRowFirstColumn="0" w:lastRowLastColumn="0"/>
-            <w:tcW w:w="539" w:type="dxa"/>
+            <w:tcW w:w="497" w:type="dxa"/>
           </w:tcPr>
           <w:p>
             <w:pPr>
@@ -1716,7 +1944,7 @@
         </w:tc>
         <w:tc>
           <w:tcPr>
-            <w:tcW w:w="2107" w:type="dxa"/>
+            <w:tcW w:w="2333" w:type="dxa"/>
           </w:tcPr>
           <w:p>
             <w:pPr>
@@ -1756,7 +1984,7 @@
         </w:tc>
         <w:tc>
           <w:tcPr>
-            <w:tcW w:w="5146" w:type="dxa"/>
+            <w:tcW w:w="4004" w:type="dxa"/>
           </w:tcPr>
           <w:p>
             <w:pPr>
@@ -1821,11 +2049,12 @@
         </w:tc>
         <w:tc>
           <w:tcPr>
-            <w:tcW w:w="1224" w:type="dxa"/>
-          </w:tcPr>
-          <w:p>
-            <w:pPr>
-              <w:spacing w:line="276" w:lineRule="auto"/>
+            <w:tcW w:w="1241" w:type="dxa"/>
+          </w:tcPr>
+          <w:p>
+            <w:pPr>
+              <w:spacing w:line="276" w:lineRule="auto"/>
+              <w:jc w:val="center"/>
               <w:cnfStyle w:val="000000000000" w:firstRow="0" w:lastRow="0" w:firstColumn="0" w:lastColumn="0" w:oddVBand="0" w:evenVBand="0" w:oddHBand="0" w:evenHBand="0" w:firstRowFirstColumn="0" w:firstRowLastColumn="0" w:lastRowFirstColumn="0" w:lastRowLastColumn="0"/>
               <w:rPr>
                 <w:lang w:val="en-GB"/>
@@ -1836,6 +2065,27 @@
                 <w:lang w:val="en-GB"/>
               </w:rPr>
               <w:t>M</w:t>
+            </w:r>
+          </w:p>
+        </w:tc>
+        <w:tc>
+          <w:tcPr>
+            <w:tcW w:w="1559" w:type="dxa"/>
+          </w:tcPr>
+          <w:p>
+            <w:pPr>
+              <w:spacing w:line="276" w:lineRule="auto"/>
+              <w:jc w:val="center"/>
+              <w:cnfStyle w:val="000000000000" w:firstRow="0" w:lastRow="0" w:firstColumn="0" w:lastColumn="0" w:oddVBand="0" w:evenVBand="0" w:oddHBand="0" w:evenHBand="0" w:firstRowFirstColumn="0" w:firstRowLastColumn="0" w:lastRowFirstColumn="0" w:lastRowLastColumn="0"/>
+              <w:rPr>
+                <w:lang w:val="en-GB"/>
+              </w:rPr>
+            </w:pPr>
+            <w:r>
+              <w:rPr>
+                <w:lang w:val="en-GB"/>
+              </w:rPr>
+              <w:t>4</w:t>
             </w:r>
           </w:p>
         </w:tc>
@@ -1847,7 +2097,7 @@
         <w:tc>
           <w:tcPr>
             <w:cnfStyle w:val="001000000000" w:firstRow="0" w:lastRow="0" w:firstColumn="1" w:lastColumn="0" w:oddVBand="0" w:evenVBand="0" w:oddHBand="0" w:evenHBand="0" w:firstRowFirstColumn="0" w:firstRowLastColumn="0" w:lastRowFirstColumn="0" w:lastRowLastColumn="0"/>
-            <w:tcW w:w="539" w:type="dxa"/>
+            <w:tcW w:w="497" w:type="dxa"/>
           </w:tcPr>
           <w:p>
             <w:pPr>
@@ -1874,25 +2124,25 @@
         </w:tc>
         <w:tc>
           <w:tcPr>
-            <w:tcW w:w="2107" w:type="dxa"/>
-          </w:tcPr>
-          <w:p>
-            <w:pPr>
-              <w:spacing w:line="276" w:lineRule="auto"/>
-              <w:cnfStyle w:val="000000100000" w:firstRow="0" w:lastRow="0" w:firstColumn="0" w:lastColumn="0" w:oddVBand="0" w:evenVBand="0" w:oddHBand="1" w:evenHBand="0" w:firstRowFirstColumn="0" w:firstRowLastColumn="0" w:lastRowFirstColumn="0" w:lastRowLastColumn="0"/>
-              <w:rPr>
-                <w:sz w:val="26"/>
-                <w:szCs w:val="26"/>
-                <w:lang w:val="en-GB"/>
-              </w:rPr>
-            </w:pPr>
-            <w:r>
-              <w:rPr>
-                <w:sz w:val="26"/>
-                <w:szCs w:val="26"/>
-                <w:lang w:val="en-GB"/>
-              </w:rPr>
-              <w:t xml:space="preserve">As a user I want to be able to filter the places I am seeing based </w:t>
+            <w:tcW w:w="2333" w:type="dxa"/>
+          </w:tcPr>
+          <w:p>
+            <w:pPr>
+              <w:spacing w:line="276" w:lineRule="auto"/>
+              <w:cnfStyle w:val="000000100000" w:firstRow="0" w:lastRow="0" w:firstColumn="0" w:lastColumn="0" w:oddVBand="0" w:evenVBand="0" w:oddHBand="1" w:evenHBand="0" w:firstRowFirstColumn="0" w:firstRowLastColumn="0" w:lastRowFirstColumn="0" w:lastRowLastColumn="0"/>
+              <w:rPr>
+                <w:sz w:val="26"/>
+                <w:szCs w:val="26"/>
+                <w:lang w:val="en-GB"/>
+              </w:rPr>
+            </w:pPr>
+            <w:r>
+              <w:rPr>
+                <w:sz w:val="26"/>
+                <w:szCs w:val="26"/>
+                <w:lang w:val="en-GB"/>
+              </w:rPr>
+              <w:t xml:space="preserve">As a user I want to be able to filter the places I am seeing </w:t>
             </w:r>
             <w:r>
               <w:rPr>
@@ -1901,13 +2151,13 @@
                 <w:lang w:val="en-GB"/>
               </w:rPr>
               <w:lastRenderedPageBreak/>
-              <w:t>on a city or type of attraction so that I can find what I am looking for faster</w:t>
-            </w:r>
-          </w:p>
-        </w:tc>
-        <w:tc>
-          <w:tcPr>
-            <w:tcW w:w="5146" w:type="dxa"/>
+              <w:t>based on a city or type of attraction so that I can find what I am looking for faster</w:t>
+            </w:r>
+          </w:p>
+        </w:tc>
+        <w:tc>
+          <w:tcPr>
+            <w:tcW w:w="4004" w:type="dxa"/>
           </w:tcPr>
           <w:p>
             <w:pPr>
@@ -1937,6 +2187,7 @@
               <w:rPr>
                 <w:lang w:val="en-GB"/>
               </w:rPr>
+              <w:lastRenderedPageBreak/>
               <w:t xml:space="preserve">Given that the user is on the sites overview page </w:t>
             </w:r>
           </w:p>
@@ -1967,18 +2218,18 @@
               <w:rPr>
                 <w:lang w:val="en-GB"/>
               </w:rPr>
-              <w:lastRenderedPageBreak/>
               <w:t>Then the content should be updated accordingly.</w:t>
             </w:r>
           </w:p>
         </w:tc>
         <w:tc>
           <w:tcPr>
-            <w:tcW w:w="1224" w:type="dxa"/>
-          </w:tcPr>
-          <w:p>
-            <w:pPr>
-              <w:spacing w:line="276" w:lineRule="auto"/>
+            <w:tcW w:w="1241" w:type="dxa"/>
+          </w:tcPr>
+          <w:p>
+            <w:pPr>
+              <w:spacing w:line="276" w:lineRule="auto"/>
+              <w:jc w:val="center"/>
               <w:cnfStyle w:val="000000100000" w:firstRow="0" w:lastRow="0" w:firstColumn="0" w:lastColumn="0" w:oddVBand="0" w:evenVBand="0" w:oddHBand="1" w:evenHBand="0" w:firstRowFirstColumn="0" w:firstRowLastColumn="0" w:lastRowFirstColumn="0" w:lastRowLastColumn="0"/>
               <w:rPr>
                 <w:lang w:val="en-GB"/>
@@ -1993,12 +2244,33 @@
             </w:r>
           </w:p>
         </w:tc>
+        <w:tc>
+          <w:tcPr>
+            <w:tcW w:w="1559" w:type="dxa"/>
+          </w:tcPr>
+          <w:p>
+            <w:pPr>
+              <w:spacing w:line="276" w:lineRule="auto"/>
+              <w:jc w:val="center"/>
+              <w:cnfStyle w:val="000000100000" w:firstRow="0" w:lastRow="0" w:firstColumn="0" w:lastColumn="0" w:oddVBand="0" w:evenVBand="0" w:oddHBand="1" w:evenHBand="0" w:firstRowFirstColumn="0" w:firstRowLastColumn="0" w:lastRowFirstColumn="0" w:lastRowLastColumn="0"/>
+              <w:rPr>
+                <w:lang w:val="en-GB"/>
+              </w:rPr>
+            </w:pPr>
+            <w:r>
+              <w:rPr>
+                <w:lang w:val="en-GB"/>
+              </w:rPr>
+              <w:t>2</w:t>
+            </w:r>
+          </w:p>
+        </w:tc>
       </w:tr>
       <w:tr>
         <w:tc>
           <w:tcPr>
             <w:cnfStyle w:val="001000000000" w:firstRow="0" w:lastRow="0" w:firstColumn="1" w:lastColumn="0" w:oddVBand="0" w:evenVBand="0" w:oddHBand="0" w:evenHBand="0" w:firstRowFirstColumn="0" w:firstRowLastColumn="0" w:lastRowFirstColumn="0" w:lastRowLastColumn="0"/>
-            <w:tcW w:w="539" w:type="dxa"/>
+            <w:tcW w:w="497" w:type="dxa"/>
           </w:tcPr>
           <w:p>
             <w:pPr>
@@ -2025,7 +2297,7 @@
         </w:tc>
         <w:tc>
           <w:tcPr>
-            <w:tcW w:w="2107" w:type="dxa"/>
+            <w:tcW w:w="2333" w:type="dxa"/>
           </w:tcPr>
           <w:p>
             <w:pPr>
@@ -2049,7 +2321,7 @@
         </w:tc>
         <w:tc>
           <w:tcPr>
-            <w:tcW w:w="5146" w:type="dxa"/>
+            <w:tcW w:w="4004" w:type="dxa"/>
           </w:tcPr>
           <w:p>
             <w:pPr>
@@ -2114,11 +2386,12 @@
         </w:tc>
         <w:tc>
           <w:tcPr>
-            <w:tcW w:w="1224" w:type="dxa"/>
-          </w:tcPr>
-          <w:p>
-            <w:pPr>
-              <w:spacing w:line="276" w:lineRule="auto"/>
+            <w:tcW w:w="1241" w:type="dxa"/>
+          </w:tcPr>
+          <w:p>
+            <w:pPr>
+              <w:spacing w:line="276" w:lineRule="auto"/>
+              <w:jc w:val="center"/>
               <w:cnfStyle w:val="000000000000" w:firstRow="0" w:lastRow="0" w:firstColumn="0" w:lastColumn="0" w:oddVBand="0" w:evenVBand="0" w:oddHBand="0" w:evenHBand="0" w:firstRowFirstColumn="0" w:firstRowLastColumn="0" w:lastRowFirstColumn="0" w:lastRowLastColumn="0"/>
               <w:rPr>
                 <w:lang w:val="en-GB"/>
@@ -2129,6 +2402,27 @@
                 <w:lang w:val="en-GB"/>
               </w:rPr>
               <w:t>M</w:t>
+            </w:r>
+          </w:p>
+        </w:tc>
+        <w:tc>
+          <w:tcPr>
+            <w:tcW w:w="1559" w:type="dxa"/>
+          </w:tcPr>
+          <w:p>
+            <w:pPr>
+              <w:spacing w:line="276" w:lineRule="auto"/>
+              <w:jc w:val="center"/>
+              <w:cnfStyle w:val="000000000000" w:firstRow="0" w:lastRow="0" w:firstColumn="0" w:lastColumn="0" w:oddVBand="0" w:evenVBand="0" w:oddHBand="0" w:evenHBand="0" w:firstRowFirstColumn="0" w:firstRowLastColumn="0" w:lastRowFirstColumn="0" w:lastRowLastColumn="0"/>
+              <w:rPr>
+                <w:lang w:val="en-GB"/>
+              </w:rPr>
+            </w:pPr>
+            <w:r>
+              <w:rPr>
+                <w:lang w:val="en-GB"/>
+              </w:rPr>
+              <w:t>4</w:t>
             </w:r>
           </w:p>
         </w:tc>
@@ -2140,7 +2434,7 @@
         <w:tc>
           <w:tcPr>
             <w:cnfStyle w:val="001000000000" w:firstRow="0" w:lastRow="0" w:firstColumn="1" w:lastColumn="0" w:oddVBand="0" w:evenVBand="0" w:oddHBand="0" w:evenHBand="0" w:firstRowFirstColumn="0" w:firstRowLastColumn="0" w:lastRowFirstColumn="0" w:lastRowLastColumn="0"/>
-            <w:tcW w:w="539" w:type="dxa"/>
+            <w:tcW w:w="497" w:type="dxa"/>
           </w:tcPr>
           <w:p>
             <w:pPr>
@@ -2167,7 +2461,7 @@
         </w:tc>
         <w:tc>
           <w:tcPr>
-            <w:tcW w:w="2107" w:type="dxa"/>
+            <w:tcW w:w="2333" w:type="dxa"/>
           </w:tcPr>
           <w:p>
             <w:pPr>
@@ -2191,7 +2485,7 @@
         </w:tc>
         <w:tc>
           <w:tcPr>
-            <w:tcW w:w="5146" w:type="dxa"/>
+            <w:tcW w:w="4004" w:type="dxa"/>
           </w:tcPr>
           <w:p>
             <w:pPr>
@@ -2256,11 +2550,12 @@
         </w:tc>
         <w:tc>
           <w:tcPr>
-            <w:tcW w:w="1224" w:type="dxa"/>
-          </w:tcPr>
-          <w:p>
-            <w:pPr>
-              <w:spacing w:line="276" w:lineRule="auto"/>
+            <w:tcW w:w="1241" w:type="dxa"/>
+          </w:tcPr>
+          <w:p>
+            <w:pPr>
+              <w:spacing w:line="276" w:lineRule="auto"/>
+              <w:jc w:val="center"/>
               <w:cnfStyle w:val="000000100000" w:firstRow="0" w:lastRow="0" w:firstColumn="0" w:lastColumn="0" w:oddVBand="0" w:evenVBand="0" w:oddHBand="1" w:evenHBand="0" w:firstRowFirstColumn="0" w:firstRowLastColumn="0" w:lastRowFirstColumn="0" w:lastRowLastColumn="0"/>
               <w:rPr>
                 <w:lang w:val="en-GB"/>
@@ -2271,6 +2566,27 @@
                 <w:lang w:val="en-GB"/>
               </w:rPr>
               <w:t>S</w:t>
+            </w:r>
+          </w:p>
+        </w:tc>
+        <w:tc>
+          <w:tcPr>
+            <w:tcW w:w="1559" w:type="dxa"/>
+          </w:tcPr>
+          <w:p>
+            <w:pPr>
+              <w:spacing w:line="276" w:lineRule="auto"/>
+              <w:jc w:val="center"/>
+              <w:cnfStyle w:val="000000100000" w:firstRow="0" w:lastRow="0" w:firstColumn="0" w:lastColumn="0" w:oddVBand="0" w:evenVBand="0" w:oddHBand="1" w:evenHBand="0" w:firstRowFirstColumn="0" w:firstRowLastColumn="0" w:lastRowFirstColumn="0" w:lastRowLastColumn="0"/>
+              <w:rPr>
+                <w:lang w:val="en-GB"/>
+              </w:rPr>
+            </w:pPr>
+            <w:r>
+              <w:rPr>
+                <w:lang w:val="en-GB"/>
+              </w:rPr>
+              <w:t>2</w:t>
             </w:r>
           </w:p>
         </w:tc>
@@ -2279,7 +2595,7 @@
         <w:tc>
           <w:tcPr>
             <w:cnfStyle w:val="001000000000" w:firstRow="0" w:lastRow="0" w:firstColumn="1" w:lastColumn="0" w:oddVBand="0" w:evenVBand="0" w:oddHBand="0" w:evenHBand="0" w:firstRowFirstColumn="0" w:firstRowLastColumn="0" w:lastRowFirstColumn="0" w:lastRowLastColumn="0"/>
-            <w:tcW w:w="539" w:type="dxa"/>
+            <w:tcW w:w="497" w:type="dxa"/>
           </w:tcPr>
           <w:p>
             <w:pPr>
@@ -2306,7 +2622,7 @@
         </w:tc>
         <w:tc>
           <w:tcPr>
-            <w:tcW w:w="2107" w:type="dxa"/>
+            <w:tcW w:w="2333" w:type="dxa"/>
           </w:tcPr>
           <w:p>
             <w:pPr>
@@ -2330,7 +2646,7 @@
         </w:tc>
         <w:tc>
           <w:tcPr>
-            <w:tcW w:w="5146" w:type="dxa"/>
+            <w:tcW w:w="4004" w:type="dxa"/>
           </w:tcPr>
           <w:p>
             <w:pPr>
@@ -2395,11 +2711,12 @@
         </w:tc>
         <w:tc>
           <w:tcPr>
-            <w:tcW w:w="1224" w:type="dxa"/>
-          </w:tcPr>
-          <w:p>
-            <w:pPr>
-              <w:spacing w:line="276" w:lineRule="auto"/>
+            <w:tcW w:w="1241" w:type="dxa"/>
+          </w:tcPr>
+          <w:p>
+            <w:pPr>
+              <w:spacing w:line="276" w:lineRule="auto"/>
+              <w:jc w:val="center"/>
               <w:cnfStyle w:val="000000000000" w:firstRow="0" w:lastRow="0" w:firstColumn="0" w:lastColumn="0" w:oddVBand="0" w:evenVBand="0" w:oddHBand="0" w:evenHBand="0" w:firstRowFirstColumn="0" w:firstRowLastColumn="0" w:lastRowFirstColumn="0" w:lastRowLastColumn="0"/>
               <w:rPr>
                 <w:lang w:val="en-GB"/>
@@ -2410,6 +2727,27 @@
                 <w:lang w:val="en-GB"/>
               </w:rPr>
               <w:t>S</w:t>
+            </w:r>
+          </w:p>
+        </w:tc>
+        <w:tc>
+          <w:tcPr>
+            <w:tcW w:w="1559" w:type="dxa"/>
+          </w:tcPr>
+          <w:p>
+            <w:pPr>
+              <w:spacing w:line="276" w:lineRule="auto"/>
+              <w:jc w:val="center"/>
+              <w:cnfStyle w:val="000000000000" w:firstRow="0" w:lastRow="0" w:firstColumn="0" w:lastColumn="0" w:oddVBand="0" w:evenVBand="0" w:oddHBand="0" w:evenHBand="0" w:firstRowFirstColumn="0" w:firstRowLastColumn="0" w:lastRowFirstColumn="0" w:lastRowLastColumn="0"/>
+              <w:rPr>
+                <w:lang w:val="en-GB"/>
+              </w:rPr>
+            </w:pPr>
+            <w:r>
+              <w:rPr>
+                <w:lang w:val="en-GB"/>
+              </w:rPr>
+              <w:t>2</w:t>
             </w:r>
           </w:p>
         </w:tc>
@@ -2421,7 +2759,7 @@
         <w:tc>
           <w:tcPr>
             <w:cnfStyle w:val="001000000000" w:firstRow="0" w:lastRow="0" w:firstColumn="1" w:lastColumn="0" w:oddVBand="0" w:evenVBand="0" w:oddHBand="0" w:evenHBand="0" w:firstRowFirstColumn="0" w:firstRowLastColumn="0" w:lastRowFirstColumn="0" w:lastRowLastColumn="0"/>
-            <w:tcW w:w="539" w:type="dxa"/>
+            <w:tcW w:w="497" w:type="dxa"/>
           </w:tcPr>
           <w:p>
             <w:pPr>
@@ -2448,7 +2786,7 @@
         </w:tc>
         <w:tc>
           <w:tcPr>
-            <w:tcW w:w="2107" w:type="dxa"/>
+            <w:tcW w:w="2333" w:type="dxa"/>
           </w:tcPr>
           <w:p>
             <w:pPr>
@@ -2472,7 +2810,7 @@
         </w:tc>
         <w:tc>
           <w:tcPr>
-            <w:tcW w:w="5146" w:type="dxa"/>
+            <w:tcW w:w="4004" w:type="dxa"/>
           </w:tcPr>
           <w:p>
             <w:pPr>
@@ -2537,11 +2875,12 @@
         </w:tc>
         <w:tc>
           <w:tcPr>
-            <w:tcW w:w="1224" w:type="dxa"/>
-          </w:tcPr>
-          <w:p>
-            <w:pPr>
-              <w:spacing w:line="276" w:lineRule="auto"/>
+            <w:tcW w:w="1241" w:type="dxa"/>
+          </w:tcPr>
+          <w:p>
+            <w:pPr>
+              <w:spacing w:line="276" w:lineRule="auto"/>
+              <w:jc w:val="center"/>
               <w:cnfStyle w:val="000000100000" w:firstRow="0" w:lastRow="0" w:firstColumn="0" w:lastColumn="0" w:oddVBand="0" w:evenVBand="0" w:oddHBand="1" w:evenHBand="0" w:firstRowFirstColumn="0" w:firstRowLastColumn="0" w:lastRowFirstColumn="0" w:lastRowLastColumn="0"/>
               <w:rPr>
                 <w:lang w:val="en-GB"/>
@@ -2552,6 +2891,27 @@
                 <w:lang w:val="en-GB"/>
               </w:rPr>
               <w:t>S</w:t>
+            </w:r>
+          </w:p>
+        </w:tc>
+        <w:tc>
+          <w:tcPr>
+            <w:tcW w:w="1559" w:type="dxa"/>
+          </w:tcPr>
+          <w:p>
+            <w:pPr>
+              <w:spacing w:line="276" w:lineRule="auto"/>
+              <w:jc w:val="center"/>
+              <w:cnfStyle w:val="000000100000" w:firstRow="0" w:lastRow="0" w:firstColumn="0" w:lastColumn="0" w:oddVBand="0" w:evenVBand="0" w:oddHBand="1" w:evenHBand="0" w:firstRowFirstColumn="0" w:firstRowLastColumn="0" w:lastRowFirstColumn="0" w:lastRowLastColumn="0"/>
+              <w:rPr>
+                <w:lang w:val="en-GB"/>
+              </w:rPr>
+            </w:pPr>
+            <w:r>
+              <w:rPr>
+                <w:lang w:val="en-GB"/>
+              </w:rPr>
+              <w:t>1</w:t>
             </w:r>
           </w:p>
         </w:tc>
@@ -2560,7 +2920,7 @@
         <w:tc>
           <w:tcPr>
             <w:cnfStyle w:val="001000000000" w:firstRow="0" w:lastRow="0" w:firstColumn="1" w:lastColumn="0" w:oddVBand="0" w:evenVBand="0" w:oddHBand="0" w:evenHBand="0" w:firstRowFirstColumn="0" w:firstRowLastColumn="0" w:lastRowFirstColumn="0" w:lastRowLastColumn="0"/>
-            <w:tcW w:w="539" w:type="dxa"/>
+            <w:tcW w:w="497" w:type="dxa"/>
           </w:tcPr>
           <w:p>
             <w:pPr>
@@ -2587,7 +2947,7 @@
         </w:tc>
         <w:tc>
           <w:tcPr>
-            <w:tcW w:w="2107" w:type="dxa"/>
+            <w:tcW w:w="2333" w:type="dxa"/>
           </w:tcPr>
           <w:p>
             <w:pPr>
@@ -2605,7 +2965,7 @@
                 <w:szCs w:val="26"/>
                 <w:lang w:val="en-GB"/>
               </w:rPr>
-              <w:t xml:space="preserve">As a user I want to be able to view the list of </w:t>
+              <w:t xml:space="preserve">As a user I want to be able to view the </w:t>
             </w:r>
             <w:r>
               <w:rPr>
@@ -2614,13 +2974,13 @@
                 <w:lang w:val="en-GB"/>
               </w:rPr>
               <w:lastRenderedPageBreak/>
-              <w:t>places in my favourites</w:t>
-            </w:r>
-          </w:p>
-        </w:tc>
-        <w:tc>
-          <w:tcPr>
-            <w:tcW w:w="5146" w:type="dxa"/>
+              <w:t>list of places in my favourites</w:t>
+            </w:r>
+          </w:p>
+        </w:tc>
+        <w:tc>
+          <w:tcPr>
+            <w:tcW w:w="4004" w:type="dxa"/>
           </w:tcPr>
           <w:p>
             <w:pPr>
@@ -2665,6 +3025,7 @@
               <w:rPr>
                 <w:lang w:val="en-GB"/>
               </w:rPr>
+              <w:lastRenderedPageBreak/>
               <w:t>When he clicks the go to favourites button</w:t>
             </w:r>
           </w:p>
@@ -2680,18 +3041,18 @@
               <w:rPr>
                 <w:lang w:val="en-GB"/>
               </w:rPr>
-              <w:lastRenderedPageBreak/>
               <w:t>Then he will be redirected to page where he sees them.</w:t>
             </w:r>
           </w:p>
         </w:tc>
         <w:tc>
           <w:tcPr>
-            <w:tcW w:w="1224" w:type="dxa"/>
-          </w:tcPr>
-          <w:p>
-            <w:pPr>
-              <w:spacing w:line="276" w:lineRule="auto"/>
+            <w:tcW w:w="1241" w:type="dxa"/>
+          </w:tcPr>
+          <w:p>
+            <w:pPr>
+              <w:spacing w:line="276" w:lineRule="auto"/>
+              <w:jc w:val="center"/>
               <w:cnfStyle w:val="000000000000" w:firstRow="0" w:lastRow="0" w:firstColumn="0" w:lastColumn="0" w:oddVBand="0" w:evenVBand="0" w:oddHBand="0" w:evenHBand="0" w:firstRowFirstColumn="0" w:firstRowLastColumn="0" w:lastRowFirstColumn="0" w:lastRowLastColumn="0"/>
               <w:rPr>
                 <w:lang w:val="en-GB"/>
@@ -2703,6 +3064,27 @@
               </w:rPr>
               <w:lastRenderedPageBreak/>
               <w:t>S</w:t>
+            </w:r>
+          </w:p>
+        </w:tc>
+        <w:tc>
+          <w:tcPr>
+            <w:tcW w:w="1559" w:type="dxa"/>
+          </w:tcPr>
+          <w:p>
+            <w:pPr>
+              <w:spacing w:line="276" w:lineRule="auto"/>
+              <w:jc w:val="center"/>
+              <w:cnfStyle w:val="000000000000" w:firstRow="0" w:lastRow="0" w:firstColumn="0" w:lastColumn="0" w:oddVBand="0" w:evenVBand="0" w:oddHBand="0" w:evenHBand="0" w:firstRowFirstColumn="0" w:firstRowLastColumn="0" w:lastRowFirstColumn="0" w:lastRowLastColumn="0"/>
+              <w:rPr>
+                <w:lang w:val="en-GB"/>
+              </w:rPr>
+            </w:pPr>
+            <w:r>
+              <w:rPr>
+                <w:lang w:val="en-GB"/>
+              </w:rPr>
+              <w:t>3</w:t>
             </w:r>
           </w:p>
         </w:tc>
@@ -2714,7 +3096,7 @@
         <w:tc>
           <w:tcPr>
             <w:cnfStyle w:val="001000000000" w:firstRow="0" w:lastRow="0" w:firstColumn="1" w:lastColumn="0" w:oddVBand="0" w:evenVBand="0" w:oddHBand="0" w:evenHBand="0" w:firstRowFirstColumn="0" w:firstRowLastColumn="0" w:lastRowFirstColumn="0" w:lastRowLastColumn="0"/>
-            <w:tcW w:w="539" w:type="dxa"/>
+            <w:tcW w:w="497" w:type="dxa"/>
           </w:tcPr>
           <w:p>
             <w:pPr>
@@ -2741,7 +3123,7 @@
         </w:tc>
         <w:tc>
           <w:tcPr>
-            <w:tcW w:w="2107" w:type="dxa"/>
+            <w:tcW w:w="2333" w:type="dxa"/>
           </w:tcPr>
           <w:p>
             <w:pPr>
@@ -2765,7 +3147,7 @@
         </w:tc>
         <w:tc>
           <w:tcPr>
-            <w:tcW w:w="5146" w:type="dxa"/>
+            <w:tcW w:w="4004" w:type="dxa"/>
           </w:tcPr>
           <w:p>
             <w:pPr>
@@ -2830,11 +3212,12 @@
         </w:tc>
         <w:tc>
           <w:tcPr>
-            <w:tcW w:w="1224" w:type="dxa"/>
-          </w:tcPr>
-          <w:p>
-            <w:pPr>
-              <w:spacing w:line="276" w:lineRule="auto"/>
+            <w:tcW w:w="1241" w:type="dxa"/>
+          </w:tcPr>
+          <w:p>
+            <w:pPr>
+              <w:spacing w:line="276" w:lineRule="auto"/>
+              <w:jc w:val="center"/>
               <w:cnfStyle w:val="000000100000" w:firstRow="0" w:lastRow="0" w:firstColumn="0" w:lastColumn="0" w:oddVBand="0" w:evenVBand="0" w:oddHBand="1" w:evenHBand="0" w:firstRowFirstColumn="0" w:firstRowLastColumn="0" w:lastRowFirstColumn="0" w:lastRowLastColumn="0"/>
               <w:rPr>
                 <w:lang w:val="en-GB"/>
@@ -2845,6 +3228,27 @@
                 <w:lang w:val="en-GB"/>
               </w:rPr>
               <w:t>M</w:t>
+            </w:r>
+          </w:p>
+        </w:tc>
+        <w:tc>
+          <w:tcPr>
+            <w:tcW w:w="1559" w:type="dxa"/>
+          </w:tcPr>
+          <w:p>
+            <w:pPr>
+              <w:spacing w:line="276" w:lineRule="auto"/>
+              <w:jc w:val="center"/>
+              <w:cnfStyle w:val="000000100000" w:firstRow="0" w:lastRow="0" w:firstColumn="0" w:lastColumn="0" w:oddVBand="0" w:evenVBand="0" w:oddHBand="1" w:evenHBand="0" w:firstRowFirstColumn="0" w:firstRowLastColumn="0" w:lastRowFirstColumn="0" w:lastRowLastColumn="0"/>
+              <w:rPr>
+                <w:lang w:val="en-GB"/>
+              </w:rPr>
+            </w:pPr>
+            <w:r>
+              <w:rPr>
+                <w:lang w:val="en-GB"/>
+              </w:rPr>
+              <w:t>2</w:t>
             </w:r>
           </w:p>
         </w:tc>
@@ -2853,7 +3257,7 @@
         <w:tc>
           <w:tcPr>
             <w:cnfStyle w:val="001000000000" w:firstRow="0" w:lastRow="0" w:firstColumn="1" w:lastColumn="0" w:oddVBand="0" w:evenVBand="0" w:oddHBand="0" w:evenHBand="0" w:firstRowFirstColumn="0" w:firstRowLastColumn="0" w:lastRowFirstColumn="0" w:lastRowLastColumn="0"/>
-            <w:tcW w:w="539" w:type="dxa"/>
+            <w:tcW w:w="497" w:type="dxa"/>
           </w:tcPr>
           <w:p>
             <w:pPr>
@@ -2880,7 +3284,7 @@
         </w:tc>
         <w:tc>
           <w:tcPr>
-            <w:tcW w:w="2107" w:type="dxa"/>
+            <w:tcW w:w="2333" w:type="dxa"/>
           </w:tcPr>
           <w:p>
             <w:pPr>
@@ -2904,7 +3308,7 @@
         </w:tc>
         <w:tc>
           <w:tcPr>
-            <w:tcW w:w="5146" w:type="dxa"/>
+            <w:tcW w:w="4004" w:type="dxa"/>
           </w:tcPr>
           <w:p>
             <w:pPr>
@@ -2918,7 +3322,21 @@
               <w:rPr>
                 <w:lang w:val="en-GB"/>
               </w:rPr>
-              <w:t>Scenario: The logged-in user is on his profile page and he clicks to modify some details.</w:t>
+              <w:t xml:space="preserve">Scenario: The logged-in user is on his profile </w:t>
+            </w:r>
+            <w:proofErr w:type="gramStart"/>
+            <w:r>
+              <w:rPr>
+                <w:lang w:val="en-GB"/>
+              </w:rPr>
+              <w:t>page</w:t>
+            </w:r>
+            <w:proofErr w:type="gramEnd"/>
+            <w:r>
+              <w:rPr>
+                <w:lang w:val="en-GB"/>
+              </w:rPr>
+              <w:t xml:space="preserve"> and he clicks to modify some details.</w:t>
             </w:r>
           </w:p>
           <w:p>
@@ -2969,11 +3387,12 @@
         </w:tc>
         <w:tc>
           <w:tcPr>
-            <w:tcW w:w="1224" w:type="dxa"/>
-          </w:tcPr>
-          <w:p>
-            <w:pPr>
-              <w:spacing w:line="276" w:lineRule="auto"/>
+            <w:tcW w:w="1241" w:type="dxa"/>
+          </w:tcPr>
+          <w:p>
+            <w:pPr>
+              <w:spacing w:line="276" w:lineRule="auto"/>
+              <w:jc w:val="center"/>
               <w:cnfStyle w:val="000000000000" w:firstRow="0" w:lastRow="0" w:firstColumn="0" w:lastColumn="0" w:oddVBand="0" w:evenVBand="0" w:oddHBand="0" w:evenHBand="0" w:firstRowFirstColumn="0" w:firstRowLastColumn="0" w:lastRowFirstColumn="0" w:lastRowLastColumn="0"/>
               <w:rPr>
                 <w:lang w:val="en-GB"/>
@@ -2984,6 +3403,27 @@
                 <w:lang w:val="en-GB"/>
               </w:rPr>
               <w:t>M</w:t>
+            </w:r>
+          </w:p>
+        </w:tc>
+        <w:tc>
+          <w:tcPr>
+            <w:tcW w:w="1559" w:type="dxa"/>
+          </w:tcPr>
+          <w:p>
+            <w:pPr>
+              <w:spacing w:line="276" w:lineRule="auto"/>
+              <w:jc w:val="center"/>
+              <w:cnfStyle w:val="000000000000" w:firstRow="0" w:lastRow="0" w:firstColumn="0" w:lastColumn="0" w:oddVBand="0" w:evenVBand="0" w:oddHBand="0" w:evenHBand="0" w:firstRowFirstColumn="0" w:firstRowLastColumn="0" w:lastRowFirstColumn="0" w:lastRowLastColumn="0"/>
+              <w:rPr>
+                <w:lang w:val="en-GB"/>
+              </w:rPr>
+            </w:pPr>
+            <w:r>
+              <w:rPr>
+                <w:lang w:val="en-GB"/>
+              </w:rPr>
+              <w:t>1</w:t>
             </w:r>
           </w:p>
         </w:tc>
@@ -2995,7 +3435,7 @@
         <w:tc>
           <w:tcPr>
             <w:cnfStyle w:val="001000000000" w:firstRow="0" w:lastRow="0" w:firstColumn="1" w:lastColumn="0" w:oddVBand="0" w:evenVBand="0" w:oddHBand="0" w:evenHBand="0" w:firstRowFirstColumn="0" w:firstRowLastColumn="0" w:lastRowFirstColumn="0" w:lastRowLastColumn="0"/>
-            <w:tcW w:w="539" w:type="dxa"/>
+            <w:tcW w:w="497" w:type="dxa"/>
           </w:tcPr>
           <w:p>
             <w:pPr>
@@ -3022,7 +3462,7 @@
         </w:tc>
         <w:tc>
           <w:tcPr>
-            <w:tcW w:w="2107" w:type="dxa"/>
+            <w:tcW w:w="2333" w:type="dxa"/>
           </w:tcPr>
           <w:p>
             <w:pPr>
@@ -3046,7 +3486,7 @@
         </w:tc>
         <w:tc>
           <w:tcPr>
-            <w:tcW w:w="5146" w:type="dxa"/>
+            <w:tcW w:w="4004" w:type="dxa"/>
           </w:tcPr>
           <w:p>
             <w:pPr>
@@ -3111,11 +3551,12 @@
         </w:tc>
         <w:tc>
           <w:tcPr>
-            <w:tcW w:w="1224" w:type="dxa"/>
-          </w:tcPr>
-          <w:p>
-            <w:pPr>
-              <w:spacing w:line="276" w:lineRule="auto"/>
+            <w:tcW w:w="1241" w:type="dxa"/>
+          </w:tcPr>
+          <w:p>
+            <w:pPr>
+              <w:spacing w:line="276" w:lineRule="auto"/>
+              <w:jc w:val="center"/>
               <w:cnfStyle w:val="000000100000" w:firstRow="0" w:lastRow="0" w:firstColumn="0" w:lastColumn="0" w:oddVBand="0" w:evenVBand="0" w:oddHBand="1" w:evenHBand="0" w:firstRowFirstColumn="0" w:firstRowLastColumn="0" w:lastRowFirstColumn="0" w:lastRowLastColumn="0"/>
               <w:rPr>
                 <w:lang w:val="en-GB"/>
@@ -3126,6 +3567,27 @@
                 <w:lang w:val="en-GB"/>
               </w:rPr>
               <w:t>C</w:t>
+            </w:r>
+          </w:p>
+        </w:tc>
+        <w:tc>
+          <w:tcPr>
+            <w:tcW w:w="1559" w:type="dxa"/>
+          </w:tcPr>
+          <w:p>
+            <w:pPr>
+              <w:spacing w:line="276" w:lineRule="auto"/>
+              <w:jc w:val="center"/>
+              <w:cnfStyle w:val="000000100000" w:firstRow="0" w:lastRow="0" w:firstColumn="0" w:lastColumn="0" w:oddVBand="0" w:evenVBand="0" w:oddHBand="1" w:evenHBand="0" w:firstRowFirstColumn="0" w:firstRowLastColumn="0" w:lastRowFirstColumn="0" w:lastRowLastColumn="0"/>
+              <w:rPr>
+                <w:lang w:val="en-GB"/>
+              </w:rPr>
+            </w:pPr>
+            <w:r>
+              <w:rPr>
+                <w:lang w:val="en-GB"/>
+              </w:rPr>
+              <w:t>1</w:t>
             </w:r>
           </w:p>
         </w:tc>
@@ -3134,7 +3596,7 @@
         <w:tc>
           <w:tcPr>
             <w:cnfStyle w:val="001000000000" w:firstRow="0" w:lastRow="0" w:firstColumn="1" w:lastColumn="0" w:oddVBand="0" w:evenVBand="0" w:oddHBand="0" w:evenHBand="0" w:firstRowFirstColumn="0" w:firstRowLastColumn="0" w:lastRowFirstColumn="0" w:lastRowLastColumn="0"/>
-            <w:tcW w:w="539" w:type="dxa"/>
+            <w:tcW w:w="497" w:type="dxa"/>
           </w:tcPr>
           <w:p>
             <w:pPr>
@@ -3161,7 +3623,7 @@
         </w:tc>
         <w:tc>
           <w:tcPr>
-            <w:tcW w:w="2107" w:type="dxa"/>
+            <w:tcW w:w="2333" w:type="dxa"/>
           </w:tcPr>
           <w:p>
             <w:pPr>
@@ -3179,13 +3641,31 @@
                 <w:szCs w:val="26"/>
                 <w:lang w:val="en-GB"/>
               </w:rPr>
-              <w:t>As a user I want to be able to follow the cities I like in order to be updated when new places have been added in them</w:t>
-            </w:r>
-          </w:p>
-        </w:tc>
-        <w:tc>
-          <w:tcPr>
-            <w:tcW w:w="5146" w:type="dxa"/>
+              <w:t xml:space="preserve">As a user I want to be able to follow the cities I like </w:t>
+            </w:r>
+            <w:proofErr w:type="gramStart"/>
+            <w:r>
+              <w:rPr>
+                <w:sz w:val="26"/>
+                <w:szCs w:val="26"/>
+                <w:lang w:val="en-GB"/>
+              </w:rPr>
+              <w:t>in order to</w:t>
+            </w:r>
+            <w:proofErr w:type="gramEnd"/>
+            <w:r>
+              <w:rPr>
+                <w:sz w:val="26"/>
+                <w:szCs w:val="26"/>
+                <w:lang w:val="en-GB"/>
+              </w:rPr>
+              <w:t xml:space="preserve"> be updated when new places have been added in them</w:t>
+            </w:r>
+          </w:p>
+        </w:tc>
+        <w:tc>
+          <w:tcPr>
+            <w:tcW w:w="4004" w:type="dxa"/>
           </w:tcPr>
           <w:p>
             <w:pPr>
@@ -3250,11 +3730,12 @@
         </w:tc>
         <w:tc>
           <w:tcPr>
-            <w:tcW w:w="1224" w:type="dxa"/>
-          </w:tcPr>
-          <w:p>
-            <w:pPr>
-              <w:spacing w:line="276" w:lineRule="auto"/>
+            <w:tcW w:w="1241" w:type="dxa"/>
+          </w:tcPr>
+          <w:p>
+            <w:pPr>
+              <w:spacing w:line="276" w:lineRule="auto"/>
+              <w:jc w:val="center"/>
               <w:cnfStyle w:val="000000000000" w:firstRow="0" w:lastRow="0" w:firstColumn="0" w:lastColumn="0" w:oddVBand="0" w:evenVBand="0" w:oddHBand="0" w:evenHBand="0" w:firstRowFirstColumn="0" w:firstRowLastColumn="0" w:lastRowFirstColumn="0" w:lastRowLastColumn="0"/>
               <w:rPr>
                 <w:lang w:val="en-GB"/>
@@ -3265,6 +3746,27 @@
                 <w:lang w:val="en-GB"/>
               </w:rPr>
               <w:t>S</w:t>
+            </w:r>
+          </w:p>
+        </w:tc>
+        <w:tc>
+          <w:tcPr>
+            <w:tcW w:w="1559" w:type="dxa"/>
+          </w:tcPr>
+          <w:p>
+            <w:pPr>
+              <w:spacing w:line="276" w:lineRule="auto"/>
+              <w:jc w:val="center"/>
+              <w:cnfStyle w:val="000000000000" w:firstRow="0" w:lastRow="0" w:firstColumn="0" w:lastColumn="0" w:oddVBand="0" w:evenVBand="0" w:oddHBand="0" w:evenHBand="0" w:firstRowFirstColumn="0" w:firstRowLastColumn="0" w:lastRowFirstColumn="0" w:lastRowLastColumn="0"/>
+              <w:rPr>
+                <w:lang w:val="en-GB"/>
+              </w:rPr>
+            </w:pPr>
+            <w:r>
+              <w:rPr>
+                <w:lang w:val="en-GB"/>
+              </w:rPr>
+              <w:t>2</w:t>
             </w:r>
           </w:p>
         </w:tc>
@@ -3276,7 +3778,7 @@
         <w:tc>
           <w:tcPr>
             <w:cnfStyle w:val="001000000000" w:firstRow="0" w:lastRow="0" w:firstColumn="1" w:lastColumn="0" w:oddVBand="0" w:evenVBand="0" w:oddHBand="0" w:evenHBand="0" w:firstRowFirstColumn="0" w:firstRowLastColumn="0" w:lastRowFirstColumn="0" w:lastRowLastColumn="0"/>
-            <w:tcW w:w="539" w:type="dxa"/>
+            <w:tcW w:w="497" w:type="dxa"/>
           </w:tcPr>
           <w:p>
             <w:pPr>
@@ -3303,7 +3805,7 @@
         </w:tc>
         <w:tc>
           <w:tcPr>
-            <w:tcW w:w="2107" w:type="dxa"/>
+            <w:tcW w:w="2333" w:type="dxa"/>
           </w:tcPr>
           <w:p>
             <w:pPr>
@@ -3327,7 +3829,7 @@
         </w:tc>
         <w:tc>
           <w:tcPr>
-            <w:tcW w:w="5146" w:type="dxa"/>
+            <w:tcW w:w="4004" w:type="dxa"/>
           </w:tcPr>
           <w:p>
             <w:pPr>
@@ -3392,11 +3894,12 @@
         </w:tc>
         <w:tc>
           <w:tcPr>
-            <w:tcW w:w="1224" w:type="dxa"/>
-          </w:tcPr>
-          <w:p>
-            <w:pPr>
-              <w:spacing w:line="276" w:lineRule="auto"/>
+            <w:tcW w:w="1241" w:type="dxa"/>
+          </w:tcPr>
+          <w:p>
+            <w:pPr>
+              <w:spacing w:line="276" w:lineRule="auto"/>
+              <w:jc w:val="center"/>
               <w:cnfStyle w:val="000000100000" w:firstRow="0" w:lastRow="0" w:firstColumn="0" w:lastColumn="0" w:oddVBand="0" w:evenVBand="0" w:oddHBand="1" w:evenHBand="0" w:firstRowFirstColumn="0" w:firstRowLastColumn="0" w:lastRowFirstColumn="0" w:lastRowLastColumn="0"/>
               <w:rPr>
                 <w:lang w:val="en-GB"/>
@@ -3407,6 +3910,27 @@
                 <w:lang w:val="en-GB"/>
               </w:rPr>
               <w:t>S</w:t>
+            </w:r>
+          </w:p>
+        </w:tc>
+        <w:tc>
+          <w:tcPr>
+            <w:tcW w:w="1559" w:type="dxa"/>
+          </w:tcPr>
+          <w:p>
+            <w:pPr>
+              <w:spacing w:line="276" w:lineRule="auto"/>
+              <w:jc w:val="center"/>
+              <w:cnfStyle w:val="000000100000" w:firstRow="0" w:lastRow="0" w:firstColumn="0" w:lastColumn="0" w:oddVBand="0" w:evenVBand="0" w:oddHBand="1" w:evenHBand="0" w:firstRowFirstColumn="0" w:firstRowLastColumn="0" w:lastRowFirstColumn="0" w:lastRowLastColumn="0"/>
+              <w:rPr>
+                <w:lang w:val="en-GB"/>
+              </w:rPr>
+            </w:pPr>
+            <w:r>
+              <w:rPr>
+                <w:lang w:val="en-GB"/>
+              </w:rPr>
+              <w:t>3</w:t>
             </w:r>
           </w:p>
         </w:tc>
@@ -3415,7 +3939,7 @@
         <w:tc>
           <w:tcPr>
             <w:cnfStyle w:val="001000000000" w:firstRow="0" w:lastRow="0" w:firstColumn="1" w:lastColumn="0" w:oddVBand="0" w:evenVBand="0" w:oddHBand="0" w:evenHBand="0" w:firstRowFirstColumn="0" w:firstRowLastColumn="0" w:lastRowFirstColumn="0" w:lastRowLastColumn="0"/>
-            <w:tcW w:w="539" w:type="dxa"/>
+            <w:tcW w:w="497" w:type="dxa"/>
           </w:tcPr>
           <w:p>
             <w:pPr>
@@ -3442,7 +3966,7 @@
         </w:tc>
         <w:tc>
           <w:tcPr>
-            <w:tcW w:w="2107" w:type="dxa"/>
+            <w:tcW w:w="2333" w:type="dxa"/>
           </w:tcPr>
           <w:p>
             <w:pPr>
@@ -3460,13 +3984,40 @@
                 <w:szCs w:val="26"/>
                 <w:lang w:val="en-GB"/>
               </w:rPr>
-              <w:t>As an admin I want to have an overview of all the places in order to manage them</w:t>
-            </w:r>
-          </w:p>
-        </w:tc>
-        <w:tc>
-          <w:tcPr>
-            <w:tcW w:w="5146" w:type="dxa"/>
+              <w:t xml:space="preserve">As an admin I want to have an overview of all the </w:t>
+            </w:r>
+            <w:r>
+              <w:rPr>
+                <w:sz w:val="26"/>
+                <w:szCs w:val="26"/>
+                <w:lang w:val="en-GB"/>
+              </w:rPr>
+              <w:lastRenderedPageBreak/>
+              <w:t xml:space="preserve">places </w:t>
+            </w:r>
+            <w:proofErr w:type="gramStart"/>
+            <w:r>
+              <w:rPr>
+                <w:sz w:val="26"/>
+                <w:szCs w:val="26"/>
+                <w:lang w:val="en-GB"/>
+              </w:rPr>
+              <w:t>in order to</w:t>
+            </w:r>
+            <w:proofErr w:type="gramEnd"/>
+            <w:r>
+              <w:rPr>
+                <w:sz w:val="26"/>
+                <w:szCs w:val="26"/>
+                <w:lang w:val="en-GB"/>
+              </w:rPr>
+              <w:t xml:space="preserve"> manage them</w:t>
+            </w:r>
+          </w:p>
+        </w:tc>
+        <w:tc>
+          <w:tcPr>
+            <w:tcW w:w="4004" w:type="dxa"/>
           </w:tcPr>
           <w:p>
             <w:pPr>
@@ -3480,6 +4031,7 @@
               <w:rPr>
                 <w:lang w:val="en-GB"/>
               </w:rPr>
+              <w:lastRenderedPageBreak/>
               <w:t>Scenario: The admin user clicks sites overview tab to view and manage all the sites.</w:t>
             </w:r>
           </w:p>
@@ -3525,17 +4077,19 @@
               <w:rPr>
                 <w:lang w:val="en-GB"/>
               </w:rPr>
+              <w:lastRenderedPageBreak/>
               <w:t>Then he will get redirected to a page where he can view and manage all sites.</w:t>
             </w:r>
           </w:p>
         </w:tc>
         <w:tc>
           <w:tcPr>
-            <w:tcW w:w="1224" w:type="dxa"/>
-          </w:tcPr>
-          <w:p>
-            <w:pPr>
-              <w:spacing w:line="276" w:lineRule="auto"/>
+            <w:tcW w:w="1241" w:type="dxa"/>
+          </w:tcPr>
+          <w:p>
+            <w:pPr>
+              <w:spacing w:line="276" w:lineRule="auto"/>
+              <w:jc w:val="center"/>
               <w:cnfStyle w:val="000000000000" w:firstRow="0" w:lastRow="0" w:firstColumn="0" w:lastColumn="0" w:oddVBand="0" w:evenVBand="0" w:oddHBand="0" w:evenHBand="0" w:firstRowFirstColumn="0" w:firstRowLastColumn="0" w:lastRowFirstColumn="0" w:lastRowLastColumn="0"/>
               <w:rPr>
                 <w:lang w:val="en-GB"/>
@@ -3545,7 +4099,29 @@
               <w:rPr>
                 <w:lang w:val="en-GB"/>
               </w:rPr>
+              <w:lastRenderedPageBreak/>
               <w:t>M</w:t>
+            </w:r>
+          </w:p>
+        </w:tc>
+        <w:tc>
+          <w:tcPr>
+            <w:tcW w:w="1559" w:type="dxa"/>
+          </w:tcPr>
+          <w:p>
+            <w:pPr>
+              <w:spacing w:line="276" w:lineRule="auto"/>
+              <w:jc w:val="center"/>
+              <w:cnfStyle w:val="000000000000" w:firstRow="0" w:lastRow="0" w:firstColumn="0" w:lastColumn="0" w:oddVBand="0" w:evenVBand="0" w:oddHBand="0" w:evenHBand="0" w:firstRowFirstColumn="0" w:firstRowLastColumn="0" w:lastRowFirstColumn="0" w:lastRowLastColumn="0"/>
+              <w:rPr>
+                <w:lang w:val="en-GB"/>
+              </w:rPr>
+            </w:pPr>
+            <w:r>
+              <w:rPr>
+                <w:lang w:val="en-GB"/>
+              </w:rPr>
+              <w:t>4</w:t>
             </w:r>
           </w:p>
         </w:tc>
@@ -3557,7 +4133,7 @@
         <w:tc>
           <w:tcPr>
             <w:cnfStyle w:val="001000000000" w:firstRow="0" w:lastRow="0" w:firstColumn="1" w:lastColumn="0" w:oddVBand="0" w:evenVBand="0" w:oddHBand="0" w:evenHBand="0" w:firstRowFirstColumn="0" w:firstRowLastColumn="0" w:lastRowFirstColumn="0" w:lastRowLastColumn="0"/>
-            <w:tcW w:w="539" w:type="dxa"/>
+            <w:tcW w:w="497" w:type="dxa"/>
           </w:tcPr>
           <w:p>
             <w:pPr>
@@ -3578,14 +4154,13 @@
                 <w:szCs w:val="26"/>
                 <w:lang w:val="en-GB"/>
               </w:rPr>
-              <w:lastRenderedPageBreak/>
               <w:t>17</w:t>
             </w:r>
           </w:p>
         </w:tc>
         <w:tc>
           <w:tcPr>
-            <w:tcW w:w="2107" w:type="dxa"/>
+            <w:tcW w:w="2333" w:type="dxa"/>
           </w:tcPr>
           <w:p>
             <w:pPr>
@@ -3609,21 +4184,35 @@
         </w:tc>
         <w:tc>
           <w:tcPr>
-            <w:tcW w:w="5146" w:type="dxa"/>
-          </w:tcPr>
-          <w:p>
-            <w:pPr>
-              <w:spacing w:line="276" w:lineRule="auto"/>
-              <w:cnfStyle w:val="000000100000" w:firstRow="0" w:lastRow="0" w:firstColumn="0" w:lastColumn="0" w:oddVBand="0" w:evenVBand="0" w:oddHBand="1" w:evenHBand="0" w:firstRowFirstColumn="0" w:firstRowLastColumn="0" w:lastRowFirstColumn="0" w:lastRowLastColumn="0"/>
-              <w:rPr>
-                <w:lang w:val="en-GB"/>
-              </w:rPr>
-            </w:pPr>
-            <w:r>
-              <w:rPr>
-                <w:lang w:val="en-GB"/>
-              </w:rPr>
-              <w:t>Scenario: The admin is on sites-management page and he indicates that he wants to add a new place.</w:t>
+            <w:tcW w:w="4004" w:type="dxa"/>
+          </w:tcPr>
+          <w:p>
+            <w:pPr>
+              <w:spacing w:line="276" w:lineRule="auto"/>
+              <w:cnfStyle w:val="000000100000" w:firstRow="0" w:lastRow="0" w:firstColumn="0" w:lastColumn="0" w:oddVBand="0" w:evenVBand="0" w:oddHBand="1" w:evenHBand="0" w:firstRowFirstColumn="0" w:firstRowLastColumn="0" w:lastRowFirstColumn="0" w:lastRowLastColumn="0"/>
+              <w:rPr>
+                <w:lang w:val="en-GB"/>
+              </w:rPr>
+            </w:pPr>
+            <w:r>
+              <w:rPr>
+                <w:lang w:val="en-GB"/>
+              </w:rPr>
+              <w:t xml:space="preserve">Scenario: The admin is on sites-management </w:t>
+            </w:r>
+            <w:proofErr w:type="gramStart"/>
+            <w:r>
+              <w:rPr>
+                <w:lang w:val="en-GB"/>
+              </w:rPr>
+              <w:t>page</w:t>
+            </w:r>
+            <w:proofErr w:type="gramEnd"/>
+            <w:r>
+              <w:rPr>
+                <w:lang w:val="en-GB"/>
+              </w:rPr>
+              <w:t xml:space="preserve"> and he indicates that he wants to add a new place.</w:t>
             </w:r>
           </w:p>
           <w:p>
@@ -3674,11 +4263,12 @@
         </w:tc>
         <w:tc>
           <w:tcPr>
-            <w:tcW w:w="1224" w:type="dxa"/>
-          </w:tcPr>
-          <w:p>
-            <w:pPr>
-              <w:spacing w:line="276" w:lineRule="auto"/>
+            <w:tcW w:w="1241" w:type="dxa"/>
+          </w:tcPr>
+          <w:p>
+            <w:pPr>
+              <w:spacing w:line="276" w:lineRule="auto"/>
+              <w:jc w:val="center"/>
               <w:cnfStyle w:val="000000100000" w:firstRow="0" w:lastRow="0" w:firstColumn="0" w:lastColumn="0" w:oddVBand="0" w:evenVBand="0" w:oddHBand="1" w:evenHBand="0" w:firstRowFirstColumn="0" w:firstRowLastColumn="0" w:lastRowFirstColumn="0" w:lastRowLastColumn="0"/>
               <w:rPr>
                 <w:lang w:val="en-GB"/>
@@ -3689,6 +4279,27 @@
                 <w:lang w:val="en-GB"/>
               </w:rPr>
               <w:t>M</w:t>
+            </w:r>
+          </w:p>
+        </w:tc>
+        <w:tc>
+          <w:tcPr>
+            <w:tcW w:w="1559" w:type="dxa"/>
+          </w:tcPr>
+          <w:p>
+            <w:pPr>
+              <w:spacing w:line="276" w:lineRule="auto"/>
+              <w:jc w:val="center"/>
+              <w:cnfStyle w:val="000000100000" w:firstRow="0" w:lastRow="0" w:firstColumn="0" w:lastColumn="0" w:oddVBand="0" w:evenVBand="0" w:oddHBand="1" w:evenHBand="0" w:firstRowFirstColumn="0" w:firstRowLastColumn="0" w:lastRowFirstColumn="0" w:lastRowLastColumn="0"/>
+              <w:rPr>
+                <w:lang w:val="en-GB"/>
+              </w:rPr>
+            </w:pPr>
+            <w:r>
+              <w:rPr>
+                <w:lang w:val="en-GB"/>
+              </w:rPr>
+              <w:t>2</w:t>
             </w:r>
           </w:p>
         </w:tc>
@@ -3697,7 +4308,7 @@
         <w:tc>
           <w:tcPr>
             <w:cnfStyle w:val="001000000000" w:firstRow="0" w:lastRow="0" w:firstColumn="1" w:lastColumn="0" w:oddVBand="0" w:evenVBand="0" w:oddHBand="0" w:evenHBand="0" w:firstRowFirstColumn="0" w:firstRowLastColumn="0" w:lastRowFirstColumn="0" w:lastRowLastColumn="0"/>
-            <w:tcW w:w="539" w:type="dxa"/>
+            <w:tcW w:w="497" w:type="dxa"/>
           </w:tcPr>
           <w:p>
             <w:pPr>
@@ -3724,7 +4335,7 @@
         </w:tc>
         <w:tc>
           <w:tcPr>
-            <w:tcW w:w="2107" w:type="dxa"/>
+            <w:tcW w:w="2333" w:type="dxa"/>
           </w:tcPr>
           <w:p>
             <w:pPr>
@@ -3748,7 +4359,7 @@
         </w:tc>
         <w:tc>
           <w:tcPr>
-            <w:tcW w:w="5146" w:type="dxa"/>
+            <w:tcW w:w="4004" w:type="dxa"/>
           </w:tcPr>
           <w:p>
             <w:pPr>
@@ -3762,7 +4373,21 @@
               <w:rPr>
                 <w:lang w:val="en-GB"/>
               </w:rPr>
-              <w:t>Scenario: The admin is on sites-management page and he indicates that he wants to remove a certain place.</w:t>
+              <w:t xml:space="preserve">Scenario: The admin is on sites-management </w:t>
+            </w:r>
+            <w:proofErr w:type="gramStart"/>
+            <w:r>
+              <w:rPr>
+                <w:lang w:val="en-GB"/>
+              </w:rPr>
+              <w:t>page</w:t>
+            </w:r>
+            <w:proofErr w:type="gramEnd"/>
+            <w:r>
+              <w:rPr>
+                <w:lang w:val="en-GB"/>
+              </w:rPr>
+              <w:t xml:space="preserve"> and he indicates that he wants to remove a certain place.</w:t>
             </w:r>
           </w:p>
           <w:p>
@@ -3813,11 +4438,12 @@
         </w:tc>
         <w:tc>
           <w:tcPr>
-            <w:tcW w:w="1224" w:type="dxa"/>
-          </w:tcPr>
-          <w:p>
-            <w:pPr>
-              <w:spacing w:line="276" w:lineRule="auto"/>
+            <w:tcW w:w="1241" w:type="dxa"/>
+          </w:tcPr>
+          <w:p>
+            <w:pPr>
+              <w:spacing w:line="276" w:lineRule="auto"/>
+              <w:jc w:val="center"/>
               <w:cnfStyle w:val="000000000000" w:firstRow="0" w:lastRow="0" w:firstColumn="0" w:lastColumn="0" w:oddVBand="0" w:evenVBand="0" w:oddHBand="0" w:evenHBand="0" w:firstRowFirstColumn="0" w:firstRowLastColumn="0" w:lastRowFirstColumn="0" w:lastRowLastColumn="0"/>
               <w:rPr>
                 <w:lang w:val="en-GB"/>
@@ -3828,6 +4454,27 @@
                 <w:lang w:val="en-GB"/>
               </w:rPr>
               <w:t>M</w:t>
+            </w:r>
+          </w:p>
+        </w:tc>
+        <w:tc>
+          <w:tcPr>
+            <w:tcW w:w="1559" w:type="dxa"/>
+          </w:tcPr>
+          <w:p>
+            <w:pPr>
+              <w:spacing w:line="276" w:lineRule="auto"/>
+              <w:jc w:val="center"/>
+              <w:cnfStyle w:val="000000000000" w:firstRow="0" w:lastRow="0" w:firstColumn="0" w:lastColumn="0" w:oddVBand="0" w:evenVBand="0" w:oddHBand="0" w:evenHBand="0" w:firstRowFirstColumn="0" w:firstRowLastColumn="0" w:lastRowFirstColumn="0" w:lastRowLastColumn="0"/>
+              <w:rPr>
+                <w:lang w:val="en-GB"/>
+              </w:rPr>
+            </w:pPr>
+            <w:r>
+              <w:rPr>
+                <w:lang w:val="en-GB"/>
+              </w:rPr>
+              <w:t>1</w:t>
             </w:r>
           </w:p>
         </w:tc>
@@ -3839,7 +4486,7 @@
         <w:tc>
           <w:tcPr>
             <w:cnfStyle w:val="001000000000" w:firstRow="0" w:lastRow="0" w:firstColumn="1" w:lastColumn="0" w:oddVBand="0" w:evenVBand="0" w:oddHBand="0" w:evenHBand="0" w:firstRowFirstColumn="0" w:firstRowLastColumn="0" w:lastRowFirstColumn="0" w:lastRowLastColumn="0"/>
-            <w:tcW w:w="539" w:type="dxa"/>
+            <w:tcW w:w="497" w:type="dxa"/>
           </w:tcPr>
           <w:p>
             <w:pPr>
@@ -3866,7 +4513,7 @@
         </w:tc>
         <w:tc>
           <w:tcPr>
-            <w:tcW w:w="2107" w:type="dxa"/>
+            <w:tcW w:w="2333" w:type="dxa"/>
           </w:tcPr>
           <w:p>
             <w:pPr>
@@ -3890,21 +4537,35 @@
         </w:tc>
         <w:tc>
           <w:tcPr>
-            <w:tcW w:w="5146" w:type="dxa"/>
-          </w:tcPr>
-          <w:p>
-            <w:pPr>
-              <w:spacing w:line="276" w:lineRule="auto"/>
-              <w:cnfStyle w:val="000000100000" w:firstRow="0" w:lastRow="0" w:firstColumn="0" w:lastColumn="0" w:oddVBand="0" w:evenVBand="0" w:oddHBand="1" w:evenHBand="0" w:firstRowFirstColumn="0" w:firstRowLastColumn="0" w:lastRowFirstColumn="0" w:lastRowLastColumn="0"/>
-              <w:rPr>
-                <w:lang w:val="en-GB"/>
-              </w:rPr>
-            </w:pPr>
-            <w:r>
-              <w:rPr>
-                <w:lang w:val="en-GB"/>
-              </w:rPr>
-              <w:t>Scenario: The admin is on sites-management page and he indicates that he wants to edit a certain site.</w:t>
+            <w:tcW w:w="4004" w:type="dxa"/>
+          </w:tcPr>
+          <w:p>
+            <w:pPr>
+              <w:spacing w:line="276" w:lineRule="auto"/>
+              <w:cnfStyle w:val="000000100000" w:firstRow="0" w:lastRow="0" w:firstColumn="0" w:lastColumn="0" w:oddVBand="0" w:evenVBand="0" w:oddHBand="1" w:evenHBand="0" w:firstRowFirstColumn="0" w:firstRowLastColumn="0" w:lastRowFirstColumn="0" w:lastRowLastColumn="0"/>
+              <w:rPr>
+                <w:lang w:val="en-GB"/>
+              </w:rPr>
+            </w:pPr>
+            <w:r>
+              <w:rPr>
+                <w:lang w:val="en-GB"/>
+              </w:rPr>
+              <w:t xml:space="preserve">Scenario: The admin is on sites-management </w:t>
+            </w:r>
+            <w:proofErr w:type="gramStart"/>
+            <w:r>
+              <w:rPr>
+                <w:lang w:val="en-GB"/>
+              </w:rPr>
+              <w:t>page</w:t>
+            </w:r>
+            <w:proofErr w:type="gramEnd"/>
+            <w:r>
+              <w:rPr>
+                <w:lang w:val="en-GB"/>
+              </w:rPr>
+              <w:t xml:space="preserve"> and he indicates that he wants to edit a certain site.</w:t>
             </w:r>
           </w:p>
           <w:p>
@@ -3955,11 +4616,12 @@
         </w:tc>
         <w:tc>
           <w:tcPr>
-            <w:tcW w:w="1224" w:type="dxa"/>
-          </w:tcPr>
-          <w:p>
-            <w:pPr>
-              <w:spacing w:line="276" w:lineRule="auto"/>
+            <w:tcW w:w="1241" w:type="dxa"/>
+          </w:tcPr>
+          <w:p>
+            <w:pPr>
+              <w:spacing w:line="276" w:lineRule="auto"/>
+              <w:jc w:val="center"/>
               <w:cnfStyle w:val="000000100000" w:firstRow="0" w:lastRow="0" w:firstColumn="0" w:lastColumn="0" w:oddVBand="0" w:evenVBand="0" w:oddHBand="1" w:evenHBand="0" w:firstRowFirstColumn="0" w:firstRowLastColumn="0" w:lastRowFirstColumn="0" w:lastRowLastColumn="0"/>
               <w:rPr>
                 <w:lang w:val="en-GB"/>
@@ -3970,6 +4632,27 @@
                 <w:lang w:val="en-GB"/>
               </w:rPr>
               <w:t>M</w:t>
+            </w:r>
+          </w:p>
+        </w:tc>
+        <w:tc>
+          <w:tcPr>
+            <w:tcW w:w="1559" w:type="dxa"/>
+          </w:tcPr>
+          <w:p>
+            <w:pPr>
+              <w:spacing w:line="276" w:lineRule="auto"/>
+              <w:jc w:val="center"/>
+              <w:cnfStyle w:val="000000100000" w:firstRow="0" w:lastRow="0" w:firstColumn="0" w:lastColumn="0" w:oddVBand="0" w:evenVBand="0" w:oddHBand="1" w:evenHBand="0" w:firstRowFirstColumn="0" w:firstRowLastColumn="0" w:lastRowFirstColumn="0" w:lastRowLastColumn="0"/>
+              <w:rPr>
+                <w:lang w:val="en-GB"/>
+              </w:rPr>
+            </w:pPr>
+            <w:r>
+              <w:rPr>
+                <w:lang w:val="en-GB"/>
+              </w:rPr>
+              <w:t>2</w:t>
             </w:r>
           </w:p>
         </w:tc>
@@ -3978,7 +4661,7 @@
         <w:tc>
           <w:tcPr>
             <w:cnfStyle w:val="001000000000" w:firstRow="0" w:lastRow="0" w:firstColumn="1" w:lastColumn="0" w:oddVBand="0" w:evenVBand="0" w:oddHBand="0" w:evenHBand="0" w:firstRowFirstColumn="0" w:firstRowLastColumn="0" w:lastRowFirstColumn="0" w:lastRowLastColumn="0"/>
-            <w:tcW w:w="539" w:type="dxa"/>
+            <w:tcW w:w="497" w:type="dxa"/>
           </w:tcPr>
           <w:p>
             <w:pPr>
@@ -4005,7 +4688,7 @@
         </w:tc>
         <w:tc>
           <w:tcPr>
-            <w:tcW w:w="2107" w:type="dxa"/>
+            <w:tcW w:w="2333" w:type="dxa"/>
           </w:tcPr>
           <w:p>
             <w:pPr>
@@ -4022,13 +4705,31 @@
                 <w:szCs w:val="26"/>
                 <w:lang w:val="en-GB"/>
               </w:rPr>
-              <w:t>As an admin I want to be able to view all users in order to manage them</w:t>
-            </w:r>
-          </w:p>
-        </w:tc>
-        <w:tc>
-          <w:tcPr>
-            <w:tcW w:w="5146" w:type="dxa"/>
+              <w:t xml:space="preserve">As an admin I want to be able to view all users </w:t>
+            </w:r>
+            <w:proofErr w:type="gramStart"/>
+            <w:r>
+              <w:rPr>
+                <w:sz w:val="26"/>
+                <w:szCs w:val="26"/>
+                <w:lang w:val="en-GB"/>
+              </w:rPr>
+              <w:t>in order to</w:t>
+            </w:r>
+            <w:proofErr w:type="gramEnd"/>
+            <w:r>
+              <w:rPr>
+                <w:sz w:val="26"/>
+                <w:szCs w:val="26"/>
+                <w:lang w:val="en-GB"/>
+              </w:rPr>
+              <w:t xml:space="preserve"> manage them</w:t>
+            </w:r>
+          </w:p>
+        </w:tc>
+        <w:tc>
+          <w:tcPr>
+            <w:tcW w:w="4004" w:type="dxa"/>
           </w:tcPr>
           <w:p>
             <w:pPr>
@@ -4093,11 +4794,12 @@
         </w:tc>
         <w:tc>
           <w:tcPr>
-            <w:tcW w:w="1224" w:type="dxa"/>
-          </w:tcPr>
-          <w:p>
-            <w:pPr>
-              <w:spacing w:line="276" w:lineRule="auto"/>
+            <w:tcW w:w="1241" w:type="dxa"/>
+          </w:tcPr>
+          <w:p>
+            <w:pPr>
+              <w:spacing w:line="276" w:lineRule="auto"/>
+              <w:jc w:val="center"/>
               <w:cnfStyle w:val="000000000000" w:firstRow="0" w:lastRow="0" w:firstColumn="0" w:lastColumn="0" w:oddVBand="0" w:evenVBand="0" w:oddHBand="0" w:evenHBand="0" w:firstRowFirstColumn="0" w:firstRowLastColumn="0" w:lastRowFirstColumn="0" w:lastRowLastColumn="0"/>
               <w:rPr>
                 <w:lang w:val="en-GB"/>
@@ -4108,6 +4810,27 @@
                 <w:lang w:val="en-GB"/>
               </w:rPr>
               <w:t>C</w:t>
+            </w:r>
+          </w:p>
+        </w:tc>
+        <w:tc>
+          <w:tcPr>
+            <w:tcW w:w="1559" w:type="dxa"/>
+          </w:tcPr>
+          <w:p>
+            <w:pPr>
+              <w:spacing w:line="276" w:lineRule="auto"/>
+              <w:jc w:val="center"/>
+              <w:cnfStyle w:val="000000000000" w:firstRow="0" w:lastRow="0" w:firstColumn="0" w:lastColumn="0" w:oddVBand="0" w:evenVBand="0" w:oddHBand="0" w:evenHBand="0" w:firstRowFirstColumn="0" w:firstRowLastColumn="0" w:lastRowFirstColumn="0" w:lastRowLastColumn="0"/>
+              <w:rPr>
+                <w:lang w:val="en-GB"/>
+              </w:rPr>
+            </w:pPr>
+            <w:r>
+              <w:rPr>
+                <w:lang w:val="en-GB"/>
+              </w:rPr>
+              <w:t>4</w:t>
             </w:r>
           </w:p>
         </w:tc>
@@ -4119,7 +4842,7 @@
         <w:tc>
           <w:tcPr>
             <w:cnfStyle w:val="001000000000" w:firstRow="0" w:lastRow="0" w:firstColumn="1" w:lastColumn="0" w:oddVBand="0" w:evenVBand="0" w:oddHBand="0" w:evenHBand="0" w:firstRowFirstColumn="0" w:firstRowLastColumn="0" w:lastRowFirstColumn="0" w:lastRowLastColumn="0"/>
-            <w:tcW w:w="539" w:type="dxa"/>
+            <w:tcW w:w="497" w:type="dxa"/>
           </w:tcPr>
           <w:p>
             <w:pPr>
@@ -4146,7 +4869,7 @@
         </w:tc>
         <w:tc>
           <w:tcPr>
-            <w:tcW w:w="2107" w:type="dxa"/>
+            <w:tcW w:w="2333" w:type="dxa"/>
           </w:tcPr>
           <w:p>
             <w:pPr>
@@ -4169,21 +4892,35 @@
         </w:tc>
         <w:tc>
           <w:tcPr>
-            <w:tcW w:w="5146" w:type="dxa"/>
-          </w:tcPr>
-          <w:p>
-            <w:pPr>
-              <w:spacing w:line="276" w:lineRule="auto"/>
-              <w:cnfStyle w:val="000000100000" w:firstRow="0" w:lastRow="0" w:firstColumn="0" w:lastColumn="0" w:oddVBand="0" w:evenVBand="0" w:oddHBand="1" w:evenHBand="0" w:firstRowFirstColumn="0" w:firstRowLastColumn="0" w:lastRowFirstColumn="0" w:lastRowLastColumn="0"/>
-              <w:rPr>
-                <w:lang w:val="en-GB"/>
-              </w:rPr>
-            </w:pPr>
-            <w:r>
-              <w:rPr>
-                <w:lang w:val="en-GB"/>
-              </w:rPr>
-              <w:t>Scenario: The admin is on users-management page and he clicks on a certain user</w:t>
+            <w:tcW w:w="4004" w:type="dxa"/>
+          </w:tcPr>
+          <w:p>
+            <w:pPr>
+              <w:spacing w:line="276" w:lineRule="auto"/>
+              <w:cnfStyle w:val="000000100000" w:firstRow="0" w:lastRow="0" w:firstColumn="0" w:lastColumn="0" w:oddVBand="0" w:evenVBand="0" w:oddHBand="1" w:evenHBand="0" w:firstRowFirstColumn="0" w:firstRowLastColumn="0" w:lastRowFirstColumn="0" w:lastRowLastColumn="0"/>
+              <w:rPr>
+                <w:lang w:val="en-GB"/>
+              </w:rPr>
+            </w:pPr>
+            <w:r>
+              <w:rPr>
+                <w:lang w:val="en-GB"/>
+              </w:rPr>
+              <w:t xml:space="preserve">Scenario: The admin is on users-management </w:t>
+            </w:r>
+            <w:proofErr w:type="gramStart"/>
+            <w:r>
+              <w:rPr>
+                <w:lang w:val="en-GB"/>
+              </w:rPr>
+              <w:t>page</w:t>
+            </w:r>
+            <w:proofErr w:type="gramEnd"/>
+            <w:r>
+              <w:rPr>
+                <w:lang w:val="en-GB"/>
+              </w:rPr>
+              <w:t xml:space="preserve"> and he clicks on a certain user</w:t>
             </w:r>
           </w:p>
           <w:p>
@@ -4234,11 +4971,12 @@
         </w:tc>
         <w:tc>
           <w:tcPr>
-            <w:tcW w:w="1224" w:type="dxa"/>
-          </w:tcPr>
-          <w:p>
-            <w:pPr>
-              <w:spacing w:line="276" w:lineRule="auto"/>
+            <w:tcW w:w="1241" w:type="dxa"/>
+          </w:tcPr>
+          <w:p>
+            <w:pPr>
+              <w:spacing w:line="276" w:lineRule="auto"/>
+              <w:jc w:val="center"/>
               <w:cnfStyle w:val="000000100000" w:firstRow="0" w:lastRow="0" w:firstColumn="0" w:lastColumn="0" w:oddVBand="0" w:evenVBand="0" w:oddHBand="1" w:evenHBand="0" w:firstRowFirstColumn="0" w:firstRowLastColumn="0" w:lastRowFirstColumn="0" w:lastRowLastColumn="0"/>
               <w:rPr>
                 <w:lang w:val="en-GB"/>
@@ -4249,6 +4987,27 @@
                 <w:lang w:val="en-GB"/>
               </w:rPr>
               <w:t>C</w:t>
+            </w:r>
+          </w:p>
+        </w:tc>
+        <w:tc>
+          <w:tcPr>
+            <w:tcW w:w="1559" w:type="dxa"/>
+          </w:tcPr>
+          <w:p>
+            <w:pPr>
+              <w:spacing w:line="276" w:lineRule="auto"/>
+              <w:jc w:val="center"/>
+              <w:cnfStyle w:val="000000100000" w:firstRow="0" w:lastRow="0" w:firstColumn="0" w:lastColumn="0" w:oddVBand="0" w:evenVBand="0" w:oddHBand="1" w:evenHBand="0" w:firstRowFirstColumn="0" w:firstRowLastColumn="0" w:lastRowFirstColumn="0" w:lastRowLastColumn="0"/>
+              <w:rPr>
+                <w:lang w:val="en-GB"/>
+              </w:rPr>
+            </w:pPr>
+            <w:r>
+              <w:rPr>
+                <w:lang w:val="en-GB"/>
+              </w:rPr>
+              <w:t>2</w:t>
             </w:r>
           </w:p>
         </w:tc>
@@ -4257,7 +5016,7 @@
         <w:tc>
           <w:tcPr>
             <w:cnfStyle w:val="001000000000" w:firstRow="0" w:lastRow="0" w:firstColumn="1" w:lastColumn="0" w:oddVBand="0" w:evenVBand="0" w:oddHBand="0" w:evenHBand="0" w:firstRowFirstColumn="0" w:firstRowLastColumn="0" w:lastRowFirstColumn="0" w:lastRowLastColumn="0"/>
-            <w:tcW w:w="539" w:type="dxa"/>
+            <w:tcW w:w="497" w:type="dxa"/>
           </w:tcPr>
           <w:p>
             <w:pPr>
@@ -4278,13 +5037,14 @@
                 <w:szCs w:val="26"/>
                 <w:lang w:val="en-GB"/>
               </w:rPr>
+              <w:lastRenderedPageBreak/>
               <w:t>22</w:t>
             </w:r>
           </w:p>
         </w:tc>
         <w:tc>
           <w:tcPr>
-            <w:tcW w:w="2107" w:type="dxa"/>
+            <w:tcW w:w="2333" w:type="dxa"/>
           </w:tcPr>
           <w:p>
             <w:pPr>
@@ -4307,7 +5067,7 @@
         </w:tc>
         <w:tc>
           <w:tcPr>
-            <w:tcW w:w="5146" w:type="dxa"/>
+            <w:tcW w:w="4004" w:type="dxa"/>
           </w:tcPr>
           <w:p>
             <w:pPr>
@@ -4372,11 +5132,12 @@
         </w:tc>
         <w:tc>
           <w:tcPr>
-            <w:tcW w:w="1224" w:type="dxa"/>
-          </w:tcPr>
-          <w:p>
-            <w:pPr>
-              <w:spacing w:line="276" w:lineRule="auto"/>
+            <w:tcW w:w="1241" w:type="dxa"/>
+          </w:tcPr>
+          <w:p>
+            <w:pPr>
+              <w:spacing w:line="276" w:lineRule="auto"/>
+              <w:jc w:val="center"/>
               <w:cnfStyle w:val="000000000000" w:firstRow="0" w:lastRow="0" w:firstColumn="0" w:lastColumn="0" w:oddVBand="0" w:evenVBand="0" w:oddHBand="0" w:evenHBand="0" w:firstRowFirstColumn="0" w:firstRowLastColumn="0" w:lastRowFirstColumn="0" w:lastRowLastColumn="0"/>
               <w:rPr>
                 <w:lang w:val="en-GB"/>
@@ -4387,6 +5148,27 @@
                 <w:lang w:val="en-GB"/>
               </w:rPr>
               <w:t>M</w:t>
+            </w:r>
+          </w:p>
+        </w:tc>
+        <w:tc>
+          <w:tcPr>
+            <w:tcW w:w="1559" w:type="dxa"/>
+          </w:tcPr>
+          <w:p>
+            <w:pPr>
+              <w:spacing w:line="276" w:lineRule="auto"/>
+              <w:jc w:val="center"/>
+              <w:cnfStyle w:val="000000000000" w:firstRow="0" w:lastRow="0" w:firstColumn="0" w:lastColumn="0" w:oddVBand="0" w:evenVBand="0" w:oddHBand="0" w:evenHBand="0" w:firstRowFirstColumn="0" w:firstRowLastColumn="0" w:lastRowFirstColumn="0" w:lastRowLastColumn="0"/>
+              <w:rPr>
+                <w:lang w:val="en-GB"/>
+              </w:rPr>
+            </w:pPr>
+            <w:r>
+              <w:rPr>
+                <w:lang w:val="en-GB"/>
+              </w:rPr>
+              <w:t>5</w:t>
             </w:r>
           </w:p>
         </w:tc>
@@ -4398,7 +5180,7 @@
         <w:tc>
           <w:tcPr>
             <w:cnfStyle w:val="001000000000" w:firstRow="0" w:lastRow="0" w:firstColumn="1" w:lastColumn="0" w:oddVBand="0" w:evenVBand="0" w:oddHBand="0" w:evenHBand="0" w:firstRowFirstColumn="0" w:firstRowLastColumn="0" w:lastRowFirstColumn="0" w:lastRowLastColumn="0"/>
-            <w:tcW w:w="539" w:type="dxa"/>
+            <w:tcW w:w="497" w:type="dxa"/>
           </w:tcPr>
           <w:p>
             <w:pPr>
@@ -4425,7 +5207,7 @@
         </w:tc>
         <w:tc>
           <w:tcPr>
-            <w:tcW w:w="2107" w:type="dxa"/>
+            <w:tcW w:w="2333" w:type="dxa"/>
           </w:tcPr>
           <w:p>
             <w:pPr>
@@ -4458,13 +5240,31 @@
                 <w:szCs w:val="26"/>
                 <w:lang w:val="en-GB"/>
               </w:rPr>
-              <w:t xml:space="preserve"> in order to manage them</w:t>
-            </w:r>
-          </w:p>
-        </w:tc>
-        <w:tc>
-          <w:tcPr>
-            <w:tcW w:w="5146" w:type="dxa"/>
+              <w:t xml:space="preserve"> </w:t>
+            </w:r>
+            <w:proofErr w:type="gramStart"/>
+            <w:r>
+              <w:rPr>
+                <w:sz w:val="26"/>
+                <w:szCs w:val="26"/>
+                <w:lang w:val="en-GB"/>
+              </w:rPr>
+              <w:t>in order to</w:t>
+            </w:r>
+            <w:proofErr w:type="gramEnd"/>
+            <w:r>
+              <w:rPr>
+                <w:sz w:val="26"/>
+                <w:szCs w:val="26"/>
+                <w:lang w:val="en-GB"/>
+              </w:rPr>
+              <w:t xml:space="preserve"> manage them</w:t>
+            </w:r>
+          </w:p>
+        </w:tc>
+        <w:tc>
+          <w:tcPr>
+            <w:tcW w:w="4004" w:type="dxa"/>
           </w:tcPr>
           <w:p>
             <w:pPr>
@@ -4565,11 +5365,12 @@
         </w:tc>
         <w:tc>
           <w:tcPr>
-            <w:tcW w:w="1224" w:type="dxa"/>
-          </w:tcPr>
-          <w:p>
-            <w:pPr>
-              <w:spacing w:line="276" w:lineRule="auto"/>
+            <w:tcW w:w="1241" w:type="dxa"/>
+          </w:tcPr>
+          <w:p>
+            <w:pPr>
+              <w:spacing w:line="276" w:lineRule="auto"/>
+              <w:jc w:val="center"/>
               <w:cnfStyle w:val="000000100000" w:firstRow="0" w:lastRow="0" w:firstColumn="0" w:lastColumn="0" w:oddVBand="0" w:evenVBand="0" w:oddHBand="1" w:evenHBand="0" w:firstRowFirstColumn="0" w:firstRowLastColumn="0" w:lastRowFirstColumn="0" w:lastRowLastColumn="0"/>
               <w:rPr>
                 <w:lang w:val="en-GB"/>
@@ -4580,6 +5381,27 @@
                 <w:lang w:val="en-GB"/>
               </w:rPr>
               <w:t>S</w:t>
+            </w:r>
+          </w:p>
+        </w:tc>
+        <w:tc>
+          <w:tcPr>
+            <w:tcW w:w="1559" w:type="dxa"/>
+          </w:tcPr>
+          <w:p>
+            <w:pPr>
+              <w:spacing w:line="276" w:lineRule="auto"/>
+              <w:jc w:val="center"/>
+              <w:cnfStyle w:val="000000100000" w:firstRow="0" w:lastRow="0" w:firstColumn="0" w:lastColumn="0" w:oddVBand="0" w:evenVBand="0" w:oddHBand="1" w:evenHBand="0" w:firstRowFirstColumn="0" w:firstRowLastColumn="0" w:lastRowFirstColumn="0" w:lastRowLastColumn="0"/>
+              <w:rPr>
+                <w:lang w:val="en-GB"/>
+              </w:rPr>
+            </w:pPr>
+            <w:r>
+              <w:rPr>
+                <w:lang w:val="en-GB"/>
+              </w:rPr>
+              <w:t>4</w:t>
             </w:r>
           </w:p>
         </w:tc>
@@ -4588,7 +5410,7 @@
         <w:tc>
           <w:tcPr>
             <w:cnfStyle w:val="001000000000" w:firstRow="0" w:lastRow="0" w:firstColumn="1" w:lastColumn="0" w:oddVBand="0" w:evenVBand="0" w:oddHBand="0" w:evenHBand="0" w:firstRowFirstColumn="0" w:firstRowLastColumn="0" w:lastRowFirstColumn="0" w:lastRowLastColumn="0"/>
-            <w:tcW w:w="539" w:type="dxa"/>
+            <w:tcW w:w="497" w:type="dxa"/>
           </w:tcPr>
           <w:p>
             <w:pPr>
@@ -4609,14 +5431,13 @@
                 <w:szCs w:val="26"/>
                 <w:lang w:val="en-GB"/>
               </w:rPr>
-              <w:lastRenderedPageBreak/>
               <w:t>24</w:t>
             </w:r>
           </w:p>
         </w:tc>
         <w:tc>
           <w:tcPr>
-            <w:tcW w:w="2107" w:type="dxa"/>
+            <w:tcW w:w="2333" w:type="dxa"/>
           </w:tcPr>
           <w:p>
             <w:pPr>
@@ -4647,7 +5468,7 @@
         </w:tc>
         <w:tc>
           <w:tcPr>
-            <w:tcW w:w="5146" w:type="dxa"/>
+            <w:tcW w:w="4004" w:type="dxa"/>
           </w:tcPr>
           <w:p>
             <w:pPr>
@@ -4673,7 +5494,21 @@
               <w:rPr>
                 <w:lang w:val="en-GB"/>
               </w:rPr>
-              <w:t xml:space="preserve">s-management page and he indicates that he wants to add a new </w:t>
+              <w:t xml:space="preserve">s-management </w:t>
+            </w:r>
+            <w:proofErr w:type="gramStart"/>
+            <w:r>
+              <w:rPr>
+                <w:lang w:val="en-GB"/>
+              </w:rPr>
+              <w:t>page</w:t>
+            </w:r>
+            <w:proofErr w:type="gramEnd"/>
+            <w:r>
+              <w:rPr>
+                <w:lang w:val="en-GB"/>
+              </w:rPr>
+              <w:t xml:space="preserve"> and he indicates that he wants to add a new </w:t>
             </w:r>
             <w:r>
               <w:rPr>
@@ -4760,11 +5595,12 @@
         </w:tc>
         <w:tc>
           <w:tcPr>
-            <w:tcW w:w="1224" w:type="dxa"/>
-          </w:tcPr>
-          <w:p>
-            <w:pPr>
-              <w:spacing w:line="276" w:lineRule="auto"/>
+            <w:tcW w:w="1241" w:type="dxa"/>
+          </w:tcPr>
+          <w:p>
+            <w:pPr>
+              <w:spacing w:line="276" w:lineRule="auto"/>
+              <w:jc w:val="center"/>
               <w:cnfStyle w:val="000000000000" w:firstRow="0" w:lastRow="0" w:firstColumn="0" w:lastColumn="0" w:oddVBand="0" w:evenVBand="0" w:oddHBand="0" w:evenHBand="0" w:firstRowFirstColumn="0" w:firstRowLastColumn="0" w:lastRowFirstColumn="0" w:lastRowLastColumn="0"/>
               <w:rPr>
                 <w:lang w:val="en-GB"/>
@@ -4775,6 +5611,27 @@
                 <w:lang w:val="en-GB"/>
               </w:rPr>
               <w:t>S</w:t>
+            </w:r>
+          </w:p>
+        </w:tc>
+        <w:tc>
+          <w:tcPr>
+            <w:tcW w:w="1559" w:type="dxa"/>
+          </w:tcPr>
+          <w:p>
+            <w:pPr>
+              <w:spacing w:line="276" w:lineRule="auto"/>
+              <w:jc w:val="center"/>
+              <w:cnfStyle w:val="000000000000" w:firstRow="0" w:lastRow="0" w:firstColumn="0" w:lastColumn="0" w:oddVBand="0" w:evenVBand="0" w:oddHBand="0" w:evenHBand="0" w:firstRowFirstColumn="0" w:firstRowLastColumn="0" w:lastRowFirstColumn="0" w:lastRowLastColumn="0"/>
+              <w:rPr>
+                <w:lang w:val="en-GB"/>
+              </w:rPr>
+            </w:pPr>
+            <w:r>
+              <w:rPr>
+                <w:lang w:val="en-GB"/>
+              </w:rPr>
+              <w:t>1</w:t>
             </w:r>
           </w:p>
         </w:tc>
@@ -4786,7 +5643,7 @@
         <w:tc>
           <w:tcPr>
             <w:cnfStyle w:val="001000000000" w:firstRow="0" w:lastRow="0" w:firstColumn="1" w:lastColumn="0" w:oddVBand="0" w:evenVBand="0" w:oddHBand="0" w:evenHBand="0" w:firstRowFirstColumn="0" w:firstRowLastColumn="0" w:lastRowFirstColumn="0" w:lastRowLastColumn="0"/>
-            <w:tcW w:w="539" w:type="dxa"/>
+            <w:tcW w:w="497" w:type="dxa"/>
           </w:tcPr>
           <w:p>
             <w:pPr>
@@ -4813,7 +5670,7 @@
         </w:tc>
         <w:tc>
           <w:tcPr>
-            <w:tcW w:w="2107" w:type="dxa"/>
+            <w:tcW w:w="2333" w:type="dxa"/>
           </w:tcPr>
           <w:p>
             <w:pPr>
@@ -4844,7 +5701,7 @@
         </w:tc>
         <w:tc>
           <w:tcPr>
-            <w:tcW w:w="5146" w:type="dxa"/>
+            <w:tcW w:w="4004" w:type="dxa"/>
           </w:tcPr>
           <w:p>
             <w:pPr>
@@ -4860,6 +5717,7 @@
               </w:rPr>
               <w:t xml:space="preserve">Scenario: The admin is on </w:t>
             </w:r>
+            <w:proofErr w:type="spellStart"/>
             <w:r>
               <w:rPr>
                 <w:lang w:val="en-GB"/>
@@ -4870,7 +5728,28 @@
               <w:rPr>
                 <w:lang w:val="en-GB"/>
               </w:rPr>
-              <w:t xml:space="preserve">s-management page and he indicates that he wants to remove a certain </w:t>
+              <w:t>s</w:t>
+            </w:r>
+            <w:proofErr w:type="spellEnd"/>
+            <w:r>
+              <w:rPr>
+                <w:lang w:val="en-GB"/>
+              </w:rPr>
+              <w:t xml:space="preserve">-management </w:t>
+            </w:r>
+            <w:proofErr w:type="gramStart"/>
+            <w:r>
+              <w:rPr>
+                <w:lang w:val="en-GB"/>
+              </w:rPr>
+              <w:t>page</w:t>
+            </w:r>
+            <w:proofErr w:type="gramEnd"/>
+            <w:r>
+              <w:rPr>
+                <w:lang w:val="en-GB"/>
+              </w:rPr>
+              <w:t xml:space="preserve"> and he indicates that he wants to remove a certain </w:t>
             </w:r>
             <w:r>
               <w:rPr>
@@ -4957,11 +5836,12 @@
         </w:tc>
         <w:tc>
           <w:tcPr>
-            <w:tcW w:w="1224" w:type="dxa"/>
-          </w:tcPr>
-          <w:p>
-            <w:pPr>
-              <w:spacing w:line="276" w:lineRule="auto"/>
+            <w:tcW w:w="1241" w:type="dxa"/>
+          </w:tcPr>
+          <w:p>
+            <w:pPr>
+              <w:spacing w:line="276" w:lineRule="auto"/>
+              <w:jc w:val="center"/>
               <w:cnfStyle w:val="000000100000" w:firstRow="0" w:lastRow="0" w:firstColumn="0" w:lastColumn="0" w:oddVBand="0" w:evenVBand="0" w:oddHBand="1" w:evenHBand="0" w:firstRowFirstColumn="0" w:firstRowLastColumn="0" w:lastRowFirstColumn="0" w:lastRowLastColumn="0"/>
               <w:rPr>
                 <w:lang w:val="en-GB"/>
@@ -4972,6 +5852,27 @@
                 <w:lang w:val="en-GB"/>
               </w:rPr>
               <w:t>S</w:t>
+            </w:r>
+          </w:p>
+        </w:tc>
+        <w:tc>
+          <w:tcPr>
+            <w:tcW w:w="1559" w:type="dxa"/>
+          </w:tcPr>
+          <w:p>
+            <w:pPr>
+              <w:spacing w:line="276" w:lineRule="auto"/>
+              <w:jc w:val="center"/>
+              <w:cnfStyle w:val="000000100000" w:firstRow="0" w:lastRow="0" w:firstColumn="0" w:lastColumn="0" w:oddVBand="0" w:evenVBand="0" w:oddHBand="1" w:evenHBand="0" w:firstRowFirstColumn="0" w:firstRowLastColumn="0" w:lastRowFirstColumn="0" w:lastRowLastColumn="0"/>
+              <w:rPr>
+                <w:lang w:val="en-GB"/>
+              </w:rPr>
+            </w:pPr>
+            <w:r>
+              <w:rPr>
+                <w:lang w:val="en-GB"/>
+              </w:rPr>
+              <w:t>2</w:t>
             </w:r>
           </w:p>
         </w:tc>
@@ -4980,7 +5881,7 @@
         <w:tc>
           <w:tcPr>
             <w:cnfStyle w:val="001000000000" w:firstRow="0" w:lastRow="0" w:firstColumn="1" w:lastColumn="0" w:oddVBand="0" w:evenVBand="0" w:oddHBand="0" w:evenHBand="0" w:firstRowFirstColumn="0" w:firstRowLastColumn="0" w:lastRowFirstColumn="0" w:lastRowLastColumn="0"/>
-            <w:tcW w:w="539" w:type="dxa"/>
+            <w:tcW w:w="497" w:type="dxa"/>
           </w:tcPr>
           <w:p>
             <w:pPr>
@@ -5007,7 +5908,7 @@
         </w:tc>
         <w:tc>
           <w:tcPr>
-            <w:tcW w:w="2107" w:type="dxa"/>
+            <w:tcW w:w="2333" w:type="dxa"/>
           </w:tcPr>
           <w:p>
             <w:pPr>
@@ -5046,7 +5947,7 @@
         </w:tc>
         <w:tc>
           <w:tcPr>
-            <w:tcW w:w="5146" w:type="dxa"/>
+            <w:tcW w:w="4004" w:type="dxa"/>
           </w:tcPr>
           <w:p>
             <w:pPr>
@@ -5072,7 +5973,21 @@
               <w:rPr>
                 <w:lang w:val="en-GB"/>
               </w:rPr>
-              <w:t xml:space="preserve">-management page and he indicates that he wants to edit a certain </w:t>
+              <w:t xml:space="preserve">-management </w:t>
+            </w:r>
+            <w:proofErr w:type="gramStart"/>
+            <w:r>
+              <w:rPr>
+                <w:lang w:val="en-GB"/>
+              </w:rPr>
+              <w:t>page</w:t>
+            </w:r>
+            <w:proofErr w:type="gramEnd"/>
+            <w:r>
+              <w:rPr>
+                <w:lang w:val="en-GB"/>
+              </w:rPr>
+              <w:t xml:space="preserve"> and he indicates that he wants to edit a certain </w:t>
             </w:r>
             <w:r>
               <w:rPr>
@@ -5159,11 +6074,12 @@
         </w:tc>
         <w:tc>
           <w:tcPr>
-            <w:tcW w:w="1224" w:type="dxa"/>
-          </w:tcPr>
-          <w:p>
-            <w:pPr>
-              <w:spacing w:line="276" w:lineRule="auto"/>
+            <w:tcW w:w="1241" w:type="dxa"/>
+          </w:tcPr>
+          <w:p>
+            <w:pPr>
+              <w:spacing w:line="276" w:lineRule="auto"/>
+              <w:jc w:val="center"/>
               <w:cnfStyle w:val="000000000000" w:firstRow="0" w:lastRow="0" w:firstColumn="0" w:lastColumn="0" w:oddVBand="0" w:evenVBand="0" w:oddHBand="0" w:evenHBand="0" w:firstRowFirstColumn="0" w:firstRowLastColumn="0" w:lastRowFirstColumn="0" w:lastRowLastColumn="0"/>
               <w:rPr>
                 <w:lang w:val="en-GB"/>
@@ -5174,6 +6090,27 @@
                 <w:lang w:val="en-GB"/>
               </w:rPr>
               <w:t>S</w:t>
+            </w:r>
+          </w:p>
+        </w:tc>
+        <w:tc>
+          <w:tcPr>
+            <w:tcW w:w="1559" w:type="dxa"/>
+          </w:tcPr>
+          <w:p>
+            <w:pPr>
+              <w:spacing w:line="276" w:lineRule="auto"/>
+              <w:jc w:val="center"/>
+              <w:cnfStyle w:val="000000000000" w:firstRow="0" w:lastRow="0" w:firstColumn="0" w:lastColumn="0" w:oddVBand="0" w:evenVBand="0" w:oddHBand="0" w:evenHBand="0" w:firstRowFirstColumn="0" w:firstRowLastColumn="0" w:lastRowFirstColumn="0" w:lastRowLastColumn="0"/>
+              <w:rPr>
+                <w:lang w:val="en-GB"/>
+              </w:rPr>
+            </w:pPr>
+            <w:r>
+              <w:rPr>
+                <w:lang w:val="en-GB"/>
+              </w:rPr>
+              <w:t>2</w:t>
             </w:r>
           </w:p>
         </w:tc>
@@ -5181,18 +6118,26 @@
     </w:tbl>
     <w:p/>
     <w:p>
+      <w:r>
+        <w:br w:type="page"/>
+      </w:r>
+    </w:p>
+    <w:p/>
+    <w:p>
       <w:pPr>
         <w:pStyle w:val="Heading1"/>
         <w:rPr>
           <w:lang w:val="en-US"/>
         </w:rPr>
       </w:pPr>
+      <w:bookmarkStart w:id="5" w:name="_Toc97746271"/>
       <w:r>
         <w:rPr>
           <w:lang w:val="en-US"/>
         </w:rPr>
         <w:t>Product Backlog:</w:t>
       </w:r>
+      <w:bookmarkEnd w:id="5"/>
     </w:p>
     <w:p>
       <w:pPr>
@@ -7990,6 +8935,40 @@
       <w:color w:val="4472C4" w:themeColor="accent1"/>
     </w:rPr>
   </w:style>
+  <w:style w:type="paragraph" w:styleId="Title">
+    <w:name w:val="Title"/>
+    <w:basedOn w:val="Normal"/>
+    <w:next w:val="Normal"/>
+    <w:link w:val="TitleChar"/>
+    <w:uiPriority w:val="10"/>
+    <w:qFormat/>
+    <w:rsid w:val="00C57A64"/>
+    <w:pPr>
+      <w:spacing w:after="0" w:line="240" w:lineRule="auto"/>
+      <w:contextualSpacing/>
+    </w:pPr>
+    <w:rPr>
+      <w:rFonts w:asciiTheme="majorHAnsi" w:eastAsiaTheme="majorEastAsia" w:hAnsiTheme="majorHAnsi" w:cstheme="majorBidi"/>
+      <w:spacing w:val="-10"/>
+      <w:kern w:val="28"/>
+      <w:sz w:val="56"/>
+      <w:szCs w:val="56"/>
+    </w:rPr>
+  </w:style>
+  <w:style w:type="character" w:customStyle="1" w:styleId="TitleChar">
+    <w:name w:val="Title Char"/>
+    <w:basedOn w:val="DefaultParagraphFont"/>
+    <w:link w:val="Title"/>
+    <w:uiPriority w:val="10"/>
+    <w:rsid w:val="00C57A64"/>
+    <w:rPr>
+      <w:rFonts w:asciiTheme="majorHAnsi" w:eastAsiaTheme="majorEastAsia" w:hAnsiTheme="majorHAnsi" w:cstheme="majorBidi"/>
+      <w:spacing w:val="-10"/>
+      <w:kern w:val="28"/>
+      <w:sz w:val="56"/>
+      <w:szCs w:val="56"/>
+    </w:rPr>
+  </w:style>
 </w:styles>
 </file>
 

</xml_diff>